<commit_message>
Sua database và nhiều thứ
</commit_message>
<xml_diff>
--- a/GroupGalaxy/baocao.docx
+++ b/GroupGalaxy/baocao.docx
@@ -49,7 +49,7 @@
           <v:shape id="_x0000_s1026" type="#_x0000_t75" style="position:absolute;left:0;text-align:left;margin-left:-7.65pt;margin-top:-.3pt;width:486pt;height:636.9pt;z-index:-251658752;mso-wrap-edited:f" wrapcoords="0 22 0 21533 21567 21533 21567 22 0 22" fillcolor="window">
             <v:imagedata r:id="rId6" o:title=""/>
           </v:shape>
-          <o:OLEObject Type="Embed" ProgID="Word.Picture.8" ShapeID="_x0000_s1026" DrawAspect="Content" ObjectID="_1683147582" r:id="rId7"/>
+          <o:OLEObject Type="Embed" ProgID="Word.Picture.8" ShapeID="_x0000_s1026" DrawAspect="Content" ObjectID="_1683224682" r:id="rId7"/>
         </w:object>
       </w:r>
     </w:p>
@@ -21499,16 +21499,15 @@
           <w:rFonts w:ascii="Times New Roman" w:hAnsi="Times New Roman" w:cs="Times New Roman"/>
           <w:b/>
           <w:bCs/>
-          <w:noProof/>
           <w:sz w:val="26"/>
           <w:szCs w:val="26"/>
           <w:lang w:val="vi-VN"/>
         </w:rPr>
         <w:drawing>
-          <wp:inline distT="0" distB="0" distL="0" distR="0" wp14:anchorId="3F202A46" wp14:editId="41AE0DBA">
-            <wp:extent cx="5943600" cy="4556760"/>
+          <wp:inline distT="0" distB="0" distL="0" distR="0" wp14:anchorId="6F63C1A0" wp14:editId="1A20E924">
+            <wp:extent cx="5943600" cy="3700780"/>
             <wp:effectExtent l="0" t="0" r="0" b="0"/>
-            <wp:docPr id="8" name="Hình ảnh 8"/>
+            <wp:docPr id="2" name="Picture 2"/>
             <wp:cNvGraphicFramePr>
               <a:graphicFrameLocks xmlns:a="http://schemas.openxmlformats.org/drawingml/2006/main" noChangeAspect="1"/>
             </wp:cNvGraphicFramePr>
@@ -21528,7 +21527,7 @@
                   <pic:spPr>
                     <a:xfrm>
                       <a:off x="0" y="0"/>
-                      <a:ext cx="5943600" cy="4556760"/>
+                      <a:ext cx="5943600" cy="3700780"/>
                     </a:xfrm>
                     <a:prstGeom prst="rect">
                       <a:avLst/>
@@ -23382,7 +23381,6 @@
           <w:szCs w:val="26"/>
           <w:lang w:val="vi-VN"/>
         </w:rPr>
-        <w:lastRenderedPageBreak/>
         <w:t>Mục đích:</w:t>
       </w:r>
     </w:p>

</xml_diff>

<commit_message>
Sửa lại báo cáo
</commit_message>
<xml_diff>
--- a/GroupGalaxy/baocao.docx
+++ b/GroupGalaxy/baocao.docx
@@ -49,7 +49,7 @@
           <v:shape id="_x0000_s1026" type="#_x0000_t75" style="position:absolute;left:0;text-align:left;margin-left:-7.65pt;margin-top:-.3pt;width:486pt;height:636.9pt;z-index:-251658752;mso-wrap-edited:f" wrapcoords="0 22 0 21533 21567 21533 21567 22 0 22" fillcolor="window">
             <v:imagedata r:id="rId6" o:title=""/>
           </v:shape>
-          <o:OLEObject Type="Embed" ProgID="Word.Picture.8" ShapeID="_x0000_s1026" DrawAspect="Content" ObjectID="_1683224682" r:id="rId7"/>
+          <o:OLEObject Type="Embed" ProgID="Word.Picture.8" ShapeID="_x0000_s1026" DrawAspect="Content" ObjectID="_1683233655" r:id="rId7"/>
         </w:object>
       </w:r>
     </w:p>
@@ -9170,17 +9170,18 @@
           <w:rFonts w:ascii="Times New Roman" w:hAnsi="Times New Roman" w:cs="Times New Roman"/>
           <w:sz w:val="26"/>
           <w:szCs w:val="26"/>
+          <w:lang w:val="vi-VN"/>
         </w:rPr>
       </w:pPr>
       <w:r>
         <w:rPr>
           <w:rFonts w:ascii="Times New Roman" w:hAnsi="Times New Roman" w:cs="Times New Roman"/>
-          <w:noProof/>
-          <w:sz w:val="26"/>
-          <w:szCs w:val="26"/>
+          <w:sz w:val="26"/>
+          <w:szCs w:val="26"/>
+          <w:lang w:val="vi-VN"/>
         </w:rPr>
         <w:drawing>
-          <wp:inline distT="0" distB="0" distL="0" distR="0" wp14:anchorId="0E9C25F9" wp14:editId="17696833">
+          <wp:inline distT="0" distB="0" distL="0" distR="0" wp14:anchorId="6FE0CADF" wp14:editId="40CA2756">
             <wp:extent cx="5943600" cy="3113405"/>
             <wp:effectExtent l="0" t="0" r="0" b="0"/>
             <wp:docPr id="1" name="Picture 1"/>
@@ -10172,28 +10173,6 @@
                 <w:sz w:val="26"/>
                 <w:szCs w:val="26"/>
               </w:rPr>
-              <w:t>Tình trạng</w:t>
-            </w:r>
-          </w:p>
-          <w:p>
-            <w:pPr>
-              <w:pStyle w:val="ListParagraph"/>
-              <w:numPr>
-                <w:ilvl w:val="0"/>
-                <w:numId w:val="20"/>
-              </w:numPr>
-              <w:rPr>
-                <w:rFonts w:ascii="Times New Roman" w:hAnsi="Times New Roman" w:cs="Times New Roman"/>
-                <w:sz w:val="26"/>
-                <w:szCs w:val="26"/>
-              </w:rPr>
-            </w:pPr>
-            <w:r>
-              <w:rPr>
-                <w:rFonts w:ascii="Times New Roman" w:hAnsi="Times New Roman" w:cs="Times New Roman"/>
-                <w:sz w:val="26"/>
-                <w:szCs w:val="26"/>
-              </w:rPr>
               <w:t>Giá</w:t>
             </w:r>
           </w:p>
@@ -10475,7 +10454,6 @@
           <w:sz w:val="26"/>
           <w:szCs w:val="26"/>
         </w:rPr>
-        <w:lastRenderedPageBreak/>
         <w:t>Xác định loại mối quan hệ giữa các lớp, ứng với mỗi quan hệ, xác định lượng số</w:t>
       </w:r>
     </w:p>
@@ -10524,6 +10502,7 @@
                 <w:sz w:val="26"/>
                 <w:szCs w:val="26"/>
               </w:rPr>
+              <w:lastRenderedPageBreak/>
               <w:t>Quan hệ</w:t>
             </w:r>
           </w:p>
@@ -11259,6 +11238,15 @@
     </w:p>
     <w:p>
       <w:pPr>
+        <w:rPr>
+          <w:rFonts w:ascii="Times New Roman" w:hAnsi="Times New Roman" w:cs="Times New Roman"/>
+          <w:sz w:val="26"/>
+          <w:szCs w:val="26"/>
+        </w:rPr>
+      </w:pPr>
+    </w:p>
+    <w:p>
+      <w:pPr>
         <w:pStyle w:val="Heading2"/>
         <w:jc w:val="center"/>
         <w:rPr>
@@ -11314,15 +11302,14 @@
       <w:r>
         <w:rPr>
           <w:rFonts w:ascii="Times New Roman" w:hAnsi="Times New Roman" w:cs="Times New Roman"/>
-          <w:noProof/>
           <w:sz w:val="26"/>
           <w:szCs w:val="26"/>
         </w:rPr>
         <w:drawing>
-          <wp:inline distT="0" distB="0" distL="0" distR="0" wp14:anchorId="521643A8" wp14:editId="65A353BA">
-            <wp:extent cx="5943600" cy="6523355"/>
-            <wp:effectExtent l="0" t="0" r="0" b="0"/>
-            <wp:docPr id="23" name="Picture 23"/>
+          <wp:inline distT="0" distB="0" distL="0" distR="0" wp14:anchorId="72ACC057" wp14:editId="4E61F0B7">
+            <wp:extent cx="5943600" cy="6657975"/>
+            <wp:effectExtent l="0" t="0" r="0" b="9525"/>
+            <wp:docPr id="8" name="Picture 8"/>
             <wp:cNvGraphicFramePr>
               <a:graphicFrameLocks xmlns:a="http://schemas.openxmlformats.org/drawingml/2006/main" noChangeAspect="1"/>
             </wp:cNvGraphicFramePr>
@@ -11330,36 +11317,23 @@
               <a:graphicData uri="http://schemas.openxmlformats.org/drawingml/2006/picture">
                 <pic:pic xmlns:pic="http://schemas.openxmlformats.org/drawingml/2006/picture">
                   <pic:nvPicPr>
-                    <pic:cNvPr id="0" name="Picture 2"/>
-                    <pic:cNvPicPr>
-                      <a:picLocks noChangeAspect="1" noChangeArrowheads="1"/>
-                    </pic:cNvPicPr>
+                    <pic:cNvPr id="1" name=""/>
+                    <pic:cNvPicPr/>
                   </pic:nvPicPr>
                   <pic:blipFill>
-                    <a:blip r:embed="rId18">
-                      <a:extLst>
-                        <a:ext uri="{28A0092B-C50C-407E-A947-70E740481C1C}">
-                          <a14:useLocalDpi xmlns:a14="http://schemas.microsoft.com/office/drawing/2010/main" val="0"/>
-                        </a:ext>
-                      </a:extLst>
-                    </a:blip>
-                    <a:srcRect/>
+                    <a:blip r:embed="rId18"/>
                     <a:stretch>
                       <a:fillRect/>
                     </a:stretch>
                   </pic:blipFill>
-                  <pic:spPr bwMode="auto">
+                  <pic:spPr>
                     <a:xfrm>
                       <a:off x="0" y="0"/>
-                      <a:ext cx="5943600" cy="6523355"/>
+                      <a:ext cx="5943600" cy="6657975"/>
                     </a:xfrm>
                     <a:prstGeom prst="rect">
                       <a:avLst/>
                     </a:prstGeom>
-                    <a:noFill/>
-                    <a:ln>
-                      <a:noFill/>
-                    </a:ln>
                   </pic:spPr>
                 </pic:pic>
               </a:graphicData>
@@ -11388,24 +11362,6 @@
     </w:p>
     <w:p>
       <w:pPr>
-        <w:rPr>
-          <w:rFonts w:ascii="Times New Roman" w:hAnsi="Times New Roman" w:cs="Times New Roman"/>
-          <w:sz w:val="26"/>
-          <w:szCs w:val="26"/>
-        </w:rPr>
-      </w:pPr>
-    </w:p>
-    <w:p>
-      <w:pPr>
-        <w:rPr>
-          <w:rFonts w:ascii="Times New Roman" w:hAnsi="Times New Roman" w:cs="Times New Roman"/>
-          <w:sz w:val="26"/>
-          <w:szCs w:val="26"/>
-        </w:rPr>
-      </w:pPr>
-    </w:p>
-    <w:p>
-      <w:pPr>
         <w:pStyle w:val="Heading2"/>
         <w:jc w:val="center"/>
         <w:rPr>
@@ -11427,6 +11383,7 @@
           <w:sz w:val="36"/>
           <w:szCs w:val="36"/>
         </w:rPr>
+        <w:lastRenderedPageBreak/>
         <w:t>Đặc tả SQL</w:t>
       </w:r>
       <w:bookmarkEnd w:id="8"/>
@@ -12914,7 +12871,9 @@
           <w:szCs w:val="26"/>
         </w:rPr>
       </w:pPr>
-      <w:r>
+    </w:p>
+    <w:p>
+      <w:pPr>
         <w:rPr>
           <w:rFonts w:ascii="Times New Roman" w:hAnsi="Times New Roman" w:cs="Times New Roman"/>
           <w:b/>
@@ -12922,6 +12881,16 @@
           <w:sz w:val="26"/>
           <w:szCs w:val="26"/>
         </w:rPr>
+      </w:pPr>
+      <w:r>
+        <w:rPr>
+          <w:rFonts w:ascii="Times New Roman" w:hAnsi="Times New Roman" w:cs="Times New Roman"/>
+          <w:b/>
+          <w:bCs/>
+          <w:sz w:val="26"/>
+          <w:szCs w:val="26"/>
+        </w:rPr>
+        <w:lastRenderedPageBreak/>
         <w:t>Bảng Phiếu thuê</w:t>
       </w:r>
     </w:p>
@@ -14154,6 +14123,7 @@
           <w:sz w:val="26"/>
           <w:szCs w:val="26"/>
         </w:rPr>
+        <w:lastRenderedPageBreak/>
         <w:t>Bảng Thông tin băng đĩa</w:t>
       </w:r>
     </w:p>
@@ -14707,95 +14677,6 @@
                 <w:szCs w:val="26"/>
               </w:rPr>
               <w:t>Thê loại của băng đĩa</w:t>
-            </w:r>
-          </w:p>
-        </w:tc>
-      </w:tr>
-      <w:tr>
-        <w:tc>
-          <w:tcPr>
-            <w:tcW w:w="3116" w:type="dxa"/>
-            <w:tcBorders>
-              <w:top w:val="single" w:sz="4" w:space="0" w:color="auto"/>
-              <w:left w:val="single" w:sz="4" w:space="0" w:color="auto"/>
-              <w:bottom w:val="single" w:sz="4" w:space="0" w:color="auto"/>
-              <w:right w:val="single" w:sz="4" w:space="0" w:color="auto"/>
-            </w:tcBorders>
-            <w:hideMark/>
-          </w:tcPr>
-          <w:p>
-            <w:pPr>
-              <w:rPr>
-                <w:rFonts w:ascii="Times New Roman" w:hAnsi="Times New Roman" w:cs="Times New Roman"/>
-                <w:sz w:val="26"/>
-                <w:szCs w:val="26"/>
-              </w:rPr>
-            </w:pPr>
-            <w:r>
-              <w:rPr>
-                <w:rFonts w:ascii="Times New Roman" w:hAnsi="Times New Roman" w:cs="Times New Roman"/>
-                <w:sz w:val="26"/>
-                <w:szCs w:val="26"/>
-              </w:rPr>
-              <w:t>tinhTrang</w:t>
-            </w:r>
-          </w:p>
-        </w:tc>
-        <w:tc>
-          <w:tcPr>
-            <w:tcW w:w="3117" w:type="dxa"/>
-            <w:tcBorders>
-              <w:top w:val="single" w:sz="4" w:space="0" w:color="auto"/>
-              <w:left w:val="single" w:sz="4" w:space="0" w:color="auto"/>
-              <w:bottom w:val="single" w:sz="4" w:space="0" w:color="auto"/>
-              <w:right w:val="single" w:sz="4" w:space="0" w:color="auto"/>
-            </w:tcBorders>
-            <w:hideMark/>
-          </w:tcPr>
-          <w:p>
-            <w:pPr>
-              <w:rPr>
-                <w:rFonts w:ascii="Times New Roman" w:hAnsi="Times New Roman" w:cs="Times New Roman"/>
-                <w:sz w:val="26"/>
-                <w:szCs w:val="26"/>
-              </w:rPr>
-            </w:pPr>
-            <w:r>
-              <w:rPr>
-                <w:rFonts w:ascii="Times New Roman" w:hAnsi="Times New Roman" w:cs="Times New Roman"/>
-                <w:sz w:val="26"/>
-                <w:szCs w:val="26"/>
-              </w:rPr>
-              <w:t>Nvarchar(10)</w:t>
-            </w:r>
-          </w:p>
-        </w:tc>
-        <w:tc>
-          <w:tcPr>
-            <w:tcW w:w="3117" w:type="dxa"/>
-            <w:tcBorders>
-              <w:top w:val="single" w:sz="4" w:space="0" w:color="auto"/>
-              <w:left w:val="single" w:sz="4" w:space="0" w:color="auto"/>
-              <w:bottom w:val="single" w:sz="4" w:space="0" w:color="auto"/>
-              <w:right w:val="single" w:sz="4" w:space="0" w:color="auto"/>
-            </w:tcBorders>
-            <w:hideMark/>
-          </w:tcPr>
-          <w:p>
-            <w:pPr>
-              <w:rPr>
-                <w:rFonts w:ascii="Times New Roman" w:hAnsi="Times New Roman" w:cs="Times New Roman"/>
-                <w:sz w:val="26"/>
-                <w:szCs w:val="26"/>
-              </w:rPr>
-            </w:pPr>
-            <w:r>
-              <w:rPr>
-                <w:rFonts w:ascii="Times New Roman" w:hAnsi="Times New Roman" w:cs="Times New Roman"/>
-                <w:sz w:val="26"/>
-                <w:szCs w:val="26"/>
-              </w:rPr>
-              <w:t>Trình trạng của băng đĩa</w:t>
             </w:r>
           </w:p>
         </w:tc>
@@ -16751,17 +16632,16 @@
           <w:rFonts w:ascii="Times New Roman" w:hAnsi="Times New Roman" w:cs="Times New Roman"/>
           <w:b/>
           <w:bCs/>
-          <w:noProof/>
           <w:sz w:val="26"/>
           <w:szCs w:val="26"/>
           <w:lang w:val="vi-VN"/>
         </w:rPr>
         <w:lastRenderedPageBreak/>
         <w:drawing>
-          <wp:inline distT="0" distB="0" distL="0" distR="0" wp14:anchorId="7AB37E26" wp14:editId="66E09730">
-            <wp:extent cx="5943600" cy="3175000"/>
-            <wp:effectExtent l="0" t="0" r="0" b="6350"/>
-            <wp:docPr id="9" name="Hình ảnh 9"/>
+          <wp:inline distT="0" distB="0" distL="0" distR="0" wp14:anchorId="55E44619" wp14:editId="755FD280">
+            <wp:extent cx="5943600" cy="3253105"/>
+            <wp:effectExtent l="0" t="0" r="0" b="4445"/>
+            <wp:docPr id="28" name="Picture 28"/>
             <wp:cNvGraphicFramePr>
               <a:graphicFrameLocks xmlns:a="http://schemas.openxmlformats.org/drawingml/2006/main" noChangeAspect="1"/>
             </wp:cNvGraphicFramePr>
@@ -16781,7 +16661,7 @@
                   <pic:spPr>
                     <a:xfrm>
                       <a:off x="0" y="0"/>
-                      <a:ext cx="5943600" cy="3175000"/>
+                      <a:ext cx="5943600" cy="3253105"/>
                     </a:xfrm>
                     <a:prstGeom prst="rect">
                       <a:avLst/>
@@ -16978,16 +16858,15 @@
           <w:rFonts w:ascii="Times New Roman" w:hAnsi="Times New Roman" w:cs="Times New Roman"/>
           <w:b/>
           <w:bCs/>
-          <w:noProof/>
           <w:sz w:val="26"/>
           <w:szCs w:val="26"/>
           <w:lang w:val="vi-VN"/>
         </w:rPr>
         <w:drawing>
-          <wp:inline distT="0" distB="0" distL="0" distR="0" wp14:anchorId="0DEBE45A" wp14:editId="7432714E">
-            <wp:extent cx="5943600" cy="3789680"/>
-            <wp:effectExtent l="0" t="0" r="0" b="1270"/>
-            <wp:docPr id="5" name="Hình ảnh 5"/>
+          <wp:inline distT="0" distB="0" distL="0" distR="0" wp14:anchorId="34649F30" wp14:editId="5E05B541">
+            <wp:extent cx="5943600" cy="3731260"/>
+            <wp:effectExtent l="0" t="0" r="0" b="2540"/>
+            <wp:docPr id="26" name="Picture 26"/>
             <wp:cNvGraphicFramePr>
               <a:graphicFrameLocks xmlns:a="http://schemas.openxmlformats.org/drawingml/2006/main" noChangeAspect="1"/>
             </wp:cNvGraphicFramePr>
@@ -17007,7 +16886,7 @@
                   <pic:spPr>
                     <a:xfrm>
                       <a:off x="0" y="0"/>
-                      <a:ext cx="5943600" cy="3789680"/>
+                      <a:ext cx="5943600" cy="3731260"/>
                     </a:xfrm>
                     <a:prstGeom prst="rect">
                       <a:avLst/>
@@ -18523,15 +18402,6 @@
                 <w:lang w:val="vi-VN"/>
               </w:rPr>
             </w:pPr>
-            <w:r>
-              <w:rPr>
-                <w:rFonts w:ascii="Times New Roman" w:hAnsi="Times New Roman" w:cs="Times New Roman"/>
-                <w:sz w:val="26"/>
-                <w:szCs w:val="26"/>
-                <w:lang w:val="vi-VN"/>
-              </w:rPr>
-              <w:t>lblTinhTrang</w:t>
-            </w:r>
           </w:p>
         </w:tc>
         <w:tc>
@@ -18551,15 +18421,6 @@
                 <w:lang w:val="vi-VN"/>
               </w:rPr>
             </w:pPr>
-            <w:r>
-              <w:rPr>
-                <w:rFonts w:ascii="Times New Roman" w:hAnsi="Times New Roman" w:cs="Times New Roman"/>
-                <w:sz w:val="26"/>
-                <w:szCs w:val="26"/>
-                <w:lang w:val="vi-VN"/>
-              </w:rPr>
-              <w:t>Tình trạng</w:t>
-            </w:r>
           </w:p>
         </w:tc>
       </w:tr>
@@ -19510,16 +19371,15 @@
           <w:rFonts w:ascii="Times New Roman" w:hAnsi="Times New Roman" w:cs="Times New Roman"/>
           <w:b/>
           <w:bCs/>
-          <w:noProof/>
           <w:sz w:val="26"/>
           <w:szCs w:val="26"/>
           <w:lang w:val="vi-VN"/>
         </w:rPr>
         <w:drawing>
-          <wp:inline distT="0" distB="0" distL="0" distR="0" wp14:anchorId="3F5F0185" wp14:editId="6BF6866A">
-            <wp:extent cx="5943600" cy="5226050"/>
+          <wp:inline distT="0" distB="0" distL="0" distR="0" wp14:anchorId="7E5A1022" wp14:editId="5F91E2B2">
+            <wp:extent cx="5943600" cy="5530850"/>
             <wp:effectExtent l="0" t="0" r="0" b="0"/>
-            <wp:docPr id="7" name="Hình ảnh 7"/>
+            <wp:docPr id="27" name="Picture 27"/>
             <wp:cNvGraphicFramePr>
               <a:graphicFrameLocks xmlns:a="http://schemas.openxmlformats.org/drawingml/2006/main" noChangeAspect="1"/>
             </wp:cNvGraphicFramePr>
@@ -19539,7 +19399,7 @@
                   <pic:spPr>
                     <a:xfrm>
                       <a:off x="0" y="0"/>
-                      <a:ext cx="5943600" cy="5226050"/>
+                      <a:ext cx="5943600" cy="5530850"/>
                     </a:xfrm>
                     <a:prstGeom prst="rect">
                       <a:avLst/>
@@ -19764,7 +19624,6 @@
                 <w:rFonts w:ascii="Times New Roman" w:hAnsi="Times New Roman" w:cs="Times New Roman"/>
                 <w:sz w:val="26"/>
                 <w:szCs w:val="26"/>
-                <w:lang w:val="vi-VN"/>
               </w:rPr>
             </w:pPr>
             <w:r>
@@ -19819,7 +19678,24 @@
                 <w:szCs w:val="26"/>
                 <w:lang w:val="vi-VN"/>
               </w:rPr>
-              <w:t>txtNgaySinh,</w:t>
+              <w:t>txt</w:t>
+            </w:r>
+            <w:r>
+              <w:rPr>
+                <w:rFonts w:ascii="Times New Roman" w:hAnsi="Times New Roman" w:cs="Times New Roman"/>
+                <w:sz w:val="26"/>
+                <w:szCs w:val="26"/>
+              </w:rPr>
+              <w:t>SDT</w:t>
+            </w:r>
+            <w:r>
+              <w:rPr>
+                <w:rFonts w:ascii="Times New Roman" w:hAnsi="Times New Roman" w:cs="Times New Roman"/>
+                <w:sz w:val="26"/>
+                <w:szCs w:val="26"/>
+                <w:lang w:val="vi-VN"/>
+              </w:rPr>
+              <w:t>,</w:t>
             </w:r>
             <w:r>
               <w:rPr>
@@ -19855,7 +19731,15 @@
                 <w:szCs w:val="26"/>
                 <w:lang w:val="vi-VN"/>
               </w:rPr>
-              <w:t>txtLuong,</w:t>
+              <w:t>txtLuong</w:t>
+            </w:r>
+            <w:r>
+              <w:rPr>
+                <w:rFonts w:ascii="Times New Roman" w:hAnsi="Times New Roman" w:cs="Times New Roman"/>
+                <w:sz w:val="26"/>
+                <w:szCs w:val="26"/>
+              </w:rPr>
+              <w:t>,</w:t>
             </w:r>
           </w:p>
           <w:p>
@@ -19865,17 +19749,15 @@
                 <w:rFonts w:ascii="Times New Roman" w:hAnsi="Times New Roman" w:cs="Times New Roman"/>
                 <w:sz w:val="26"/>
                 <w:szCs w:val="26"/>
-                <w:lang w:val="vi-VN"/>
-              </w:rPr>
-            </w:pPr>
-            <w:r>
-              <w:rPr>
-                <w:rFonts w:ascii="Times New Roman" w:hAnsi="Times New Roman" w:cs="Times New Roman"/>
-                <w:sz w:val="26"/>
-                <w:szCs w:val="26"/>
-                <w:lang w:val="vi-VN"/>
-              </w:rPr>
-              <w:t>txtThongTinTK</w:t>
+              </w:rPr>
+            </w:pPr>
+            <w:r>
+              <w:rPr>
+                <w:rFonts w:ascii="Times New Roman" w:hAnsi="Times New Roman" w:cs="Times New Roman"/>
+                <w:sz w:val="26"/>
+                <w:szCs w:val="26"/>
+              </w:rPr>
+              <w:t>txtTim</w:t>
             </w:r>
           </w:p>
         </w:tc>
@@ -20080,17 +19962,24 @@
                 <w:rFonts w:ascii="Times New Roman" w:hAnsi="Times New Roman" w:cs="Times New Roman"/>
                 <w:sz w:val="26"/>
                 <w:szCs w:val="26"/>
-                <w:lang w:val="vi-VN"/>
-              </w:rPr>
-            </w:pPr>
-            <w:r>
-              <w:rPr>
-                <w:rFonts w:ascii="Times New Roman" w:hAnsi="Times New Roman" w:cs="Times New Roman"/>
-                <w:sz w:val="26"/>
-                <w:szCs w:val="26"/>
-                <w:lang w:val="vi-VN"/>
-              </w:rPr>
-              <w:t>lblNgaySinh</w:t>
+              </w:rPr>
+            </w:pPr>
+            <w:r>
+              <w:rPr>
+                <w:rFonts w:ascii="Times New Roman" w:hAnsi="Times New Roman" w:cs="Times New Roman"/>
+                <w:sz w:val="26"/>
+                <w:szCs w:val="26"/>
+                <w:lang w:val="vi-VN"/>
+              </w:rPr>
+              <w:t>lbl</w:t>
+            </w:r>
+            <w:r>
+              <w:rPr>
+                <w:rFonts w:ascii="Times New Roman" w:hAnsi="Times New Roman" w:cs="Times New Roman"/>
+                <w:sz w:val="26"/>
+                <w:szCs w:val="26"/>
+              </w:rPr>
+              <w:t>SDT</w:t>
             </w:r>
           </w:p>
         </w:tc>
@@ -20106,17 +19995,23 @@
                 <w:rFonts w:ascii="Times New Roman" w:hAnsi="Times New Roman" w:cs="Times New Roman"/>
                 <w:sz w:val="26"/>
                 <w:szCs w:val="26"/>
-                <w:lang w:val="vi-VN"/>
-              </w:rPr>
-            </w:pPr>
-            <w:r>
-              <w:rPr>
-                <w:rFonts w:ascii="Times New Roman" w:hAnsi="Times New Roman" w:cs="Times New Roman"/>
-                <w:sz w:val="26"/>
-                <w:szCs w:val="26"/>
-                <w:lang w:val="vi-VN"/>
-              </w:rPr>
-              <w:t>Ngày sinh</w:t>
+              </w:rPr>
+            </w:pPr>
+            <w:r>
+              <w:rPr>
+                <w:rFonts w:ascii="Times New Roman" w:hAnsi="Times New Roman" w:cs="Times New Roman"/>
+                <w:sz w:val="26"/>
+                <w:szCs w:val="26"/>
+              </w:rPr>
+              <w:t>Số đi</w:t>
+            </w:r>
+            <w:r>
+              <w:rPr>
+                <w:rFonts w:ascii="Times New Roman" w:hAnsi="Times New Roman" w:cs="Times New Roman"/>
+                <w:sz w:val="26"/>
+                <w:szCs w:val="26"/>
+              </w:rPr>
+              <w:t>ện thoại</w:t>
             </w:r>
           </w:p>
         </w:tc>
@@ -20309,17 +20204,24 @@
                 <w:rFonts w:ascii="Times New Roman" w:hAnsi="Times New Roman" w:cs="Times New Roman"/>
                 <w:sz w:val="26"/>
                 <w:szCs w:val="26"/>
-                <w:lang w:val="vi-VN"/>
-              </w:rPr>
-            </w:pPr>
-            <w:r>
-              <w:rPr>
-                <w:rFonts w:ascii="Times New Roman" w:hAnsi="Times New Roman" w:cs="Times New Roman"/>
-                <w:sz w:val="26"/>
-                <w:szCs w:val="26"/>
-                <w:lang w:val="vi-VN"/>
-              </w:rPr>
-              <w:t>lblThongTinTK</w:t>
+              </w:rPr>
+            </w:pPr>
+            <w:r>
+              <w:rPr>
+                <w:rFonts w:ascii="Times New Roman" w:hAnsi="Times New Roman" w:cs="Times New Roman"/>
+                <w:sz w:val="26"/>
+                <w:szCs w:val="26"/>
+                <w:lang w:val="vi-VN"/>
+              </w:rPr>
+              <w:t>lblThongTin</w:t>
+            </w:r>
+            <w:r>
+              <w:rPr>
+                <w:rFonts w:ascii="Times New Roman" w:hAnsi="Times New Roman" w:cs="Times New Roman"/>
+                <w:sz w:val="26"/>
+                <w:szCs w:val="26"/>
+              </w:rPr>
+              <w:t>TK</w:t>
             </w:r>
           </w:p>
         </w:tc>
@@ -21504,10 +21406,10 @@
           <w:lang w:val="vi-VN"/>
         </w:rPr>
         <w:drawing>
-          <wp:inline distT="0" distB="0" distL="0" distR="0" wp14:anchorId="6F63C1A0" wp14:editId="1A20E924">
-            <wp:extent cx="5943600" cy="3700780"/>
-            <wp:effectExtent l="0" t="0" r="0" b="0"/>
-            <wp:docPr id="2" name="Picture 2"/>
+          <wp:inline distT="0" distB="0" distL="0" distR="0" wp14:anchorId="58FF8C6A" wp14:editId="4AA8B6D9">
+            <wp:extent cx="5943600" cy="3711575"/>
+            <wp:effectExtent l="0" t="0" r="0" b="3175"/>
+            <wp:docPr id="30" name="Picture 30"/>
             <wp:cNvGraphicFramePr>
               <a:graphicFrameLocks xmlns:a="http://schemas.openxmlformats.org/drawingml/2006/main" noChangeAspect="1"/>
             </wp:cNvGraphicFramePr>
@@ -21527,7 +21429,7 @@
                   <pic:spPr>
                     <a:xfrm>
                       <a:off x="0" y="0"/>
-                      <a:ext cx="5943600" cy="3700780"/>
+                      <a:ext cx="5943600" cy="3711575"/>
                     </a:xfrm>
                     <a:prstGeom prst="rect">
                       <a:avLst/>
@@ -21778,6 +21680,15 @@
               </w:rPr>
               <w:t xml:space="preserve"> txtLoaiCD, txtTenCD, txtNgayLap, txtNgayTra, txtSoLuongCD</w:t>
             </w:r>
+            <w:r>
+              <w:rPr>
+                <w:rFonts w:ascii="Times New Roman" w:hAnsi="Times New Roman" w:cs="Times New Roman"/>
+                <w:sz w:val="26"/>
+                <w:szCs w:val="26"/>
+                <w:lang w:val="vi-VN"/>
+              </w:rPr>
+              <w:t>, txtThanhTien</w:t>
+            </w:r>
           </w:p>
         </w:tc>
       </w:tr>
@@ -22613,6 +22524,7 @@
           <w:tcPr>
             <w:cnfStyle w:val="001000000000" w:firstRow="0" w:lastRow="0" w:firstColumn="1" w:lastColumn="0" w:oddVBand="0" w:evenVBand="0" w:oddHBand="0" w:evenHBand="0" w:firstRowFirstColumn="0" w:firstRowLastColumn="0" w:lastRowFirstColumn="0" w:lastRowLastColumn="0"/>
             <w:tcW w:w="2205" w:type="dxa"/>
+            <w:vMerge/>
             <w:vAlign w:val="center"/>
           </w:tcPr>
           <w:p>
@@ -22626,21 +22538,11 @@
                 <w:lang w:val="vi-VN"/>
               </w:rPr>
             </w:pPr>
-            <w:r>
-              <w:rPr>
-                <w:rFonts w:ascii="Times New Roman" w:hAnsi="Times New Roman" w:cs="Times New Roman"/>
-                <w:sz w:val="26"/>
-                <w:szCs w:val="26"/>
-                <w:lang w:val="vi-VN"/>
-              </w:rPr>
-              <w:t>Radio Button</w:t>
-            </w:r>
-          </w:p>
-        </w:tc>
-        <w:tc>
-          <w:tcPr>
-            <w:tcW w:w="5549" w:type="dxa"/>
-            <w:gridSpan w:val="2"/>
+          </w:p>
+        </w:tc>
+        <w:tc>
+          <w:tcPr>
+            <w:tcW w:w="2370" w:type="dxa"/>
             <w:vAlign w:val="center"/>
           </w:tcPr>
           <w:p>
@@ -22652,17 +22554,50 @@
                 <w:rFonts w:ascii="Times New Roman" w:hAnsi="Times New Roman" w:cs="Times New Roman"/>
                 <w:sz w:val="26"/>
                 <w:szCs w:val="26"/>
-                <w:lang w:val="vi-VN"/>
-              </w:rPr>
-            </w:pPr>
-            <w:r>
-              <w:rPr>
-                <w:rFonts w:ascii="Times New Roman" w:hAnsi="Times New Roman" w:cs="Times New Roman"/>
-                <w:sz w:val="26"/>
-                <w:szCs w:val="26"/>
-                <w:lang w:val="vi-VN"/>
-              </w:rPr>
-              <w:t>rdoNam, rdoNu</w:t>
+              </w:rPr>
+            </w:pPr>
+            <w:r>
+              <w:rPr>
+                <w:rFonts w:ascii="Times New Roman" w:hAnsi="Times New Roman" w:cs="Times New Roman"/>
+                <w:sz w:val="26"/>
+                <w:szCs w:val="26"/>
+                <w:lang w:val="vi-VN"/>
+              </w:rPr>
+              <w:t>lbl</w:t>
+            </w:r>
+            <w:r>
+              <w:rPr>
+                <w:rFonts w:ascii="Times New Roman" w:hAnsi="Times New Roman" w:cs="Times New Roman"/>
+                <w:sz w:val="26"/>
+                <w:szCs w:val="26"/>
+              </w:rPr>
+              <w:t>ThanhTien</w:t>
+            </w:r>
+          </w:p>
+        </w:tc>
+        <w:tc>
+          <w:tcPr>
+            <w:tcW w:w="3179" w:type="dxa"/>
+            <w:vAlign w:val="center"/>
+          </w:tcPr>
+          <w:p>
+            <w:pPr>
+              <w:pStyle w:val="ListParagraph"/>
+              <w:ind w:left="0"/>
+              <w:cnfStyle w:val="000000000000" w:firstRow="0" w:lastRow="0" w:firstColumn="0" w:lastColumn="0" w:oddVBand="0" w:evenVBand="0" w:oddHBand="0" w:evenHBand="0" w:firstRowFirstColumn="0" w:firstRowLastColumn="0" w:lastRowFirstColumn="0" w:lastRowLastColumn="0"/>
+              <w:rPr>
+                <w:rFonts w:ascii="Times New Roman" w:hAnsi="Times New Roman" w:cs="Times New Roman"/>
+                <w:sz w:val="26"/>
+                <w:szCs w:val="26"/>
+              </w:rPr>
+            </w:pPr>
+            <w:r>
+              <w:rPr>
+                <w:rFonts w:ascii="Times New Roman" w:hAnsi="Times New Roman" w:cs="Times New Roman"/>
+                <w:sz w:val="26"/>
+                <w:szCs w:val="26"/>
+              </w:rPr>
+              <w:t>Tổng tiền của phiếu</w:t>
             </w:r>
           </w:p>
         </w:tc>
@@ -22676,7 +22611,6 @@
           <w:tcPr>
             <w:cnfStyle w:val="001000000000" w:firstRow="0" w:lastRow="0" w:firstColumn="1" w:lastColumn="0" w:oddVBand="0" w:evenVBand="0" w:oddHBand="0" w:evenHBand="0" w:firstRowFirstColumn="0" w:firstRowLastColumn="0" w:lastRowFirstColumn="0" w:lastRowLastColumn="0"/>
             <w:tcW w:w="2205" w:type="dxa"/>
-            <w:vMerge w:val="restart"/>
             <w:vAlign w:val="center"/>
           </w:tcPr>
           <w:p>
@@ -22697,13 +22631,14 @@
                 <w:szCs w:val="26"/>
                 <w:lang w:val="vi-VN"/>
               </w:rPr>
-              <w:t>Button</w:t>
-            </w:r>
-          </w:p>
-        </w:tc>
-        <w:tc>
-          <w:tcPr>
-            <w:tcW w:w="2370" w:type="dxa"/>
+              <w:t>Radio Button</w:t>
+            </w:r>
+          </w:p>
+        </w:tc>
+        <w:tc>
+          <w:tcPr>
+            <w:tcW w:w="5549" w:type="dxa"/>
+            <w:gridSpan w:val="2"/>
             <w:vAlign w:val="center"/>
           </w:tcPr>
           <w:p>
@@ -22725,35 +22660,7 @@
                 <w:szCs w:val="26"/>
                 <w:lang w:val="vi-VN"/>
               </w:rPr>
-              <w:t>btnTimKiem</w:t>
-            </w:r>
-          </w:p>
-        </w:tc>
-        <w:tc>
-          <w:tcPr>
-            <w:tcW w:w="3179" w:type="dxa"/>
-            <w:vAlign w:val="center"/>
-          </w:tcPr>
-          <w:p>
-            <w:pPr>
-              <w:pStyle w:val="ListParagraph"/>
-              <w:ind w:left="0"/>
-              <w:cnfStyle w:val="000000100000" w:firstRow="0" w:lastRow="0" w:firstColumn="0" w:lastColumn="0" w:oddVBand="0" w:evenVBand="0" w:oddHBand="1" w:evenHBand="0" w:firstRowFirstColumn="0" w:firstRowLastColumn="0" w:lastRowFirstColumn="0" w:lastRowLastColumn="0"/>
-              <w:rPr>
-                <w:rFonts w:ascii="Times New Roman" w:hAnsi="Times New Roman" w:cs="Times New Roman"/>
-                <w:sz w:val="26"/>
-                <w:szCs w:val="26"/>
-                <w:lang w:val="vi-VN"/>
-              </w:rPr>
-            </w:pPr>
-            <w:r>
-              <w:rPr>
-                <w:rFonts w:ascii="Times New Roman" w:hAnsi="Times New Roman" w:cs="Times New Roman"/>
-                <w:sz w:val="26"/>
-                <w:szCs w:val="26"/>
-                <w:lang w:val="vi-VN"/>
-              </w:rPr>
-              <w:t>Tìm kiếm</w:t>
+              <w:t>rdoNam, rdoNu</w:t>
             </w:r>
           </w:p>
         </w:tc>
@@ -22766,7 +22673,7 @@
           <w:tcPr>
             <w:cnfStyle w:val="001000000000" w:firstRow="0" w:lastRow="0" w:firstColumn="1" w:lastColumn="0" w:oddVBand="0" w:evenVBand="0" w:oddHBand="0" w:evenHBand="0" w:firstRowFirstColumn="0" w:firstRowLastColumn="0" w:lastRowFirstColumn="0" w:lastRowLastColumn="0"/>
             <w:tcW w:w="2205" w:type="dxa"/>
-            <w:vMerge/>
+            <w:vMerge w:val="restart"/>
             <w:vAlign w:val="center"/>
           </w:tcPr>
           <w:p>
@@ -22780,6 +22687,15 @@
                 <w:lang w:val="vi-VN"/>
               </w:rPr>
             </w:pPr>
+            <w:r>
+              <w:rPr>
+                <w:rFonts w:ascii="Times New Roman" w:hAnsi="Times New Roman" w:cs="Times New Roman"/>
+                <w:sz w:val="26"/>
+                <w:szCs w:val="26"/>
+                <w:lang w:val="vi-VN"/>
+              </w:rPr>
+              <w:t>Button</w:t>
+            </w:r>
           </w:p>
         </w:tc>
         <w:tc>
@@ -22806,7 +22722,7 @@
                 <w:szCs w:val="26"/>
                 <w:lang w:val="vi-VN"/>
               </w:rPr>
-              <w:t>btnSua</w:t>
+              <w:t>btnTimKiem</w:t>
             </w:r>
           </w:p>
         </w:tc>
@@ -22834,7 +22750,7 @@
                 <w:szCs w:val="26"/>
                 <w:lang w:val="vi-VN"/>
               </w:rPr>
-              <w:t>Sửa</w:t>
+              <w:t>Tìm kiếm</w:t>
             </w:r>
           </w:p>
         </w:tc>
@@ -22888,7 +22804,7 @@
                 <w:szCs w:val="26"/>
                 <w:lang w:val="vi-VN"/>
               </w:rPr>
-              <w:t>btnXoa</w:t>
+              <w:t>btnSua</w:t>
             </w:r>
           </w:p>
         </w:tc>
@@ -22916,7 +22832,7 @@
                 <w:szCs w:val="26"/>
                 <w:lang w:val="vi-VN"/>
               </w:rPr>
-              <w:t>Xóa</w:t>
+              <w:t>Sửa</w:t>
             </w:r>
           </w:p>
         </w:tc>
@@ -22969,7 +22885,7 @@
                 <w:szCs w:val="26"/>
                 <w:lang w:val="vi-VN"/>
               </w:rPr>
-              <w:t>btnXoaRong</w:t>
+              <w:t>btnXoa</w:t>
             </w:r>
           </w:p>
         </w:tc>
@@ -22997,7 +22913,7 @@
                 <w:szCs w:val="26"/>
                 <w:lang w:val="vi-VN"/>
               </w:rPr>
-              <w:t>Xóa rỗng</w:t>
+              <w:t>Xóa</w:t>
             </w:r>
           </w:p>
         </w:tc>
@@ -23051,7 +22967,7 @@
                 <w:szCs w:val="26"/>
                 <w:lang w:val="vi-VN"/>
               </w:rPr>
-              <w:t>btnThemKhach</w:t>
+              <w:t>btnXoaRong</w:t>
             </w:r>
           </w:p>
         </w:tc>
@@ -23079,7 +22995,7 @@
                 <w:szCs w:val="26"/>
                 <w:lang w:val="vi-VN"/>
               </w:rPr>
-              <w:t>Thêm khách</w:t>
+              <w:t>Xóa rỗng</w:t>
             </w:r>
           </w:p>
         </w:tc>
@@ -23132,7 +23048,7 @@
                 <w:szCs w:val="26"/>
                 <w:lang w:val="vi-VN"/>
               </w:rPr>
-              <w:t>btnThemPhieu</w:t>
+              <w:t>btnThemKhach</w:t>
             </w:r>
           </w:p>
         </w:tc>
@@ -23160,7 +23076,7 @@
                 <w:szCs w:val="26"/>
                 <w:lang w:val="vi-VN"/>
               </w:rPr>
-              <w:t>Thêm phiếu</w:t>
+              <w:t>Thêm khách</w:t>
             </w:r>
           </w:p>
         </w:tc>
@@ -23174,6 +23090,7 @@
           <w:tcPr>
             <w:cnfStyle w:val="001000000000" w:firstRow="0" w:lastRow="0" w:firstColumn="1" w:lastColumn="0" w:oddVBand="0" w:evenVBand="0" w:oddHBand="0" w:evenHBand="0" w:firstRowFirstColumn="0" w:firstRowLastColumn="0" w:lastRowFirstColumn="0" w:lastRowLastColumn="0"/>
             <w:tcW w:w="2205" w:type="dxa"/>
+            <w:vMerge/>
             <w:vAlign w:val="center"/>
           </w:tcPr>
           <w:p>
@@ -23187,15 +23104,6 @@
                 <w:lang w:val="vi-VN"/>
               </w:rPr>
             </w:pPr>
-            <w:r>
-              <w:rPr>
-                <w:rFonts w:ascii="Times New Roman" w:hAnsi="Times New Roman" w:cs="Times New Roman"/>
-                <w:sz w:val="26"/>
-                <w:szCs w:val="26"/>
-                <w:lang w:val="vi-VN"/>
-              </w:rPr>
-              <w:t>Listview</w:t>
-            </w:r>
           </w:p>
         </w:tc>
         <w:tc>
@@ -23222,7 +23130,7 @@
                 <w:szCs w:val="26"/>
                 <w:lang w:val="vi-VN"/>
               </w:rPr>
-              <w:t>lvwCD</w:t>
+              <w:t>btnThemPhieu</w:t>
             </w:r>
           </w:p>
         </w:tc>
@@ -23236,6 +23144,95 @@
               <w:pStyle w:val="ListParagraph"/>
               <w:ind w:left="0"/>
               <w:cnfStyle w:val="000000100000" w:firstRow="0" w:lastRow="0" w:firstColumn="0" w:lastColumn="0" w:oddVBand="0" w:evenVBand="0" w:oddHBand="1" w:evenHBand="0" w:firstRowFirstColumn="0" w:firstRowLastColumn="0" w:lastRowFirstColumn="0" w:lastRowLastColumn="0"/>
+              <w:rPr>
+                <w:rFonts w:ascii="Times New Roman" w:hAnsi="Times New Roman" w:cs="Times New Roman"/>
+                <w:sz w:val="26"/>
+                <w:szCs w:val="26"/>
+                <w:lang w:val="vi-VN"/>
+              </w:rPr>
+            </w:pPr>
+            <w:r>
+              <w:rPr>
+                <w:rFonts w:ascii="Times New Roman" w:hAnsi="Times New Roman" w:cs="Times New Roman"/>
+                <w:sz w:val="26"/>
+                <w:szCs w:val="26"/>
+                <w:lang w:val="vi-VN"/>
+              </w:rPr>
+              <w:t>Thêm phiếu</w:t>
+            </w:r>
+          </w:p>
+        </w:tc>
+      </w:tr>
+      <w:tr>
+        <w:trPr>
+          <w:trHeight w:val="516"/>
+        </w:trPr>
+        <w:tc>
+          <w:tcPr>
+            <w:cnfStyle w:val="001000000000" w:firstRow="0" w:lastRow="0" w:firstColumn="1" w:lastColumn="0" w:oddVBand="0" w:evenVBand="0" w:oddHBand="0" w:evenHBand="0" w:firstRowFirstColumn="0" w:firstRowLastColumn="0" w:lastRowFirstColumn="0" w:lastRowLastColumn="0"/>
+            <w:tcW w:w="2205" w:type="dxa"/>
+            <w:vAlign w:val="center"/>
+          </w:tcPr>
+          <w:p>
+            <w:pPr>
+              <w:pStyle w:val="ListParagraph"/>
+              <w:ind w:left="0"/>
+              <w:rPr>
+                <w:rFonts w:ascii="Times New Roman" w:hAnsi="Times New Roman" w:cs="Times New Roman"/>
+                <w:sz w:val="26"/>
+                <w:szCs w:val="26"/>
+                <w:lang w:val="vi-VN"/>
+              </w:rPr>
+            </w:pPr>
+            <w:r>
+              <w:rPr>
+                <w:rFonts w:ascii="Times New Roman" w:hAnsi="Times New Roman" w:cs="Times New Roman"/>
+                <w:sz w:val="26"/>
+                <w:szCs w:val="26"/>
+                <w:lang w:val="vi-VN"/>
+              </w:rPr>
+              <w:t>Listview</w:t>
+            </w:r>
+          </w:p>
+        </w:tc>
+        <w:tc>
+          <w:tcPr>
+            <w:tcW w:w="2370" w:type="dxa"/>
+            <w:vAlign w:val="center"/>
+          </w:tcPr>
+          <w:p>
+            <w:pPr>
+              <w:pStyle w:val="ListParagraph"/>
+              <w:ind w:left="0"/>
+              <w:cnfStyle w:val="000000000000" w:firstRow="0" w:lastRow="0" w:firstColumn="0" w:lastColumn="0" w:oddVBand="0" w:evenVBand="0" w:oddHBand="0" w:evenHBand="0" w:firstRowFirstColumn="0" w:firstRowLastColumn="0" w:lastRowFirstColumn="0" w:lastRowLastColumn="0"/>
+              <w:rPr>
+                <w:rFonts w:ascii="Times New Roman" w:hAnsi="Times New Roman" w:cs="Times New Roman"/>
+                <w:sz w:val="26"/>
+                <w:szCs w:val="26"/>
+                <w:lang w:val="vi-VN"/>
+              </w:rPr>
+            </w:pPr>
+            <w:r>
+              <w:rPr>
+                <w:rFonts w:ascii="Times New Roman" w:hAnsi="Times New Roman" w:cs="Times New Roman"/>
+                <w:sz w:val="26"/>
+                <w:szCs w:val="26"/>
+                <w:lang w:val="vi-VN"/>
+              </w:rPr>
+              <w:t>lvwCD</w:t>
+            </w:r>
+          </w:p>
+        </w:tc>
+        <w:tc>
+          <w:tcPr>
+            <w:tcW w:w="3179" w:type="dxa"/>
+            <w:vAlign w:val="center"/>
+          </w:tcPr>
+          <w:p>
+            <w:pPr>
+              <w:pStyle w:val="ListParagraph"/>
+              <w:ind w:left="0"/>
+              <w:cnfStyle w:val="000000000000" w:firstRow="0" w:lastRow="0" w:firstColumn="0" w:lastColumn="0" w:oddVBand="0" w:evenVBand="0" w:oddHBand="0" w:evenHBand="0" w:firstRowFirstColumn="0" w:firstRowLastColumn="0" w:lastRowFirstColumn="0" w:lastRowLastColumn="0"/>
               <w:rPr>
                 <w:rFonts w:ascii="Times New Roman" w:hAnsi="Times New Roman" w:cs="Times New Roman"/>
                 <w:sz w:val="26"/>
@@ -23402,6 +23399,7 @@
           <w:szCs w:val="26"/>
           <w:lang w:val="vi-VN"/>
         </w:rPr>
+        <w:lastRenderedPageBreak/>
         <w:t>Tìm kiếm băng đĩa trong cửa hàng dựa vào mã băng đĩa hoặc tên băng đĩa.</w:t>
       </w:r>
     </w:p>
@@ -24694,16 +24692,17 @@
       <w:r>
         <w:rPr>
           <w:rFonts w:ascii="Times New Roman" w:hAnsi="Times New Roman" w:cs="Times New Roman"/>
-          <w:noProof/>
+          <w:b/>
+          <w:bCs/>
           <w:sz w:val="26"/>
           <w:szCs w:val="26"/>
           <w:lang w:val="vi-VN"/>
         </w:rPr>
         <w:drawing>
-          <wp:inline distT="0" distB="0" distL="0" distR="0" wp14:anchorId="7C6BEE53" wp14:editId="01F621A9">
-            <wp:extent cx="5943600" cy="3162300"/>
-            <wp:effectExtent l="0" t="0" r="0" b="0"/>
-            <wp:docPr id="20" name="Hình ảnh 20"/>
+          <wp:inline distT="0" distB="0" distL="0" distR="0" wp14:anchorId="2D94A77C" wp14:editId="508CEC84">
+            <wp:extent cx="5943600" cy="3253105"/>
+            <wp:effectExtent l="0" t="0" r="0" b="4445"/>
+            <wp:docPr id="32" name="Picture 32"/>
             <wp:cNvGraphicFramePr>
               <a:graphicFrameLocks xmlns:a="http://schemas.openxmlformats.org/drawingml/2006/main" noChangeAspect="1"/>
             </wp:cNvGraphicFramePr>
@@ -24715,7 +24714,7 @@
                     <pic:cNvPicPr/>
                   </pic:nvPicPr>
                   <pic:blipFill>
-                    <a:blip r:embed="rId28"/>
+                    <a:blip r:embed="rId20"/>
                     <a:stretch>
                       <a:fillRect/>
                     </a:stretch>
@@ -24723,7 +24722,7 @@
                   <pic:spPr>
                     <a:xfrm>
                       <a:off x="0" y="0"/>
-                      <a:ext cx="5943600" cy="3162300"/>
+                      <a:ext cx="5943600" cy="3253105"/>
                     </a:xfrm>
                     <a:prstGeom prst="rect">
                       <a:avLst/>
@@ -24739,6 +24738,39 @@
     <w:p>
       <w:pPr>
         <w:pStyle w:val="ListParagraph"/>
+        <w:rPr>
+          <w:rFonts w:ascii="Times New Roman" w:hAnsi="Times New Roman" w:cs="Times New Roman"/>
+          <w:sz w:val="26"/>
+          <w:szCs w:val="26"/>
+          <w:lang w:val="vi-VN"/>
+        </w:rPr>
+      </w:pPr>
+    </w:p>
+    <w:p>
+      <w:pPr>
+        <w:pStyle w:val="ListParagraph"/>
+        <w:rPr>
+          <w:rFonts w:ascii="Times New Roman" w:hAnsi="Times New Roman" w:cs="Times New Roman"/>
+          <w:sz w:val="26"/>
+          <w:szCs w:val="26"/>
+          <w:lang w:val="vi-VN"/>
+        </w:rPr>
+      </w:pPr>
+    </w:p>
+    <w:p>
+      <w:pPr>
+        <w:pStyle w:val="ListParagraph"/>
+        <w:rPr>
+          <w:rFonts w:ascii="Times New Roman" w:hAnsi="Times New Roman" w:cs="Times New Roman"/>
+          <w:sz w:val="26"/>
+          <w:szCs w:val="26"/>
+          <w:lang w:val="vi-VN"/>
+        </w:rPr>
+      </w:pPr>
+    </w:p>
+    <w:p>
+      <w:pPr>
+        <w:pStyle w:val="ListParagraph"/>
         <w:numPr>
           <w:ilvl w:val="0"/>
           <w:numId w:val="11"/>
@@ -24761,6 +24793,7 @@
           <w:szCs w:val="26"/>
           <w:lang w:val="vi-VN"/>
         </w:rPr>
+        <w:lastRenderedPageBreak/>
         <w:t>Trang Quản lý băng đĩa</w:t>
       </w:r>
     </w:p>
@@ -24807,17 +24840,15 @@
           <w:rFonts w:ascii="Times New Roman" w:hAnsi="Times New Roman" w:cs="Times New Roman"/>
           <w:b/>
           <w:bCs/>
-          <w:noProof/>
-          <w:sz w:val="26"/>
-          <w:szCs w:val="26"/>
-          <w:lang w:val="vi-VN"/>
-        </w:rPr>
-        <w:lastRenderedPageBreak/>
+          <w:sz w:val="26"/>
+          <w:szCs w:val="26"/>
+          <w:lang w:val="vi-VN"/>
+        </w:rPr>
         <w:drawing>
-          <wp:inline distT="0" distB="0" distL="0" distR="0" wp14:anchorId="1696E91B" wp14:editId="09218C7A">
-            <wp:extent cx="5943600" cy="3154680"/>
-            <wp:effectExtent l="0" t="0" r="0" b="7620"/>
-            <wp:docPr id="21" name="Hình ảnh 21"/>
+          <wp:inline distT="0" distB="0" distL="0" distR="0" wp14:anchorId="7C2AB1C3" wp14:editId="28A55EEA">
+            <wp:extent cx="5943600" cy="3731260"/>
+            <wp:effectExtent l="0" t="0" r="0" b="2540"/>
+            <wp:docPr id="33" name="Picture 33"/>
             <wp:cNvGraphicFramePr>
               <a:graphicFrameLocks xmlns:a="http://schemas.openxmlformats.org/drawingml/2006/main" noChangeAspect="1"/>
             </wp:cNvGraphicFramePr>
@@ -24829,7 +24860,7 @@
                     <pic:cNvPicPr/>
                   </pic:nvPicPr>
                   <pic:blipFill>
-                    <a:blip r:embed="rId29"/>
+                    <a:blip r:embed="rId21"/>
                     <a:stretch>
                       <a:fillRect/>
                     </a:stretch>
@@ -24837,7 +24868,7 @@
                   <pic:spPr>
                     <a:xfrm>
                       <a:off x="0" y="0"/>
-                      <a:ext cx="5943600" cy="3154680"/>
+                      <a:ext cx="5943600" cy="3731260"/>
                     </a:xfrm>
                     <a:prstGeom prst="rect">
                       <a:avLst/>
@@ -25076,16 +25107,16 @@
           <w:rFonts w:ascii="Times New Roman" w:hAnsi="Times New Roman" w:cs="Times New Roman"/>
           <w:b/>
           <w:bCs/>
-          <w:noProof/>
-          <w:sz w:val="26"/>
-          <w:szCs w:val="26"/>
-          <w:lang w:val="vi-VN"/>
-        </w:rPr>
+          <w:sz w:val="26"/>
+          <w:szCs w:val="26"/>
+          <w:lang w:val="vi-VN"/>
+        </w:rPr>
+        <w:lastRenderedPageBreak/>
         <w:drawing>
-          <wp:inline distT="0" distB="0" distL="0" distR="0" wp14:anchorId="193A9188" wp14:editId="0D529FE5">
-            <wp:extent cx="5943600" cy="3160395"/>
-            <wp:effectExtent l="0" t="0" r="0" b="1905"/>
-            <wp:docPr id="24" name="Hình ảnh 24"/>
+          <wp:inline distT="0" distB="0" distL="0" distR="0" wp14:anchorId="2032C836" wp14:editId="5025819D">
+            <wp:extent cx="5943600" cy="3711575"/>
+            <wp:effectExtent l="0" t="0" r="0" b="3175"/>
+            <wp:docPr id="34" name="Picture 34"/>
             <wp:cNvGraphicFramePr>
               <a:graphicFrameLocks xmlns:a="http://schemas.openxmlformats.org/drawingml/2006/main" noChangeAspect="1"/>
             </wp:cNvGraphicFramePr>
@@ -25097,7 +25128,7 @@
                     <pic:cNvPicPr/>
                   </pic:nvPicPr>
                   <pic:blipFill>
-                    <a:blip r:embed="rId30"/>
+                    <a:blip r:embed="rId24"/>
                     <a:stretch>
                       <a:fillRect/>
                     </a:stretch>
@@ -25105,7 +25136,7 @@
                   <pic:spPr>
                     <a:xfrm>
                       <a:off x="0" y="0"/>
-                      <a:ext cx="5943600" cy="3160395"/>
+                      <a:ext cx="5943600" cy="3711575"/>
                     </a:xfrm>
                     <a:prstGeom prst="rect">
                       <a:avLst/>
@@ -25141,7 +25172,6 @@
           <w:szCs w:val="26"/>
           <w:lang w:val="vi-VN"/>
         </w:rPr>
-        <w:lastRenderedPageBreak/>
         <w:t>Các chức năng:</w:t>
       </w:r>
     </w:p>

</xml_diff>

<commit_message>
Them phan quyen, sua giao dien frmMain
</commit_message>
<xml_diff>
--- a/GroupGalaxy/baocao.docx
+++ b/GroupGalaxy/baocao.docx
@@ -49,7 +49,7 @@
           <v:shape id="_x0000_s1026" type="#_x0000_t75" style="position:absolute;left:0;text-align:left;margin-left:-7.65pt;margin-top:-.3pt;width:486pt;height:636.9pt;z-index:-251658752;mso-wrap-edited:f" wrapcoords="0 22 0 21533 21567 21533 21567 22 0 22" fillcolor="window">
             <v:imagedata r:id="rId6" o:title=""/>
           </v:shape>
-          <o:OLEObject Type="Embed" ProgID="Word.Picture.8" ShapeID="_x0000_s1026" DrawAspect="Content" ObjectID="_1683233655" r:id="rId7"/>
+          <o:OLEObject Type="Embed" ProgID="Word.Picture.8" ShapeID="_x0000_s1026" DrawAspect="Content" ObjectID="_1683311552" r:id="rId7"/>
         </w:object>
       </w:r>
     </w:p>
@@ -586,7 +586,7 @@
       <w:sdtContent>
         <w:p>
           <w:pPr>
-            <w:pStyle w:val="TOCHeading"/>
+            <w:pStyle w:val="uMucluc"/>
             <w:jc w:val="center"/>
             <w:rPr>
               <w:rFonts w:ascii="Times New Roman" w:hAnsi="Times New Roman" w:cs="Times New Roman"/>
@@ -611,7 +611,7 @@
         </w:p>
         <w:p>
           <w:pPr>
-            <w:pStyle w:val="TOC1"/>
+            <w:pStyle w:val="Mucluc1"/>
             <w:tabs>
               <w:tab w:val="right" w:leader="dot" w:pos="9350"/>
             </w:tabs>
@@ -644,7 +644,7 @@
           <w:hyperlink w:anchor="_Toc72534124" w:history="1">
             <w:r>
               <w:rPr>
-                <w:rStyle w:val="Hyperlink"/>
+                <w:rStyle w:val="Siuktni"/>
                 <w:rFonts w:ascii="Times New Roman" w:hAnsi="Times New Roman" w:cs="Times New Roman"/>
                 <w:b/>
                 <w:bCs/>
@@ -727,7 +727,7 @@
         </w:p>
         <w:p>
           <w:pPr>
-            <w:pStyle w:val="TOC1"/>
+            <w:pStyle w:val="Mucluc1"/>
             <w:tabs>
               <w:tab w:val="right" w:leader="dot" w:pos="9350"/>
             </w:tabs>
@@ -742,7 +742,7 @@
           <w:hyperlink w:anchor="_Toc72534125" w:history="1">
             <w:r>
               <w:rPr>
-                <w:rStyle w:val="Hyperlink"/>
+                <w:rStyle w:val="Siuktni"/>
                 <w:rFonts w:ascii="Times New Roman" w:hAnsi="Times New Roman" w:cs="Times New Roman"/>
                 <w:b/>
                 <w:bCs/>
@@ -825,7 +825,7 @@
         </w:p>
         <w:p>
           <w:pPr>
-            <w:pStyle w:val="TOC1"/>
+            <w:pStyle w:val="Mucluc1"/>
             <w:tabs>
               <w:tab w:val="right" w:leader="dot" w:pos="9350"/>
             </w:tabs>
@@ -840,7 +840,7 @@
           <w:hyperlink w:anchor="_Toc72534126" w:history="1">
             <w:r>
               <w:rPr>
-                <w:rStyle w:val="Hyperlink"/>
+                <w:rStyle w:val="Siuktni"/>
                 <w:rFonts w:ascii="Times New Roman" w:hAnsi="Times New Roman" w:cs="Times New Roman"/>
                 <w:b/>
                 <w:bCs/>
@@ -923,7 +923,7 @@
         </w:p>
         <w:p>
           <w:pPr>
-            <w:pStyle w:val="TOC2"/>
+            <w:pStyle w:val="Mucluc2"/>
             <w:rPr>
               <w:rFonts w:ascii="Times New Roman" w:hAnsi="Times New Roman" w:cs="Times New Roman"/>
               <w:noProof/>
@@ -935,7 +935,7 @@
           <w:hyperlink w:anchor="_Toc72534127" w:history="1">
             <w:r>
               <w:rPr>
-                <w:rStyle w:val="Hyperlink"/>
+                <w:rStyle w:val="Siuktni"/>
                 <w:rFonts w:ascii="Times New Roman" w:hAnsi="Times New Roman" w:cs="Times New Roman"/>
                 <w:b/>
                 <w:bCs/>
@@ -1018,7 +1018,7 @@
         </w:p>
         <w:p>
           <w:pPr>
-            <w:pStyle w:val="TOC2"/>
+            <w:pStyle w:val="Mucluc2"/>
             <w:rPr>
               <w:rFonts w:ascii="Times New Roman" w:hAnsi="Times New Roman" w:cs="Times New Roman"/>
               <w:noProof/>
@@ -1030,7 +1030,7 @@
           <w:hyperlink w:anchor="_Toc72534128" w:history="1">
             <w:r>
               <w:rPr>
-                <w:rStyle w:val="Hyperlink"/>
+                <w:rStyle w:val="Siuktni"/>
                 <w:rFonts w:ascii="Times New Roman" w:hAnsi="Times New Roman" w:cs="Times New Roman"/>
                 <w:b/>
                 <w:bCs/>
@@ -1113,7 +1113,7 @@
         </w:p>
         <w:p>
           <w:pPr>
-            <w:pStyle w:val="TOC2"/>
+            <w:pStyle w:val="Mucluc2"/>
             <w:rPr>
               <w:rFonts w:ascii="Times New Roman" w:hAnsi="Times New Roman" w:cs="Times New Roman"/>
               <w:noProof/>
@@ -1125,7 +1125,7 @@
           <w:hyperlink w:anchor="_Toc72534129" w:history="1">
             <w:r>
               <w:rPr>
-                <w:rStyle w:val="Hyperlink"/>
+                <w:rStyle w:val="Siuktni"/>
                 <w:rFonts w:ascii="Times New Roman" w:hAnsi="Times New Roman" w:cs="Times New Roman"/>
                 <w:b/>
                 <w:bCs/>
@@ -1208,7 +1208,7 @@
         </w:p>
         <w:p>
           <w:pPr>
-            <w:pStyle w:val="TOC2"/>
+            <w:pStyle w:val="Mucluc2"/>
             <w:rPr>
               <w:rFonts w:ascii="Times New Roman" w:hAnsi="Times New Roman" w:cs="Times New Roman"/>
               <w:noProof/>
@@ -1220,7 +1220,7 @@
           <w:hyperlink w:anchor="_Toc72534130" w:history="1">
             <w:r>
               <w:rPr>
-                <w:rStyle w:val="Hyperlink"/>
+                <w:rStyle w:val="Siuktni"/>
                 <w:rFonts w:ascii="Times New Roman" w:hAnsi="Times New Roman" w:cs="Times New Roman"/>
                 <w:b/>
                 <w:bCs/>
@@ -1303,7 +1303,7 @@
         </w:p>
         <w:p>
           <w:pPr>
-            <w:pStyle w:val="TOC2"/>
+            <w:pStyle w:val="Mucluc2"/>
             <w:rPr>
               <w:rFonts w:ascii="Times New Roman" w:hAnsi="Times New Roman" w:cs="Times New Roman"/>
               <w:noProof/>
@@ -1315,7 +1315,7 @@
           <w:hyperlink w:anchor="_Toc72534131" w:history="1">
             <w:r>
               <w:rPr>
-                <w:rStyle w:val="Hyperlink"/>
+                <w:rStyle w:val="Siuktni"/>
                 <w:rFonts w:ascii="Times New Roman" w:hAnsi="Times New Roman" w:cs="Times New Roman"/>
                 <w:b/>
                 <w:bCs/>
@@ -1398,7 +1398,7 @@
         </w:p>
         <w:p>
           <w:pPr>
-            <w:pStyle w:val="TOC2"/>
+            <w:pStyle w:val="Mucluc2"/>
             <w:rPr>
               <w:rFonts w:ascii="Times New Roman" w:hAnsi="Times New Roman" w:cs="Times New Roman"/>
               <w:noProof/>
@@ -1410,7 +1410,7 @@
           <w:hyperlink w:anchor="_Toc72534132" w:history="1">
             <w:r>
               <w:rPr>
-                <w:rStyle w:val="Hyperlink"/>
+                <w:rStyle w:val="Siuktni"/>
                 <w:rFonts w:ascii="Times New Roman" w:hAnsi="Times New Roman" w:cs="Times New Roman"/>
                 <w:b/>
                 <w:bCs/>
@@ -1514,7 +1514,7 @@
     </w:sdt>
     <w:p>
       <w:pPr>
-        <w:pStyle w:val="TOCHeading"/>
+        <w:pStyle w:val="uMucluc"/>
         <w:jc w:val="center"/>
         <w:rPr>
           <w:rFonts w:ascii="Times New Roman" w:hAnsi="Times New Roman" w:cs="Times New Roman"/>
@@ -1539,7 +1539,7 @@
     </w:p>
     <w:p>
       <w:pPr>
-        <w:pStyle w:val="Heading1"/>
+        <w:pStyle w:val="u1"/>
         <w:jc w:val="center"/>
         <w:rPr>
           <w:rFonts w:ascii="Times New Roman" w:hAnsi="Times New Roman" w:cs="Times New Roman"/>
@@ -1608,7 +1608,7 @@
     </w:p>
     <w:tbl>
       <w:tblPr>
-        <w:tblStyle w:val="TableGrid"/>
+        <w:tblStyle w:val="LiBang"/>
         <w:tblW w:w="0" w:type="auto"/>
         <w:tblLook w:val="04A0" w:firstRow="1" w:lastRow="0" w:firstColumn="1" w:lastColumn="0" w:noHBand="0" w:noVBand="1"/>
       </w:tblPr>
@@ -2364,7 +2364,7 @@
     </w:p>
     <w:tbl>
       <w:tblPr>
-        <w:tblStyle w:val="TableGrid"/>
+        <w:tblStyle w:val="LiBang"/>
         <w:tblW w:w="0" w:type="auto"/>
         <w:tblLook w:val="04A0" w:firstRow="1" w:lastRow="0" w:firstColumn="1" w:lastColumn="0" w:noHBand="0" w:noVBand="1"/>
       </w:tblPr>
@@ -3205,7 +3205,7 @@
     </w:p>
     <w:p>
       <w:pPr>
-        <w:pStyle w:val="Heading1"/>
+        <w:pStyle w:val="u1"/>
         <w:rPr>
           <w:rFonts w:ascii="Times New Roman" w:hAnsi="Times New Roman" w:cs="Times New Roman"/>
           <w:b/>
@@ -3382,7 +3382,7 @@
     </w:p>
     <w:p>
       <w:pPr>
-        <w:pStyle w:val="Heading1"/>
+        <w:pStyle w:val="u1"/>
         <w:rPr>
           <w:rFonts w:ascii="Times New Roman" w:hAnsi="Times New Roman" w:cs="Times New Roman"/>
           <w:b/>
@@ -3418,7 +3418,7 @@
     </w:p>
     <w:p>
       <w:pPr>
-        <w:pStyle w:val="Heading2"/>
+        <w:pStyle w:val="u2"/>
         <w:jc w:val="center"/>
         <w:rPr>
           <w:rFonts w:ascii="Times New Roman" w:hAnsi="Times New Roman" w:cs="Times New Roman"/>
@@ -3735,7 +3735,7 @@
     </w:p>
     <w:tbl>
       <w:tblPr>
-        <w:tblStyle w:val="PlainTable1"/>
+        <w:tblStyle w:val="BangThun1"/>
         <w:tblW w:w="0" w:type="auto"/>
         <w:tblLook w:val="04A0" w:firstRow="1" w:lastRow="0" w:firstColumn="1" w:lastColumn="0" w:noHBand="0" w:noVBand="1"/>
       </w:tblPr>
@@ -4887,7 +4887,7 @@
     </w:p>
     <w:tbl>
       <w:tblPr>
-        <w:tblStyle w:val="PlainTable1"/>
+        <w:tblStyle w:val="BangThun1"/>
         <w:tblW w:w="0" w:type="auto"/>
         <w:tblLook w:val="04A0" w:firstRow="1" w:lastRow="0" w:firstColumn="1" w:lastColumn="0" w:noHBand="0" w:noVBand="1"/>
       </w:tblPr>
@@ -5631,7 +5631,7 @@
     </w:p>
     <w:tbl>
       <w:tblPr>
-        <w:tblStyle w:val="PlainTable1"/>
+        <w:tblStyle w:val="BangThun1"/>
         <w:tblW w:w="0" w:type="auto"/>
         <w:tblLook w:val="04A0" w:firstRow="1" w:lastRow="0" w:firstColumn="1" w:lastColumn="0" w:noHBand="0" w:noVBand="1"/>
       </w:tblPr>
@@ -6076,7 +6076,7 @@
     </w:p>
     <w:tbl>
       <w:tblPr>
-        <w:tblStyle w:val="PlainTable1"/>
+        <w:tblStyle w:val="BangThun1"/>
         <w:tblW w:w="0" w:type="auto"/>
         <w:tblLook w:val="04A0" w:firstRow="1" w:lastRow="0" w:firstColumn="1" w:lastColumn="0" w:noHBand="0" w:noVBand="1"/>
       </w:tblPr>
@@ -6489,7 +6489,7 @@
     </w:p>
     <w:tbl>
       <w:tblPr>
-        <w:tblStyle w:val="PlainTable1"/>
+        <w:tblStyle w:val="BangThun1"/>
         <w:tblW w:w="0" w:type="auto"/>
         <w:tblLook w:val="04A0" w:firstRow="1" w:lastRow="0" w:firstColumn="1" w:lastColumn="0" w:noHBand="0" w:noVBand="1"/>
       </w:tblPr>
@@ -7408,7 +7408,7 @@
     </w:p>
     <w:tbl>
       <w:tblPr>
-        <w:tblStyle w:val="PlainTable1"/>
+        <w:tblStyle w:val="BangThun1"/>
         <w:tblW w:w="0" w:type="auto"/>
         <w:tblLook w:val="04A0" w:firstRow="1" w:lastRow="0" w:firstColumn="1" w:lastColumn="0" w:noHBand="0" w:noVBand="1"/>
       </w:tblPr>
@@ -7809,7 +7809,7 @@
     </w:p>
     <w:tbl>
       <w:tblPr>
-        <w:tblStyle w:val="PlainTable1"/>
+        <w:tblStyle w:val="BangThun1"/>
         <w:tblW w:w="0" w:type="auto"/>
         <w:tblLook w:val="04A0" w:firstRow="1" w:lastRow="0" w:firstColumn="1" w:lastColumn="0" w:noHBand="0" w:noVBand="1"/>
       </w:tblPr>
@@ -8607,7 +8607,7 @@
     </w:p>
     <w:tbl>
       <w:tblPr>
-        <w:tblStyle w:val="PlainTable1"/>
+        <w:tblStyle w:val="BangThun1"/>
         <w:tblW w:w="0" w:type="auto"/>
         <w:tblLook w:val="04A0" w:firstRow="1" w:lastRow="0" w:firstColumn="1" w:lastColumn="0" w:noHBand="0" w:noVBand="1"/>
       </w:tblPr>
@@ -9074,7 +9074,7 @@
     </w:p>
     <w:p>
       <w:pPr>
-        <w:pStyle w:val="Heading2"/>
+        <w:pStyle w:val="u2"/>
         <w:jc w:val="center"/>
         <w:rPr>
           <w:rFonts w:ascii="Times New Roman" w:hAnsi="Times New Roman" w:cs="Times New Roman"/>
@@ -9176,6 +9176,7 @@
       <w:r>
         <w:rPr>
           <w:rFonts w:ascii="Times New Roman" w:hAnsi="Times New Roman" w:cs="Times New Roman"/>
+          <w:noProof/>
           <w:sz w:val="26"/>
           <w:szCs w:val="26"/>
           <w:lang w:val="vi-VN"/>
@@ -9328,7 +9329,7 @@
     </w:p>
     <w:p>
       <w:pPr>
-        <w:pStyle w:val="Heading2"/>
+        <w:pStyle w:val="u2"/>
         <w:jc w:val="center"/>
         <w:rPr>
           <w:rFonts w:ascii="Times New Roman" w:hAnsi="Times New Roman" w:cs="Times New Roman"/>
@@ -9378,7 +9379,7 @@
     </w:p>
     <w:tbl>
       <w:tblPr>
-        <w:tblStyle w:val="TableGrid"/>
+        <w:tblStyle w:val="LiBang"/>
         <w:tblW w:w="0" w:type="auto"/>
         <w:tblLook w:val="04A0" w:firstRow="1" w:lastRow="0" w:firstColumn="1" w:lastColumn="0" w:noHBand="0" w:noVBand="1"/>
       </w:tblPr>
@@ -9503,7 +9504,7 @@
           </w:tcPr>
           <w:p>
             <w:pPr>
-              <w:pStyle w:val="ListParagraph"/>
+              <w:pStyle w:val="oancuaDanhsach"/>
               <w:numPr>
                 <w:ilvl w:val="0"/>
                 <w:numId w:val="16"/>
@@ -9525,7 +9526,7 @@
           </w:p>
           <w:p>
             <w:pPr>
-              <w:pStyle w:val="ListParagraph"/>
+              <w:pStyle w:val="oancuaDanhsach"/>
               <w:numPr>
                 <w:ilvl w:val="0"/>
                 <w:numId w:val="16"/>
@@ -9547,7 +9548,7 @@
           </w:p>
           <w:p>
             <w:pPr>
-              <w:pStyle w:val="ListParagraph"/>
+              <w:pStyle w:val="oancuaDanhsach"/>
               <w:numPr>
                 <w:ilvl w:val="0"/>
                 <w:numId w:val="16"/>
@@ -9569,7 +9570,7 @@
           </w:p>
           <w:p>
             <w:pPr>
-              <w:pStyle w:val="ListParagraph"/>
+              <w:pStyle w:val="oancuaDanhsach"/>
               <w:numPr>
                 <w:ilvl w:val="0"/>
                 <w:numId w:val="16"/>
@@ -9591,7 +9592,7 @@
           </w:p>
           <w:p>
             <w:pPr>
-              <w:pStyle w:val="ListParagraph"/>
+              <w:pStyle w:val="oancuaDanhsach"/>
               <w:numPr>
                 <w:ilvl w:val="0"/>
                 <w:numId w:val="16"/>
@@ -9661,7 +9662,7 @@
           </w:tcPr>
           <w:p>
             <w:pPr>
-              <w:pStyle w:val="ListParagraph"/>
+              <w:pStyle w:val="oancuaDanhsach"/>
               <w:numPr>
                 <w:ilvl w:val="0"/>
                 <w:numId w:val="17"/>
@@ -9683,7 +9684,7 @@
           </w:p>
           <w:p>
             <w:pPr>
-              <w:pStyle w:val="ListParagraph"/>
+              <w:pStyle w:val="oancuaDanhsach"/>
               <w:numPr>
                 <w:ilvl w:val="0"/>
                 <w:numId w:val="17"/>
@@ -9705,7 +9706,7 @@
           </w:p>
           <w:p>
             <w:pPr>
-              <w:pStyle w:val="ListParagraph"/>
+              <w:pStyle w:val="oancuaDanhsach"/>
               <w:numPr>
                 <w:ilvl w:val="0"/>
                 <w:numId w:val="17"/>
@@ -9727,7 +9728,7 @@
           </w:p>
           <w:p>
             <w:pPr>
-              <w:pStyle w:val="ListParagraph"/>
+              <w:pStyle w:val="oancuaDanhsach"/>
               <w:numPr>
                 <w:ilvl w:val="0"/>
                 <w:numId w:val="17"/>
@@ -9749,7 +9750,7 @@
           </w:p>
           <w:p>
             <w:pPr>
-              <w:pStyle w:val="ListParagraph"/>
+              <w:pStyle w:val="oancuaDanhsach"/>
               <w:numPr>
                 <w:ilvl w:val="0"/>
                 <w:numId w:val="17"/>
@@ -9771,7 +9772,7 @@
           </w:p>
           <w:p>
             <w:pPr>
-              <w:pStyle w:val="ListParagraph"/>
+              <w:pStyle w:val="oancuaDanhsach"/>
               <w:numPr>
                 <w:ilvl w:val="0"/>
                 <w:numId w:val="17"/>
@@ -9793,7 +9794,7 @@
           </w:p>
           <w:p>
             <w:pPr>
-              <w:pStyle w:val="ListParagraph"/>
+              <w:pStyle w:val="oancuaDanhsach"/>
               <w:numPr>
                 <w:ilvl w:val="0"/>
                 <w:numId w:val="17"/>
@@ -9860,7 +9861,7 @@
           </w:tcPr>
           <w:p>
             <w:pPr>
-              <w:pStyle w:val="ListParagraph"/>
+              <w:pStyle w:val="oancuaDanhsach"/>
               <w:numPr>
                 <w:ilvl w:val="0"/>
                 <w:numId w:val="18"/>
@@ -9882,7 +9883,7 @@
           </w:p>
           <w:p>
             <w:pPr>
-              <w:pStyle w:val="ListParagraph"/>
+              <w:pStyle w:val="oancuaDanhsach"/>
               <w:numPr>
                 <w:ilvl w:val="0"/>
                 <w:numId w:val="18"/>
@@ -9904,7 +9905,7 @@
           </w:p>
           <w:p>
             <w:pPr>
-              <w:pStyle w:val="ListParagraph"/>
+              <w:pStyle w:val="oancuaDanhsach"/>
               <w:numPr>
                 <w:ilvl w:val="0"/>
                 <w:numId w:val="18"/>
@@ -9979,7 +9980,7 @@
           </w:tcPr>
           <w:p>
             <w:pPr>
-              <w:pStyle w:val="ListParagraph"/>
+              <w:pStyle w:val="oancuaDanhsach"/>
               <w:numPr>
                 <w:ilvl w:val="0"/>
                 <w:numId w:val="19"/>
@@ -10001,7 +10002,7 @@
           </w:p>
           <w:p>
             <w:pPr>
-              <w:pStyle w:val="ListParagraph"/>
+              <w:pStyle w:val="oancuaDanhsach"/>
               <w:numPr>
                 <w:ilvl w:val="0"/>
                 <w:numId w:val="18"/>
@@ -10068,7 +10069,7 @@
           </w:tcPr>
           <w:p>
             <w:pPr>
-              <w:pStyle w:val="ListParagraph"/>
+              <w:pStyle w:val="oancuaDanhsach"/>
               <w:numPr>
                 <w:ilvl w:val="0"/>
                 <w:numId w:val="20"/>
@@ -10090,7 +10091,7 @@
           </w:p>
           <w:p>
             <w:pPr>
-              <w:pStyle w:val="ListParagraph"/>
+              <w:pStyle w:val="oancuaDanhsach"/>
               <w:numPr>
                 <w:ilvl w:val="0"/>
                 <w:numId w:val="20"/>
@@ -10112,7 +10113,7 @@
           </w:p>
           <w:p>
             <w:pPr>
-              <w:pStyle w:val="ListParagraph"/>
+              <w:pStyle w:val="oancuaDanhsach"/>
               <w:numPr>
                 <w:ilvl w:val="0"/>
                 <w:numId w:val="20"/>
@@ -10134,7 +10135,7 @@
           </w:p>
           <w:p>
             <w:pPr>
-              <w:pStyle w:val="ListParagraph"/>
+              <w:pStyle w:val="oancuaDanhsach"/>
               <w:numPr>
                 <w:ilvl w:val="0"/>
                 <w:numId w:val="20"/>
@@ -10156,7 +10157,7 @@
           </w:p>
           <w:p>
             <w:pPr>
-              <w:pStyle w:val="ListParagraph"/>
+              <w:pStyle w:val="oancuaDanhsach"/>
               <w:numPr>
                 <w:ilvl w:val="0"/>
                 <w:numId w:val="20"/>
@@ -10223,7 +10224,7 @@
           </w:tcPr>
           <w:p>
             <w:pPr>
-              <w:pStyle w:val="ListParagraph"/>
+              <w:pStyle w:val="oancuaDanhsach"/>
               <w:numPr>
                 <w:ilvl w:val="0"/>
                 <w:numId w:val="20"/>
@@ -10245,7 +10246,7 @@
           </w:p>
           <w:p>
             <w:pPr>
-              <w:pStyle w:val="ListParagraph"/>
+              <w:pStyle w:val="oancuaDanhsach"/>
               <w:numPr>
                 <w:ilvl w:val="0"/>
                 <w:numId w:val="20"/>
@@ -10267,7 +10268,7 @@
           </w:p>
           <w:p>
             <w:pPr>
-              <w:pStyle w:val="ListParagraph"/>
+              <w:pStyle w:val="oancuaDanhsach"/>
               <w:numPr>
                 <w:ilvl w:val="0"/>
                 <w:numId w:val="20"/>
@@ -10289,7 +10290,7 @@
           </w:p>
           <w:p>
             <w:pPr>
-              <w:pStyle w:val="ListParagraph"/>
+              <w:pStyle w:val="oancuaDanhsach"/>
               <w:numPr>
                 <w:ilvl w:val="0"/>
                 <w:numId w:val="20"/>
@@ -10356,7 +10357,7 @@
           </w:tcPr>
           <w:p>
             <w:pPr>
-              <w:pStyle w:val="ListParagraph"/>
+              <w:pStyle w:val="oancuaDanhsach"/>
               <w:numPr>
                 <w:ilvl w:val="0"/>
                 <w:numId w:val="20"/>
@@ -10378,7 +10379,7 @@
           </w:p>
           <w:p>
             <w:pPr>
-              <w:pStyle w:val="ListParagraph"/>
+              <w:pStyle w:val="oancuaDanhsach"/>
               <w:numPr>
                 <w:ilvl w:val="0"/>
                 <w:numId w:val="20"/>
@@ -10459,7 +10460,7 @@
     </w:p>
     <w:tbl>
       <w:tblPr>
-        <w:tblStyle w:val="TableGrid"/>
+        <w:tblStyle w:val="LiBang"/>
         <w:tblW w:w="9360" w:type="dxa"/>
         <w:tblInd w:w="-5" w:type="dxa"/>
         <w:tblLook w:val="04A0" w:firstRow="1" w:lastRow="0" w:firstColumn="1" w:lastColumn="0" w:noHBand="0" w:noVBand="1"/>
@@ -10487,7 +10488,7 @@
           </w:tcPr>
           <w:p>
             <w:pPr>
-              <w:pStyle w:val="ListParagraph"/>
+              <w:pStyle w:val="oancuaDanhsach"/>
               <w:spacing w:before="240" w:line="360" w:lineRule="auto"/>
               <w:ind w:left="0"/>
               <w:rPr>
@@ -10521,7 +10522,7 @@
           </w:tcPr>
           <w:p>
             <w:pPr>
-              <w:pStyle w:val="ListParagraph"/>
+              <w:pStyle w:val="oancuaDanhsach"/>
               <w:spacing w:before="240" w:line="360" w:lineRule="auto"/>
               <w:ind w:left="0"/>
               <w:rPr>
@@ -10554,7 +10555,7 @@
           </w:tcPr>
           <w:p>
             <w:pPr>
-              <w:pStyle w:val="ListParagraph"/>
+              <w:pStyle w:val="oancuaDanhsach"/>
               <w:spacing w:before="240" w:line="360" w:lineRule="auto"/>
               <w:ind w:left="0"/>
               <w:rPr>
@@ -10592,7 +10593,7 @@
           </w:tcPr>
           <w:p>
             <w:pPr>
-              <w:pStyle w:val="ListParagraph"/>
+              <w:pStyle w:val="oancuaDanhsach"/>
               <w:spacing w:before="240" w:line="360" w:lineRule="auto"/>
               <w:ind w:left="0"/>
               <w:rPr>
@@ -10625,7 +10626,7 @@
           </w:tcPr>
           <w:p>
             <w:pPr>
-              <w:pStyle w:val="ListParagraph"/>
+              <w:pStyle w:val="oancuaDanhsach"/>
               <w:spacing w:before="240" w:line="360" w:lineRule="auto"/>
               <w:ind w:left="0"/>
               <w:rPr>
@@ -10658,7 +10659,7 @@
           </w:tcPr>
           <w:p>
             <w:pPr>
-              <w:pStyle w:val="ListParagraph"/>
+              <w:pStyle w:val="oancuaDanhsach"/>
               <w:spacing w:before="240" w:line="360" w:lineRule="auto"/>
               <w:ind w:left="0"/>
               <w:rPr>
@@ -10696,7 +10697,7 @@
           </w:tcPr>
           <w:p>
             <w:pPr>
-              <w:pStyle w:val="ListParagraph"/>
+              <w:pStyle w:val="oancuaDanhsach"/>
               <w:spacing w:before="240" w:line="360" w:lineRule="auto"/>
               <w:ind w:left="0"/>
               <w:rPr>
@@ -10729,7 +10730,7 @@
           </w:tcPr>
           <w:p>
             <w:pPr>
-              <w:pStyle w:val="ListParagraph"/>
+              <w:pStyle w:val="oancuaDanhsach"/>
               <w:spacing w:before="240" w:line="360" w:lineRule="auto"/>
               <w:ind w:left="0"/>
               <w:rPr>
@@ -10762,7 +10763,7 @@
           </w:tcPr>
           <w:p>
             <w:pPr>
-              <w:pStyle w:val="ListParagraph"/>
+              <w:pStyle w:val="oancuaDanhsach"/>
               <w:spacing w:before="240" w:line="360" w:lineRule="auto"/>
               <w:ind w:left="0"/>
               <w:rPr>
@@ -10800,7 +10801,7 @@
           </w:tcPr>
           <w:p>
             <w:pPr>
-              <w:pStyle w:val="ListParagraph"/>
+              <w:pStyle w:val="oancuaDanhsach"/>
               <w:spacing w:before="240" w:line="360" w:lineRule="auto"/>
               <w:ind w:left="0"/>
               <w:rPr>
@@ -10833,7 +10834,7 @@
           </w:tcPr>
           <w:p>
             <w:pPr>
-              <w:pStyle w:val="ListParagraph"/>
+              <w:pStyle w:val="oancuaDanhsach"/>
               <w:spacing w:before="240" w:line="360" w:lineRule="auto"/>
               <w:ind w:left="0"/>
               <w:rPr>
@@ -10866,7 +10867,7 @@
           </w:tcPr>
           <w:p>
             <w:pPr>
-              <w:pStyle w:val="ListParagraph"/>
+              <w:pStyle w:val="oancuaDanhsach"/>
               <w:spacing w:before="240" w:line="360" w:lineRule="auto"/>
               <w:ind w:left="0"/>
               <w:rPr>
@@ -10904,7 +10905,7 @@
           </w:tcPr>
           <w:p>
             <w:pPr>
-              <w:pStyle w:val="ListParagraph"/>
+              <w:pStyle w:val="oancuaDanhsach"/>
               <w:spacing w:before="240" w:line="360" w:lineRule="auto"/>
               <w:ind w:left="0"/>
               <w:rPr>
@@ -10937,7 +10938,7 @@
           </w:tcPr>
           <w:p>
             <w:pPr>
-              <w:pStyle w:val="ListParagraph"/>
+              <w:pStyle w:val="oancuaDanhsach"/>
               <w:spacing w:before="240" w:line="360" w:lineRule="auto"/>
               <w:ind w:left="0"/>
               <w:rPr>
@@ -10970,7 +10971,7 @@
           </w:tcPr>
           <w:p>
             <w:pPr>
-              <w:pStyle w:val="ListParagraph"/>
+              <w:pStyle w:val="oancuaDanhsach"/>
               <w:spacing w:before="240" w:line="360" w:lineRule="auto"/>
               <w:ind w:left="0"/>
               <w:rPr>
@@ -11008,7 +11009,7 @@
           </w:tcPr>
           <w:p>
             <w:pPr>
-              <w:pStyle w:val="ListParagraph"/>
+              <w:pStyle w:val="oancuaDanhsach"/>
               <w:spacing w:before="240" w:line="360" w:lineRule="auto"/>
               <w:ind w:left="0"/>
               <w:rPr>
@@ -11041,7 +11042,7 @@
           </w:tcPr>
           <w:p>
             <w:pPr>
-              <w:pStyle w:val="ListParagraph"/>
+              <w:pStyle w:val="oancuaDanhsach"/>
               <w:spacing w:before="240" w:line="360" w:lineRule="auto"/>
               <w:ind w:left="0"/>
               <w:rPr>
@@ -11074,7 +11075,7 @@
           </w:tcPr>
           <w:p>
             <w:pPr>
-              <w:pStyle w:val="ListParagraph"/>
+              <w:pStyle w:val="oancuaDanhsach"/>
               <w:spacing w:before="240" w:line="360" w:lineRule="auto"/>
               <w:ind w:left="0"/>
               <w:rPr>
@@ -11112,7 +11113,7 @@
           </w:tcPr>
           <w:p>
             <w:pPr>
-              <w:pStyle w:val="ListParagraph"/>
+              <w:pStyle w:val="oancuaDanhsach"/>
               <w:spacing w:before="240" w:line="360" w:lineRule="auto"/>
               <w:ind w:left="0"/>
               <w:rPr>
@@ -11145,7 +11146,7 @@
           </w:tcPr>
           <w:p>
             <w:pPr>
-              <w:pStyle w:val="ListParagraph"/>
+              <w:pStyle w:val="oancuaDanhsach"/>
               <w:spacing w:before="240" w:line="360" w:lineRule="auto"/>
               <w:ind w:left="0"/>
               <w:rPr>
@@ -11178,7 +11179,7 @@
           </w:tcPr>
           <w:p>
             <w:pPr>
-              <w:pStyle w:val="ListParagraph"/>
+              <w:pStyle w:val="oancuaDanhsach"/>
               <w:spacing w:before="240" w:line="360" w:lineRule="auto"/>
               <w:ind w:left="0"/>
               <w:rPr>
@@ -11247,7 +11248,7 @@
     </w:p>
     <w:p>
       <w:pPr>
-        <w:pStyle w:val="Heading2"/>
+        <w:pStyle w:val="u2"/>
         <w:jc w:val="center"/>
         <w:rPr>
           <w:rFonts w:ascii="Times New Roman" w:hAnsi="Times New Roman" w:cs="Times New Roman"/>
@@ -11302,6 +11303,7 @@
       <w:r>
         <w:rPr>
           <w:rFonts w:ascii="Times New Roman" w:hAnsi="Times New Roman" w:cs="Times New Roman"/>
+          <w:noProof/>
           <w:sz w:val="26"/>
           <w:szCs w:val="26"/>
         </w:rPr>
@@ -11362,7 +11364,7 @@
     </w:p>
     <w:p>
       <w:pPr>
-        <w:pStyle w:val="Heading2"/>
+        <w:pStyle w:val="u2"/>
         <w:jc w:val="center"/>
         <w:rPr>
           <w:rFonts w:ascii="Times New Roman" w:hAnsi="Times New Roman" w:cs="Times New Roman"/>
@@ -11422,7 +11424,7 @@
     </w:p>
     <w:tbl>
       <w:tblPr>
-        <w:tblStyle w:val="TableGrid"/>
+        <w:tblStyle w:val="LiBang"/>
         <w:tblW w:w="0" w:type="auto"/>
         <w:tblLook w:val="04A0" w:firstRow="1" w:lastRow="0" w:firstColumn="1" w:lastColumn="0" w:noHBand="0" w:noVBand="1"/>
       </w:tblPr>
@@ -12200,7 +12202,7 @@
     </w:p>
     <w:tbl>
       <w:tblPr>
-        <w:tblStyle w:val="TableGrid"/>
+        <w:tblStyle w:val="LiBang"/>
         <w:tblW w:w="0" w:type="auto"/>
         <w:tblLook w:val="04A0" w:firstRow="1" w:lastRow="0" w:firstColumn="1" w:lastColumn="0" w:noHBand="0" w:noVBand="1"/>
       </w:tblPr>
@@ -12896,7 +12898,7 @@
     </w:p>
     <w:tbl>
       <w:tblPr>
-        <w:tblStyle w:val="TableGrid"/>
+        <w:tblStyle w:val="LiBang"/>
         <w:tblW w:w="0" w:type="auto"/>
         <w:tblLook w:val="04A0" w:firstRow="1" w:lastRow="0" w:firstColumn="1" w:lastColumn="0" w:noHBand="0" w:noVBand="1"/>
       </w:tblPr>
@@ -13538,7 +13540,7 @@
     </w:p>
     <w:tbl>
       <w:tblPr>
-        <w:tblStyle w:val="TableGrid"/>
+        <w:tblStyle w:val="LiBang"/>
         <w:tblW w:w="0" w:type="auto"/>
         <w:tblLook w:val="04A0" w:firstRow="1" w:lastRow="0" w:firstColumn="1" w:lastColumn="0" w:noHBand="0" w:noVBand="1"/>
       </w:tblPr>
@@ -14129,7 +14131,7 @@
     </w:p>
     <w:tbl>
       <w:tblPr>
-        <w:tblStyle w:val="TableGrid"/>
+        <w:tblStyle w:val="LiBang"/>
         <w:tblW w:w="0" w:type="auto"/>
         <w:tblLook w:val="04A0" w:firstRow="1" w:lastRow="0" w:firstColumn="1" w:lastColumn="0" w:noHBand="0" w:noVBand="1"/>
       </w:tblPr>
@@ -14983,7 +14985,7 @@
     </w:p>
     <w:tbl>
       <w:tblPr>
-        <w:tblStyle w:val="TableGrid"/>
+        <w:tblStyle w:val="LiBang"/>
         <w:tblW w:w="0" w:type="auto"/>
         <w:tblLook w:val="04A0" w:firstRow="1" w:lastRow="0" w:firstColumn="1" w:lastColumn="0" w:noHBand="0" w:noVBand="1"/>
       </w:tblPr>
@@ -15501,7 +15503,7 @@
     </w:p>
     <w:tbl>
       <w:tblPr>
-        <w:tblStyle w:val="TableGrid"/>
+        <w:tblStyle w:val="LiBang"/>
         <w:tblW w:w="0" w:type="auto"/>
         <w:tblLook w:val="04A0" w:firstRow="1" w:lastRow="0" w:firstColumn="1" w:lastColumn="0" w:noHBand="0" w:noVBand="1"/>
       </w:tblPr>
@@ -15809,7 +15811,7 @@
     </w:p>
     <w:p>
       <w:pPr>
-        <w:pStyle w:val="Heading2"/>
+        <w:pStyle w:val="u2"/>
         <w:jc w:val="center"/>
         <w:rPr>
           <w:rFonts w:ascii="Times New Roman" w:hAnsi="Times New Roman" w:cs="Times New Roman"/>
@@ -15920,7 +15922,7 @@
     </w:p>
     <w:p>
       <w:pPr>
-        <w:pStyle w:val="ListParagraph"/>
+        <w:pStyle w:val="oancuaDanhsach"/>
         <w:numPr>
           <w:ilvl w:val="0"/>
           <w:numId w:val="9"/>
@@ -15946,7 +15948,7 @@
     </w:p>
     <w:p>
       <w:pPr>
-        <w:pStyle w:val="ListParagraph"/>
+        <w:pStyle w:val="oancuaDanhsach"/>
         <w:rPr>
           <w:rFonts w:ascii="Times New Roman" w:hAnsi="Times New Roman" w:cs="Times New Roman"/>
           <w:sz w:val="26"/>
@@ -15966,7 +15968,7 @@
     </w:p>
     <w:p>
       <w:pPr>
-        <w:pStyle w:val="ListParagraph"/>
+        <w:pStyle w:val="oancuaDanhsach"/>
         <w:numPr>
           <w:ilvl w:val="0"/>
           <w:numId w:val="9"/>
@@ -15992,7 +15994,7 @@
     </w:p>
     <w:tbl>
       <w:tblPr>
-        <w:tblStyle w:val="PlainTable1"/>
+        <w:tblStyle w:val="BangThun1"/>
         <w:tblW w:w="0" w:type="auto"/>
         <w:tblLook w:val="04A0" w:firstRow="1" w:lastRow="0" w:firstColumn="1" w:lastColumn="0" w:noHBand="0" w:noVBand="1"/>
       </w:tblPr>
@@ -16013,7 +16015,7 @@
           </w:tcPr>
           <w:p>
             <w:pPr>
-              <w:pStyle w:val="ListParagraph"/>
+              <w:pStyle w:val="oancuaDanhsach"/>
               <w:ind w:left="0"/>
               <w:rPr>
                 <w:rFonts w:ascii="Times New Roman" w:hAnsi="Times New Roman" w:cs="Times New Roman"/>
@@ -16039,7 +16041,7 @@
           </w:tcPr>
           <w:p>
             <w:pPr>
-              <w:pStyle w:val="ListParagraph"/>
+              <w:pStyle w:val="oancuaDanhsach"/>
               <w:ind w:left="0"/>
               <w:cnfStyle w:val="100000000000" w:firstRow="1" w:lastRow="0" w:firstColumn="0" w:lastColumn="0" w:oddVBand="0" w:evenVBand="0" w:oddHBand="0" w:evenHBand="0" w:firstRowFirstColumn="0" w:firstRowLastColumn="0" w:lastRowFirstColumn="0" w:lastRowLastColumn="0"/>
               <w:rPr>
@@ -16066,7 +16068,7 @@
           </w:tcPr>
           <w:p>
             <w:pPr>
-              <w:pStyle w:val="ListParagraph"/>
+              <w:pStyle w:val="oancuaDanhsach"/>
               <w:ind w:left="0"/>
               <w:cnfStyle w:val="100000000000" w:firstRow="1" w:lastRow="0" w:firstColumn="0" w:lastColumn="0" w:oddVBand="0" w:evenVBand="0" w:oddHBand="0" w:evenHBand="0" w:firstRowFirstColumn="0" w:firstRowLastColumn="0" w:lastRowFirstColumn="0" w:lastRowLastColumn="0"/>
               <w:rPr>
@@ -16101,7 +16103,7 @@
           </w:tcPr>
           <w:p>
             <w:pPr>
-              <w:pStyle w:val="ListParagraph"/>
+              <w:pStyle w:val="oancuaDanhsach"/>
               <w:ind w:left="0"/>
               <w:rPr>
                 <w:rFonts w:ascii="Times New Roman" w:hAnsi="Times New Roman" w:cs="Times New Roman"/>
@@ -16127,7 +16129,7 @@
           </w:tcPr>
           <w:p>
             <w:pPr>
-              <w:pStyle w:val="ListParagraph"/>
+              <w:pStyle w:val="oancuaDanhsach"/>
               <w:ind w:left="0"/>
               <w:cnfStyle w:val="000000100000" w:firstRow="0" w:lastRow="0" w:firstColumn="0" w:lastColumn="0" w:oddVBand="0" w:evenVBand="0" w:oddHBand="1" w:evenHBand="0" w:firstRowFirstColumn="0" w:firstRowLastColumn="0" w:lastRowFirstColumn="0" w:lastRowLastColumn="0"/>
               <w:rPr>
@@ -16154,7 +16156,7 @@
           </w:tcPr>
           <w:p>
             <w:pPr>
-              <w:pStyle w:val="ListParagraph"/>
+              <w:pStyle w:val="oancuaDanhsach"/>
               <w:ind w:left="0"/>
               <w:cnfStyle w:val="000000100000" w:firstRow="0" w:lastRow="0" w:firstColumn="0" w:lastColumn="0" w:oddVBand="0" w:evenVBand="0" w:oddHBand="1" w:evenHBand="0" w:firstRowFirstColumn="0" w:firstRowLastColumn="0" w:lastRowFirstColumn="0" w:lastRowLastColumn="0"/>
               <w:rPr>
@@ -16188,7 +16190,7 @@
           </w:tcPr>
           <w:p>
             <w:pPr>
-              <w:pStyle w:val="ListParagraph"/>
+              <w:pStyle w:val="oancuaDanhsach"/>
               <w:ind w:left="0"/>
               <w:rPr>
                 <w:rFonts w:ascii="Times New Roman" w:hAnsi="Times New Roman" w:cs="Times New Roman"/>
@@ -16205,7 +16207,7 @@
           </w:tcPr>
           <w:p>
             <w:pPr>
-              <w:pStyle w:val="ListParagraph"/>
+              <w:pStyle w:val="oancuaDanhsach"/>
               <w:ind w:left="0"/>
               <w:cnfStyle w:val="000000000000" w:firstRow="0" w:lastRow="0" w:firstColumn="0" w:lastColumn="0" w:oddVBand="0" w:evenVBand="0" w:oddHBand="0" w:evenHBand="0" w:firstRowFirstColumn="0" w:firstRowLastColumn="0" w:lastRowFirstColumn="0" w:lastRowLastColumn="0"/>
               <w:rPr>
@@ -16232,7 +16234,7 @@
           </w:tcPr>
           <w:p>
             <w:pPr>
-              <w:pStyle w:val="ListParagraph"/>
+              <w:pStyle w:val="oancuaDanhsach"/>
               <w:ind w:left="0"/>
               <w:cnfStyle w:val="000000000000" w:firstRow="0" w:lastRow="0" w:firstColumn="0" w:lastColumn="0" w:oddVBand="0" w:evenVBand="0" w:oddHBand="0" w:evenHBand="0" w:firstRowFirstColumn="0" w:firstRowLastColumn="0" w:lastRowFirstColumn="0" w:lastRowLastColumn="0"/>
               <w:rPr>
@@ -16267,7 +16269,7 @@
           </w:tcPr>
           <w:p>
             <w:pPr>
-              <w:pStyle w:val="ListParagraph"/>
+              <w:pStyle w:val="oancuaDanhsach"/>
               <w:ind w:left="0"/>
               <w:rPr>
                 <w:rFonts w:ascii="Times New Roman" w:hAnsi="Times New Roman" w:cs="Times New Roman"/>
@@ -16293,7 +16295,7 @@
           </w:tcPr>
           <w:p>
             <w:pPr>
-              <w:pStyle w:val="ListParagraph"/>
+              <w:pStyle w:val="oancuaDanhsach"/>
               <w:ind w:left="0"/>
               <w:cnfStyle w:val="000000100000" w:firstRow="0" w:lastRow="0" w:firstColumn="0" w:lastColumn="0" w:oddVBand="0" w:evenVBand="0" w:oddHBand="1" w:evenHBand="0" w:firstRowFirstColumn="0" w:firstRowLastColumn="0" w:lastRowFirstColumn="0" w:lastRowLastColumn="0"/>
               <w:rPr>
@@ -16320,7 +16322,7 @@
           </w:tcPr>
           <w:p>
             <w:pPr>
-              <w:pStyle w:val="ListParagraph"/>
+              <w:pStyle w:val="oancuaDanhsach"/>
               <w:ind w:left="0"/>
               <w:cnfStyle w:val="000000100000" w:firstRow="0" w:lastRow="0" w:firstColumn="0" w:lastColumn="0" w:oddVBand="0" w:evenVBand="0" w:oddHBand="1" w:evenHBand="0" w:firstRowFirstColumn="0" w:firstRowLastColumn="0" w:lastRowFirstColumn="0" w:lastRowLastColumn="0"/>
               <w:rPr>
@@ -16345,7 +16347,7 @@
           </w:tcPr>
           <w:p>
             <w:pPr>
-              <w:pStyle w:val="ListParagraph"/>
+              <w:pStyle w:val="oancuaDanhsach"/>
               <w:ind w:left="0"/>
               <w:rPr>
                 <w:rFonts w:ascii="Times New Roman" w:hAnsi="Times New Roman" w:cs="Times New Roman"/>
@@ -16362,7 +16364,7 @@
           </w:tcPr>
           <w:p>
             <w:pPr>
-              <w:pStyle w:val="ListParagraph"/>
+              <w:pStyle w:val="oancuaDanhsach"/>
               <w:ind w:left="0"/>
               <w:cnfStyle w:val="000000000000" w:firstRow="0" w:lastRow="0" w:firstColumn="0" w:lastColumn="0" w:oddVBand="0" w:evenVBand="0" w:oddHBand="0" w:evenHBand="0" w:firstRowFirstColumn="0" w:firstRowLastColumn="0" w:lastRowFirstColumn="0" w:lastRowLastColumn="0"/>
               <w:rPr>
@@ -16389,7 +16391,7 @@
           </w:tcPr>
           <w:p>
             <w:pPr>
-              <w:pStyle w:val="ListParagraph"/>
+              <w:pStyle w:val="oancuaDanhsach"/>
               <w:ind w:left="0"/>
               <w:cnfStyle w:val="000000000000" w:firstRow="0" w:lastRow="0" w:firstColumn="0" w:lastColumn="0" w:oddVBand="0" w:evenVBand="0" w:oddHBand="0" w:evenHBand="0" w:firstRowFirstColumn="0" w:firstRowLastColumn="0" w:lastRowFirstColumn="0" w:lastRowLastColumn="0"/>
               <w:rPr>
@@ -16415,7 +16417,7 @@
           </w:tcPr>
           <w:p>
             <w:pPr>
-              <w:pStyle w:val="ListParagraph"/>
+              <w:pStyle w:val="oancuaDanhsach"/>
               <w:ind w:left="0"/>
               <w:rPr>
                 <w:rFonts w:ascii="Times New Roman" w:hAnsi="Times New Roman" w:cs="Times New Roman"/>
@@ -16441,7 +16443,7 @@
           </w:tcPr>
           <w:p>
             <w:pPr>
-              <w:pStyle w:val="ListParagraph"/>
+              <w:pStyle w:val="oancuaDanhsach"/>
               <w:ind w:left="0"/>
               <w:cnfStyle w:val="000000100000" w:firstRow="0" w:lastRow="0" w:firstColumn="0" w:lastColumn="0" w:oddVBand="0" w:evenVBand="0" w:oddHBand="1" w:evenHBand="0" w:firstRowFirstColumn="0" w:firstRowLastColumn="0" w:lastRowFirstColumn="0" w:lastRowLastColumn="0"/>
               <w:rPr>
@@ -16468,7 +16470,7 @@
           </w:tcPr>
           <w:p>
             <w:pPr>
-              <w:pStyle w:val="ListParagraph"/>
+              <w:pStyle w:val="oancuaDanhsach"/>
               <w:ind w:left="0"/>
               <w:cnfStyle w:val="000000100000" w:firstRow="0" w:lastRow="0" w:firstColumn="0" w:lastColumn="0" w:oddVBand="0" w:evenVBand="0" w:oddHBand="1" w:evenHBand="0" w:firstRowFirstColumn="0" w:firstRowLastColumn="0" w:lastRowFirstColumn="0" w:lastRowLastColumn="0"/>
               <w:rPr>
@@ -16502,7 +16504,7 @@
           </w:tcPr>
           <w:p>
             <w:pPr>
-              <w:pStyle w:val="ListParagraph"/>
+              <w:pStyle w:val="oancuaDanhsach"/>
               <w:ind w:left="0"/>
               <w:rPr>
                 <w:rFonts w:ascii="Times New Roman" w:hAnsi="Times New Roman" w:cs="Times New Roman"/>
@@ -16519,7 +16521,7 @@
           </w:tcPr>
           <w:p>
             <w:pPr>
-              <w:pStyle w:val="ListParagraph"/>
+              <w:pStyle w:val="oancuaDanhsach"/>
               <w:ind w:left="0"/>
               <w:cnfStyle w:val="000000000000" w:firstRow="0" w:lastRow="0" w:firstColumn="0" w:lastColumn="0" w:oddVBand="0" w:evenVBand="0" w:oddHBand="0" w:evenHBand="0" w:firstRowFirstColumn="0" w:firstRowLastColumn="0" w:lastRowFirstColumn="0" w:lastRowLastColumn="0"/>
               <w:rPr>
@@ -16546,7 +16548,7 @@
           </w:tcPr>
           <w:p>
             <w:pPr>
-              <w:pStyle w:val="ListParagraph"/>
+              <w:pStyle w:val="oancuaDanhsach"/>
               <w:ind w:left="0"/>
               <w:cnfStyle w:val="000000000000" w:firstRow="0" w:lastRow="0" w:firstColumn="0" w:lastColumn="0" w:oddVBand="0" w:evenVBand="0" w:oddHBand="0" w:evenHBand="0" w:firstRowFirstColumn="0" w:firstRowLastColumn="0" w:lastRowFirstColumn="0" w:lastRowLastColumn="0"/>
               <w:rPr>
@@ -16571,7 +16573,7 @@
     </w:tbl>
     <w:p>
       <w:pPr>
-        <w:pStyle w:val="ListParagraph"/>
+        <w:pStyle w:val="oancuaDanhsach"/>
         <w:rPr>
           <w:rFonts w:ascii="Times New Roman" w:hAnsi="Times New Roman" w:cs="Times New Roman"/>
           <w:b/>
@@ -16632,6 +16634,7 @@
           <w:rFonts w:ascii="Times New Roman" w:hAnsi="Times New Roman" w:cs="Times New Roman"/>
           <w:b/>
           <w:bCs/>
+          <w:noProof/>
           <w:sz w:val="26"/>
           <w:szCs w:val="26"/>
           <w:lang w:val="vi-VN"/>
@@ -16676,7 +16679,7 @@
     </w:p>
     <w:p>
       <w:pPr>
-        <w:pStyle w:val="ListParagraph"/>
+        <w:pStyle w:val="oancuaDanhsach"/>
         <w:numPr>
           <w:ilvl w:val="0"/>
           <w:numId w:val="9"/>
@@ -16700,7 +16703,7 @@
     </w:p>
     <w:p>
       <w:pPr>
-        <w:pStyle w:val="ListParagraph"/>
+        <w:pStyle w:val="oancuaDanhsach"/>
         <w:numPr>
           <w:ilvl w:val="0"/>
           <w:numId w:val="9"/>
@@ -16724,7 +16727,7 @@
     </w:p>
     <w:p>
       <w:pPr>
-        <w:pStyle w:val="ListParagraph"/>
+        <w:pStyle w:val="oancuaDanhsach"/>
         <w:rPr>
           <w:rFonts w:ascii="Times New Roman" w:hAnsi="Times New Roman" w:cs="Times New Roman"/>
           <w:sz w:val="26"/>
@@ -16744,7 +16747,7 @@
     </w:p>
     <w:p>
       <w:pPr>
-        <w:pStyle w:val="ListParagraph"/>
+        <w:pStyle w:val="oancuaDanhsach"/>
         <w:rPr>
           <w:rFonts w:ascii="Times New Roman" w:hAnsi="Times New Roman" w:cs="Times New Roman"/>
           <w:sz w:val="26"/>
@@ -16764,7 +16767,7 @@
     </w:p>
     <w:p>
       <w:pPr>
-        <w:pStyle w:val="ListParagraph"/>
+        <w:pStyle w:val="oancuaDanhsach"/>
         <w:rPr>
           <w:rFonts w:ascii="Times New Roman" w:hAnsi="Times New Roman" w:cs="Times New Roman"/>
           <w:sz w:val="26"/>
@@ -16784,7 +16787,7 @@
     </w:p>
     <w:p>
       <w:pPr>
-        <w:pStyle w:val="ListParagraph"/>
+        <w:pStyle w:val="oancuaDanhsach"/>
         <w:jc w:val="both"/>
         <w:rPr>
           <w:rFonts w:ascii="Times New Roman" w:hAnsi="Times New Roman" w:cs="Times New Roman"/>
@@ -16858,6 +16861,7 @@
           <w:rFonts w:ascii="Times New Roman" w:hAnsi="Times New Roman" w:cs="Times New Roman"/>
           <w:b/>
           <w:bCs/>
+          <w:noProof/>
           <w:sz w:val="26"/>
           <w:szCs w:val="26"/>
           <w:lang w:val="vi-VN"/>
@@ -16901,7 +16905,7 @@
     </w:p>
     <w:p>
       <w:pPr>
-        <w:pStyle w:val="ListParagraph"/>
+        <w:pStyle w:val="oancuaDanhsach"/>
         <w:numPr>
           <w:ilvl w:val="0"/>
           <w:numId w:val="9"/>
@@ -16927,7 +16931,7 @@
     </w:p>
     <w:p>
       <w:pPr>
-        <w:pStyle w:val="ListParagraph"/>
+        <w:pStyle w:val="oancuaDanhsach"/>
         <w:rPr>
           <w:rFonts w:ascii="Times New Roman" w:hAnsi="Times New Roman" w:cs="Times New Roman"/>
           <w:sz w:val="26"/>
@@ -16947,7 +16951,7 @@
     </w:p>
     <w:p>
       <w:pPr>
-        <w:pStyle w:val="ListParagraph"/>
+        <w:pStyle w:val="oancuaDanhsach"/>
         <w:numPr>
           <w:ilvl w:val="0"/>
           <w:numId w:val="9"/>
@@ -16973,7 +16977,7 @@
     </w:p>
     <w:tbl>
       <w:tblPr>
-        <w:tblStyle w:val="PlainTable1"/>
+        <w:tblStyle w:val="BangThun1"/>
         <w:tblW w:w="0" w:type="auto"/>
         <w:tblLook w:val="04A0" w:firstRow="1" w:lastRow="0" w:firstColumn="1" w:lastColumn="0" w:noHBand="0" w:noVBand="1"/>
       </w:tblPr>
@@ -16995,7 +16999,7 @@
           </w:tcPr>
           <w:p>
             <w:pPr>
-              <w:pStyle w:val="ListParagraph"/>
+              <w:pStyle w:val="oancuaDanhsach"/>
               <w:ind w:left="0"/>
               <w:rPr>
                 <w:rFonts w:ascii="Times New Roman" w:hAnsi="Times New Roman" w:cs="Times New Roman"/>
@@ -17026,7 +17030,7 @@
           </w:tcPr>
           <w:p>
             <w:pPr>
-              <w:pStyle w:val="ListParagraph"/>
+              <w:pStyle w:val="oancuaDanhsach"/>
               <w:ind w:left="0"/>
               <w:cnfStyle w:val="100000000000" w:firstRow="1" w:lastRow="0" w:firstColumn="0" w:lastColumn="0" w:oddVBand="0" w:evenVBand="0" w:oddHBand="0" w:evenHBand="0" w:firstRowFirstColumn="0" w:firstRowLastColumn="0" w:lastRowFirstColumn="0" w:lastRowLastColumn="0"/>
               <w:rPr>
@@ -17056,7 +17060,7 @@
           </w:tcPr>
           <w:p>
             <w:pPr>
-              <w:pStyle w:val="ListParagraph"/>
+              <w:pStyle w:val="oancuaDanhsach"/>
               <w:ind w:left="0"/>
               <w:cnfStyle w:val="100000000000" w:firstRow="1" w:lastRow="0" w:firstColumn="0" w:lastColumn="0" w:oddVBand="0" w:evenVBand="0" w:oddHBand="0" w:evenHBand="0" w:firstRowFirstColumn="0" w:firstRowLastColumn="0" w:lastRowFirstColumn="0" w:lastRowLastColumn="0"/>
               <w:rPr>
@@ -17094,7 +17098,7 @@
           </w:tcPr>
           <w:p>
             <w:pPr>
-              <w:pStyle w:val="ListParagraph"/>
+              <w:pStyle w:val="oancuaDanhsach"/>
               <w:ind w:left="0"/>
               <w:rPr>
                 <w:rFonts w:ascii="Times New Roman" w:hAnsi="Times New Roman" w:cs="Times New Roman"/>
@@ -17123,7 +17127,7 @@
           </w:tcPr>
           <w:p>
             <w:pPr>
-              <w:pStyle w:val="ListParagraph"/>
+              <w:pStyle w:val="oancuaDanhsach"/>
               <w:ind w:left="0"/>
               <w:cnfStyle w:val="000000100000" w:firstRow="0" w:lastRow="0" w:firstColumn="0" w:lastColumn="0" w:oddVBand="0" w:evenVBand="0" w:oddHBand="1" w:evenHBand="0" w:firstRowFirstColumn="0" w:firstRowLastColumn="0" w:lastRowFirstColumn="0" w:lastRowLastColumn="0"/>
               <w:rPr>
@@ -17151,7 +17155,7 @@
           </w:tcPr>
           <w:p>
             <w:pPr>
-              <w:pStyle w:val="ListParagraph"/>
+              <w:pStyle w:val="oancuaDanhsach"/>
               <w:ind w:left="0"/>
               <w:cnfStyle w:val="000000100000" w:firstRow="0" w:lastRow="0" w:firstColumn="0" w:lastColumn="0" w:oddVBand="0" w:evenVBand="0" w:oddHBand="1" w:evenHBand="0" w:firstRowFirstColumn="0" w:firstRowLastColumn="0" w:lastRowFirstColumn="0" w:lastRowLastColumn="0"/>
               <w:rPr>
@@ -17177,7 +17181,7 @@
           </w:tcPr>
           <w:p>
             <w:pPr>
-              <w:pStyle w:val="ListParagraph"/>
+              <w:pStyle w:val="oancuaDanhsach"/>
               <w:ind w:left="0"/>
               <w:rPr>
                 <w:rFonts w:ascii="Times New Roman" w:hAnsi="Times New Roman" w:cs="Times New Roman"/>
@@ -17197,7 +17201,7 @@
           </w:tcPr>
           <w:p>
             <w:pPr>
-              <w:pStyle w:val="ListParagraph"/>
+              <w:pStyle w:val="oancuaDanhsach"/>
               <w:ind w:left="0"/>
               <w:cnfStyle w:val="000000000000" w:firstRow="0" w:lastRow="0" w:firstColumn="0" w:lastColumn="0" w:oddVBand="0" w:evenVBand="0" w:oddHBand="0" w:evenHBand="0" w:firstRowFirstColumn="0" w:firstRowLastColumn="0" w:lastRowFirstColumn="0" w:lastRowLastColumn="0"/>
               <w:rPr>
@@ -17225,7 +17229,7 @@
           </w:tcPr>
           <w:p>
             <w:pPr>
-              <w:pStyle w:val="ListParagraph"/>
+              <w:pStyle w:val="oancuaDanhsach"/>
               <w:ind w:left="0"/>
               <w:cnfStyle w:val="000000000000" w:firstRow="0" w:lastRow="0" w:firstColumn="0" w:lastColumn="0" w:oddVBand="0" w:evenVBand="0" w:oddHBand="0" w:evenHBand="0" w:firstRowFirstColumn="0" w:firstRowLastColumn="0" w:lastRowFirstColumn="0" w:lastRowLastColumn="0"/>
               <w:rPr>
@@ -17252,7 +17256,7 @@
           </w:tcPr>
           <w:p>
             <w:pPr>
-              <w:pStyle w:val="ListParagraph"/>
+              <w:pStyle w:val="oancuaDanhsach"/>
               <w:ind w:left="0"/>
               <w:rPr>
                 <w:rFonts w:ascii="Times New Roman" w:hAnsi="Times New Roman" w:cs="Times New Roman"/>
@@ -17272,7 +17276,7 @@
           </w:tcPr>
           <w:p>
             <w:pPr>
-              <w:pStyle w:val="ListParagraph"/>
+              <w:pStyle w:val="oancuaDanhsach"/>
               <w:ind w:left="0"/>
               <w:cnfStyle w:val="000000100000" w:firstRow="0" w:lastRow="0" w:firstColumn="0" w:lastColumn="0" w:oddVBand="0" w:evenVBand="0" w:oddHBand="1" w:evenHBand="0" w:firstRowFirstColumn="0" w:firstRowLastColumn="0" w:lastRowFirstColumn="0" w:lastRowLastColumn="0"/>
               <w:rPr>
@@ -17300,7 +17304,7 @@
           </w:tcPr>
           <w:p>
             <w:pPr>
-              <w:pStyle w:val="ListParagraph"/>
+              <w:pStyle w:val="oancuaDanhsach"/>
               <w:ind w:left="0"/>
               <w:cnfStyle w:val="000000100000" w:firstRow="0" w:lastRow="0" w:firstColumn="0" w:lastColumn="0" w:oddVBand="0" w:evenVBand="0" w:oddHBand="1" w:evenHBand="0" w:firstRowFirstColumn="0" w:firstRowLastColumn="0" w:lastRowFirstColumn="0" w:lastRowLastColumn="0"/>
               <w:rPr>
@@ -17326,7 +17330,7 @@
           </w:tcPr>
           <w:p>
             <w:pPr>
-              <w:pStyle w:val="ListParagraph"/>
+              <w:pStyle w:val="oancuaDanhsach"/>
               <w:ind w:left="0"/>
               <w:rPr>
                 <w:rFonts w:ascii="Times New Roman" w:hAnsi="Times New Roman" w:cs="Times New Roman"/>
@@ -17346,7 +17350,7 @@
           </w:tcPr>
           <w:p>
             <w:pPr>
-              <w:pStyle w:val="ListParagraph"/>
+              <w:pStyle w:val="oancuaDanhsach"/>
               <w:ind w:left="0"/>
               <w:cnfStyle w:val="000000000000" w:firstRow="0" w:lastRow="0" w:firstColumn="0" w:lastColumn="0" w:oddVBand="0" w:evenVBand="0" w:oddHBand="0" w:evenHBand="0" w:firstRowFirstColumn="0" w:firstRowLastColumn="0" w:lastRowFirstColumn="0" w:lastRowLastColumn="0"/>
               <w:rPr>
@@ -17374,7 +17378,7 @@
           </w:tcPr>
           <w:p>
             <w:pPr>
-              <w:pStyle w:val="ListParagraph"/>
+              <w:pStyle w:val="oancuaDanhsach"/>
               <w:ind w:left="0"/>
               <w:cnfStyle w:val="000000000000" w:firstRow="0" w:lastRow="0" w:firstColumn="0" w:lastColumn="0" w:oddVBand="0" w:evenVBand="0" w:oddHBand="0" w:evenHBand="0" w:firstRowFirstColumn="0" w:firstRowLastColumn="0" w:lastRowFirstColumn="0" w:lastRowLastColumn="0"/>
               <w:rPr>
@@ -17401,7 +17405,7 @@
           </w:tcPr>
           <w:p>
             <w:pPr>
-              <w:pStyle w:val="ListParagraph"/>
+              <w:pStyle w:val="oancuaDanhsach"/>
               <w:ind w:left="0"/>
               <w:rPr>
                 <w:rFonts w:ascii="Times New Roman" w:hAnsi="Times New Roman" w:cs="Times New Roman"/>
@@ -17421,7 +17425,7 @@
           </w:tcPr>
           <w:p>
             <w:pPr>
-              <w:pStyle w:val="ListParagraph"/>
+              <w:pStyle w:val="oancuaDanhsach"/>
               <w:ind w:left="0"/>
               <w:cnfStyle w:val="000000100000" w:firstRow="0" w:lastRow="0" w:firstColumn="0" w:lastColumn="0" w:oddVBand="0" w:evenVBand="0" w:oddHBand="1" w:evenHBand="0" w:firstRowFirstColumn="0" w:firstRowLastColumn="0" w:lastRowFirstColumn="0" w:lastRowLastColumn="0"/>
               <w:rPr>
@@ -17449,7 +17453,7 @@
           </w:tcPr>
           <w:p>
             <w:pPr>
-              <w:pStyle w:val="ListParagraph"/>
+              <w:pStyle w:val="oancuaDanhsach"/>
               <w:ind w:left="0"/>
               <w:cnfStyle w:val="000000100000" w:firstRow="0" w:lastRow="0" w:firstColumn="0" w:lastColumn="0" w:oddVBand="0" w:evenVBand="0" w:oddHBand="1" w:evenHBand="0" w:firstRowFirstColumn="0" w:firstRowLastColumn="0" w:lastRowFirstColumn="0" w:lastRowLastColumn="0"/>
               <w:rPr>
@@ -17475,7 +17479,7 @@
           </w:tcPr>
           <w:p>
             <w:pPr>
-              <w:pStyle w:val="ListParagraph"/>
+              <w:pStyle w:val="oancuaDanhsach"/>
               <w:ind w:left="0"/>
               <w:rPr>
                 <w:rFonts w:ascii="Times New Roman" w:hAnsi="Times New Roman" w:cs="Times New Roman"/>
@@ -17493,7 +17497,7 @@
           </w:tcPr>
           <w:p>
             <w:pPr>
-              <w:pStyle w:val="ListParagraph"/>
+              <w:pStyle w:val="oancuaDanhsach"/>
               <w:ind w:left="0"/>
               <w:cnfStyle w:val="000000000000" w:firstRow="0" w:lastRow="0" w:firstColumn="0" w:lastColumn="0" w:oddVBand="0" w:evenVBand="0" w:oddHBand="0" w:evenHBand="0" w:firstRowFirstColumn="0" w:firstRowLastColumn="0" w:lastRowFirstColumn="0" w:lastRowLastColumn="0"/>
               <w:rPr>
@@ -17521,7 +17525,7 @@
           </w:tcPr>
           <w:p>
             <w:pPr>
-              <w:pStyle w:val="ListParagraph"/>
+              <w:pStyle w:val="oancuaDanhsach"/>
               <w:ind w:left="0"/>
               <w:cnfStyle w:val="000000000000" w:firstRow="0" w:lastRow="0" w:firstColumn="0" w:lastColumn="0" w:oddVBand="0" w:evenVBand="0" w:oddHBand="0" w:evenHBand="0" w:firstRowFirstColumn="0" w:firstRowLastColumn="0" w:lastRowFirstColumn="0" w:lastRowLastColumn="0"/>
               <w:rPr>
@@ -17547,7 +17551,7 @@
           </w:tcPr>
           <w:p>
             <w:pPr>
-              <w:pStyle w:val="ListParagraph"/>
+              <w:pStyle w:val="oancuaDanhsach"/>
               <w:ind w:left="0"/>
               <w:rPr>
                 <w:rFonts w:ascii="Times New Roman" w:hAnsi="Times New Roman" w:cs="Times New Roman"/>
@@ -17576,7 +17580,7 @@
           </w:tcPr>
           <w:p>
             <w:pPr>
-              <w:pStyle w:val="ListParagraph"/>
+              <w:pStyle w:val="oancuaDanhsach"/>
               <w:ind w:left="0"/>
               <w:cnfStyle w:val="000000100000" w:firstRow="0" w:lastRow="0" w:firstColumn="0" w:lastColumn="0" w:oddVBand="0" w:evenVBand="0" w:oddHBand="1" w:evenHBand="0" w:firstRowFirstColumn="0" w:firstRowLastColumn="0" w:lastRowFirstColumn="0" w:lastRowLastColumn="0"/>
               <w:rPr>
@@ -17604,7 +17608,7 @@
           </w:tcPr>
           <w:p>
             <w:pPr>
-              <w:pStyle w:val="ListParagraph"/>
+              <w:pStyle w:val="oancuaDanhsach"/>
               <w:ind w:left="0"/>
               <w:cnfStyle w:val="000000100000" w:firstRow="0" w:lastRow="0" w:firstColumn="0" w:lastColumn="0" w:oddVBand="0" w:evenVBand="0" w:oddHBand="1" w:evenHBand="0" w:firstRowFirstColumn="0" w:firstRowLastColumn="0" w:lastRowFirstColumn="0" w:lastRowLastColumn="0"/>
               <w:rPr>
@@ -17629,7 +17633,7 @@
           </w:tcPr>
           <w:p>
             <w:pPr>
-              <w:pStyle w:val="ListParagraph"/>
+              <w:pStyle w:val="oancuaDanhsach"/>
               <w:ind w:left="0"/>
               <w:rPr>
                 <w:rFonts w:ascii="Times New Roman" w:hAnsi="Times New Roman" w:cs="Times New Roman"/>
@@ -17658,7 +17662,7 @@
           </w:tcPr>
           <w:p>
             <w:pPr>
-              <w:pStyle w:val="ListParagraph"/>
+              <w:pStyle w:val="oancuaDanhsach"/>
               <w:ind w:left="0"/>
               <w:cnfStyle w:val="000000000000" w:firstRow="0" w:lastRow="0" w:firstColumn="0" w:lastColumn="0" w:oddVBand="0" w:evenVBand="0" w:oddHBand="0" w:evenHBand="0" w:firstRowFirstColumn="0" w:firstRowLastColumn="0" w:lastRowFirstColumn="0" w:lastRowLastColumn="0"/>
               <w:rPr>
@@ -17686,7 +17690,7 @@
           </w:tcPr>
           <w:p>
             <w:pPr>
-              <w:pStyle w:val="ListParagraph"/>
+              <w:pStyle w:val="oancuaDanhsach"/>
               <w:ind w:left="0"/>
               <w:cnfStyle w:val="000000000000" w:firstRow="0" w:lastRow="0" w:firstColumn="0" w:lastColumn="0" w:oddVBand="0" w:evenVBand="0" w:oddHBand="0" w:evenHBand="0" w:firstRowFirstColumn="0" w:firstRowLastColumn="0" w:lastRowFirstColumn="0" w:lastRowLastColumn="0"/>
               <w:rPr>
@@ -17713,7 +17717,7 @@
           </w:tcPr>
           <w:p>
             <w:pPr>
-              <w:pStyle w:val="ListParagraph"/>
+              <w:pStyle w:val="oancuaDanhsach"/>
               <w:ind w:left="0"/>
               <w:rPr>
                 <w:rFonts w:ascii="Times New Roman" w:hAnsi="Times New Roman" w:cs="Times New Roman"/>
@@ -17740,7 +17744,7 @@
           </w:tcPr>
           <w:p>
             <w:pPr>
-              <w:pStyle w:val="ListParagraph"/>
+              <w:pStyle w:val="oancuaDanhsach"/>
               <w:ind w:left="0"/>
               <w:cnfStyle w:val="000000100000" w:firstRow="0" w:lastRow="0" w:firstColumn="0" w:lastColumn="0" w:oddVBand="0" w:evenVBand="0" w:oddHBand="1" w:evenHBand="0" w:firstRowFirstColumn="0" w:firstRowLastColumn="0" w:lastRowFirstColumn="0" w:lastRowLastColumn="0"/>
               <w:rPr>
@@ -17768,7 +17772,7 @@
           </w:tcPr>
           <w:p>
             <w:pPr>
-              <w:pStyle w:val="ListParagraph"/>
+              <w:pStyle w:val="oancuaDanhsach"/>
               <w:ind w:left="0"/>
               <w:cnfStyle w:val="000000100000" w:firstRow="0" w:lastRow="0" w:firstColumn="0" w:lastColumn="0" w:oddVBand="0" w:evenVBand="0" w:oddHBand="1" w:evenHBand="0" w:firstRowFirstColumn="0" w:firstRowLastColumn="0" w:lastRowFirstColumn="0" w:lastRowLastColumn="0"/>
               <w:rPr>
@@ -17803,7 +17807,7 @@
           </w:tcPr>
           <w:p>
             <w:pPr>
-              <w:pStyle w:val="ListParagraph"/>
+              <w:pStyle w:val="oancuaDanhsach"/>
               <w:ind w:left="0"/>
               <w:rPr>
                 <w:rFonts w:ascii="Times New Roman" w:hAnsi="Times New Roman" w:cs="Times New Roman"/>
@@ -17821,7 +17825,7 @@
           </w:tcPr>
           <w:p>
             <w:pPr>
-              <w:pStyle w:val="ListParagraph"/>
+              <w:pStyle w:val="oancuaDanhsach"/>
               <w:ind w:left="0"/>
               <w:cnfStyle w:val="000000000000" w:firstRow="0" w:lastRow="0" w:firstColumn="0" w:lastColumn="0" w:oddVBand="0" w:evenVBand="0" w:oddHBand="0" w:evenHBand="0" w:firstRowFirstColumn="0" w:firstRowLastColumn="0" w:lastRowFirstColumn="0" w:lastRowLastColumn="0"/>
               <w:rPr>
@@ -17849,7 +17853,7 @@
           </w:tcPr>
           <w:p>
             <w:pPr>
-              <w:pStyle w:val="ListParagraph"/>
+              <w:pStyle w:val="oancuaDanhsach"/>
               <w:ind w:left="0"/>
               <w:cnfStyle w:val="000000000000" w:firstRow="0" w:lastRow="0" w:firstColumn="0" w:lastColumn="0" w:oddVBand="0" w:evenVBand="0" w:oddHBand="0" w:evenHBand="0" w:firstRowFirstColumn="0" w:firstRowLastColumn="0" w:lastRowFirstColumn="0" w:lastRowLastColumn="0"/>
               <w:rPr>
@@ -17885,7 +17889,7 @@
           </w:tcPr>
           <w:p>
             <w:pPr>
-              <w:pStyle w:val="ListParagraph"/>
+              <w:pStyle w:val="oancuaDanhsach"/>
               <w:ind w:left="0"/>
               <w:rPr>
                 <w:rFonts w:ascii="Times New Roman" w:hAnsi="Times New Roman" w:cs="Times New Roman"/>
@@ -17903,7 +17907,7 @@
           </w:tcPr>
           <w:p>
             <w:pPr>
-              <w:pStyle w:val="ListParagraph"/>
+              <w:pStyle w:val="oancuaDanhsach"/>
               <w:ind w:left="0"/>
               <w:cnfStyle w:val="000000100000" w:firstRow="0" w:lastRow="0" w:firstColumn="0" w:lastColumn="0" w:oddVBand="0" w:evenVBand="0" w:oddHBand="1" w:evenHBand="0" w:firstRowFirstColumn="0" w:firstRowLastColumn="0" w:lastRowFirstColumn="0" w:lastRowLastColumn="0"/>
               <w:rPr>
@@ -17931,7 +17935,7 @@
           </w:tcPr>
           <w:p>
             <w:pPr>
-              <w:pStyle w:val="ListParagraph"/>
+              <w:pStyle w:val="oancuaDanhsach"/>
               <w:ind w:left="0"/>
               <w:cnfStyle w:val="000000100000" w:firstRow="0" w:lastRow="0" w:firstColumn="0" w:lastColumn="0" w:oddVBand="0" w:evenVBand="0" w:oddHBand="1" w:evenHBand="0" w:firstRowFirstColumn="0" w:firstRowLastColumn="0" w:lastRowFirstColumn="0" w:lastRowLastColumn="0"/>
               <w:rPr>
@@ -17966,7 +17970,7 @@
           </w:tcPr>
           <w:p>
             <w:pPr>
-              <w:pStyle w:val="ListParagraph"/>
+              <w:pStyle w:val="oancuaDanhsach"/>
               <w:ind w:left="0"/>
               <w:rPr>
                 <w:rFonts w:ascii="Times New Roman" w:hAnsi="Times New Roman" w:cs="Times New Roman"/>
@@ -17984,7 +17988,7 @@
           </w:tcPr>
           <w:p>
             <w:pPr>
-              <w:pStyle w:val="ListParagraph"/>
+              <w:pStyle w:val="oancuaDanhsach"/>
               <w:ind w:left="0"/>
               <w:cnfStyle w:val="000000000000" w:firstRow="0" w:lastRow="0" w:firstColumn="0" w:lastColumn="0" w:oddVBand="0" w:evenVBand="0" w:oddHBand="0" w:evenHBand="0" w:firstRowFirstColumn="0" w:firstRowLastColumn="0" w:lastRowFirstColumn="0" w:lastRowLastColumn="0"/>
               <w:rPr>
@@ -18012,7 +18016,7 @@
           </w:tcPr>
           <w:p>
             <w:pPr>
-              <w:pStyle w:val="ListParagraph"/>
+              <w:pStyle w:val="oancuaDanhsach"/>
               <w:ind w:left="0"/>
               <w:cnfStyle w:val="000000000000" w:firstRow="0" w:lastRow="0" w:firstColumn="0" w:lastColumn="0" w:oddVBand="0" w:evenVBand="0" w:oddHBand="0" w:evenHBand="0" w:firstRowFirstColumn="0" w:firstRowLastColumn="0" w:lastRowFirstColumn="0" w:lastRowLastColumn="0"/>
               <w:rPr>
@@ -18048,7 +18052,7 @@
           </w:tcPr>
           <w:p>
             <w:pPr>
-              <w:pStyle w:val="ListParagraph"/>
+              <w:pStyle w:val="oancuaDanhsach"/>
               <w:ind w:left="0"/>
               <w:rPr>
                 <w:rFonts w:ascii="Times New Roman" w:hAnsi="Times New Roman" w:cs="Times New Roman"/>
@@ -18066,7 +18070,7 @@
           </w:tcPr>
           <w:p>
             <w:pPr>
-              <w:pStyle w:val="ListParagraph"/>
+              <w:pStyle w:val="oancuaDanhsach"/>
               <w:ind w:left="0"/>
               <w:cnfStyle w:val="000000100000" w:firstRow="0" w:lastRow="0" w:firstColumn="0" w:lastColumn="0" w:oddVBand="0" w:evenVBand="0" w:oddHBand="1" w:evenHBand="0" w:firstRowFirstColumn="0" w:firstRowLastColumn="0" w:lastRowFirstColumn="0" w:lastRowLastColumn="0"/>
               <w:rPr>
@@ -18094,7 +18098,7 @@
           </w:tcPr>
           <w:p>
             <w:pPr>
-              <w:pStyle w:val="ListParagraph"/>
+              <w:pStyle w:val="oancuaDanhsach"/>
               <w:ind w:left="0"/>
               <w:cnfStyle w:val="000000100000" w:firstRow="0" w:lastRow="0" w:firstColumn="0" w:lastColumn="0" w:oddVBand="0" w:evenVBand="0" w:oddHBand="1" w:evenHBand="0" w:firstRowFirstColumn="0" w:firstRowLastColumn="0" w:lastRowFirstColumn="0" w:lastRowLastColumn="0"/>
               <w:rPr>
@@ -18129,7 +18133,7 @@
           </w:tcPr>
           <w:p>
             <w:pPr>
-              <w:pStyle w:val="ListParagraph"/>
+              <w:pStyle w:val="oancuaDanhsach"/>
               <w:ind w:left="0"/>
               <w:rPr>
                 <w:rFonts w:ascii="Times New Roman" w:hAnsi="Times New Roman" w:cs="Times New Roman"/>
@@ -18147,7 +18151,7 @@
           </w:tcPr>
           <w:p>
             <w:pPr>
-              <w:pStyle w:val="ListParagraph"/>
+              <w:pStyle w:val="oancuaDanhsach"/>
               <w:ind w:left="0"/>
               <w:cnfStyle w:val="000000000000" w:firstRow="0" w:lastRow="0" w:firstColumn="0" w:lastColumn="0" w:oddVBand="0" w:evenVBand="0" w:oddHBand="0" w:evenHBand="0" w:firstRowFirstColumn="0" w:firstRowLastColumn="0" w:lastRowFirstColumn="0" w:lastRowLastColumn="0"/>
               <w:rPr>
@@ -18175,7 +18179,7 @@
           </w:tcPr>
           <w:p>
             <w:pPr>
-              <w:pStyle w:val="ListParagraph"/>
+              <w:pStyle w:val="oancuaDanhsach"/>
               <w:ind w:left="0"/>
               <w:cnfStyle w:val="000000000000" w:firstRow="0" w:lastRow="0" w:firstColumn="0" w:lastColumn="0" w:oddVBand="0" w:evenVBand="0" w:oddHBand="0" w:evenHBand="0" w:firstRowFirstColumn="0" w:firstRowLastColumn="0" w:lastRowFirstColumn="0" w:lastRowLastColumn="0"/>
               <w:rPr>
@@ -18211,7 +18215,7 @@
           </w:tcPr>
           <w:p>
             <w:pPr>
-              <w:pStyle w:val="ListParagraph"/>
+              <w:pStyle w:val="oancuaDanhsach"/>
               <w:ind w:left="0"/>
               <w:rPr>
                 <w:rFonts w:ascii="Times New Roman" w:hAnsi="Times New Roman" w:cs="Times New Roman"/>
@@ -18229,7 +18233,7 @@
           </w:tcPr>
           <w:p>
             <w:pPr>
-              <w:pStyle w:val="ListParagraph"/>
+              <w:pStyle w:val="oancuaDanhsach"/>
               <w:ind w:left="0"/>
               <w:cnfStyle w:val="000000100000" w:firstRow="0" w:lastRow="0" w:firstColumn="0" w:lastColumn="0" w:oddVBand="0" w:evenVBand="0" w:oddHBand="1" w:evenHBand="0" w:firstRowFirstColumn="0" w:firstRowLastColumn="0" w:lastRowFirstColumn="0" w:lastRowLastColumn="0"/>
               <w:rPr>
@@ -18257,7 +18261,7 @@
           </w:tcPr>
           <w:p>
             <w:pPr>
-              <w:pStyle w:val="ListParagraph"/>
+              <w:pStyle w:val="oancuaDanhsach"/>
               <w:ind w:left="0"/>
               <w:cnfStyle w:val="000000100000" w:firstRow="0" w:lastRow="0" w:firstColumn="0" w:lastColumn="0" w:oddVBand="0" w:evenVBand="0" w:oddHBand="1" w:evenHBand="0" w:firstRowFirstColumn="0" w:firstRowLastColumn="0" w:lastRowFirstColumn="0" w:lastRowLastColumn="0"/>
               <w:rPr>
@@ -18292,7 +18296,7 @@
           </w:tcPr>
           <w:p>
             <w:pPr>
-              <w:pStyle w:val="ListParagraph"/>
+              <w:pStyle w:val="oancuaDanhsach"/>
               <w:ind w:left="0"/>
               <w:rPr>
                 <w:rFonts w:ascii="Times New Roman" w:hAnsi="Times New Roman" w:cs="Times New Roman"/>
@@ -18310,7 +18314,7 @@
           </w:tcPr>
           <w:p>
             <w:pPr>
-              <w:pStyle w:val="ListParagraph"/>
+              <w:pStyle w:val="oancuaDanhsach"/>
               <w:ind w:left="0"/>
               <w:cnfStyle w:val="000000000000" w:firstRow="0" w:lastRow="0" w:firstColumn="0" w:lastColumn="0" w:oddVBand="0" w:evenVBand="0" w:oddHBand="0" w:evenHBand="0" w:firstRowFirstColumn="0" w:firstRowLastColumn="0" w:lastRowFirstColumn="0" w:lastRowLastColumn="0"/>
               <w:rPr>
@@ -18338,7 +18342,7 @@
           </w:tcPr>
           <w:p>
             <w:pPr>
-              <w:pStyle w:val="ListParagraph"/>
+              <w:pStyle w:val="oancuaDanhsach"/>
               <w:ind w:left="0"/>
               <w:cnfStyle w:val="000000000000" w:firstRow="0" w:lastRow="0" w:firstColumn="0" w:lastColumn="0" w:oddVBand="0" w:evenVBand="0" w:oddHBand="0" w:evenHBand="0" w:firstRowFirstColumn="0" w:firstRowLastColumn="0" w:lastRowFirstColumn="0" w:lastRowLastColumn="0"/>
               <w:rPr>
@@ -18374,7 +18378,7 @@
           </w:tcPr>
           <w:p>
             <w:pPr>
-              <w:pStyle w:val="ListParagraph"/>
+              <w:pStyle w:val="oancuaDanhsach"/>
               <w:ind w:left="0"/>
               <w:rPr>
                 <w:rFonts w:ascii="Times New Roman" w:hAnsi="Times New Roman" w:cs="Times New Roman"/>
@@ -18392,7 +18396,7 @@
           </w:tcPr>
           <w:p>
             <w:pPr>
-              <w:pStyle w:val="ListParagraph"/>
+              <w:pStyle w:val="oancuaDanhsach"/>
               <w:ind w:left="0"/>
               <w:cnfStyle w:val="000000100000" w:firstRow="0" w:lastRow="0" w:firstColumn="0" w:lastColumn="0" w:oddVBand="0" w:evenVBand="0" w:oddHBand="1" w:evenHBand="0" w:firstRowFirstColumn="0" w:firstRowLastColumn="0" w:lastRowFirstColumn="0" w:lastRowLastColumn="0"/>
               <w:rPr>
@@ -18411,7 +18415,7 @@
           </w:tcPr>
           <w:p>
             <w:pPr>
-              <w:pStyle w:val="ListParagraph"/>
+              <w:pStyle w:val="oancuaDanhsach"/>
               <w:ind w:left="0"/>
               <w:cnfStyle w:val="000000100000" w:firstRow="0" w:lastRow="0" w:firstColumn="0" w:lastColumn="0" w:oddVBand="0" w:evenVBand="0" w:oddHBand="1" w:evenHBand="0" w:firstRowFirstColumn="0" w:firstRowLastColumn="0" w:lastRowFirstColumn="0" w:lastRowLastColumn="0"/>
               <w:rPr>
@@ -18437,7 +18441,7 @@
           </w:tcPr>
           <w:p>
             <w:pPr>
-              <w:pStyle w:val="ListParagraph"/>
+              <w:pStyle w:val="oancuaDanhsach"/>
               <w:ind w:left="0"/>
               <w:rPr>
                 <w:rFonts w:ascii="Times New Roman" w:hAnsi="Times New Roman" w:cs="Times New Roman"/>
@@ -18455,7 +18459,7 @@
           </w:tcPr>
           <w:p>
             <w:pPr>
-              <w:pStyle w:val="ListParagraph"/>
+              <w:pStyle w:val="oancuaDanhsach"/>
               <w:ind w:left="0"/>
               <w:cnfStyle w:val="000000000000" w:firstRow="0" w:lastRow="0" w:firstColumn="0" w:lastColumn="0" w:oddVBand="0" w:evenVBand="0" w:oddHBand="0" w:evenHBand="0" w:firstRowFirstColumn="0" w:firstRowLastColumn="0" w:lastRowFirstColumn="0" w:lastRowLastColumn="0"/>
               <w:rPr>
@@ -18483,7 +18487,7 @@
           </w:tcPr>
           <w:p>
             <w:pPr>
-              <w:pStyle w:val="ListParagraph"/>
+              <w:pStyle w:val="oancuaDanhsach"/>
               <w:ind w:left="0"/>
               <w:cnfStyle w:val="000000000000" w:firstRow="0" w:lastRow="0" w:firstColumn="0" w:lastColumn="0" w:oddVBand="0" w:evenVBand="0" w:oddHBand="0" w:evenHBand="0" w:firstRowFirstColumn="0" w:firstRowLastColumn="0" w:lastRowFirstColumn="0" w:lastRowLastColumn="0"/>
               <w:rPr>
@@ -18519,7 +18523,7 @@
           </w:tcPr>
           <w:p>
             <w:pPr>
-              <w:pStyle w:val="ListParagraph"/>
+              <w:pStyle w:val="oancuaDanhsach"/>
               <w:ind w:left="0"/>
               <w:rPr>
                 <w:rFonts w:ascii="Times New Roman" w:hAnsi="Times New Roman" w:cs="Times New Roman"/>
@@ -18546,7 +18550,7 @@
           </w:tcPr>
           <w:p>
             <w:pPr>
-              <w:pStyle w:val="ListParagraph"/>
+              <w:pStyle w:val="oancuaDanhsach"/>
               <w:ind w:left="0"/>
               <w:cnfStyle w:val="000000100000" w:firstRow="0" w:lastRow="0" w:firstColumn="0" w:lastColumn="0" w:oddVBand="0" w:evenVBand="0" w:oddHBand="1" w:evenHBand="0" w:firstRowFirstColumn="0" w:firstRowLastColumn="0" w:lastRowFirstColumn="0" w:lastRowLastColumn="0"/>
               <w:rPr>
@@ -18574,7 +18578,7 @@
           </w:tcPr>
           <w:p>
             <w:pPr>
-              <w:pStyle w:val="ListParagraph"/>
+              <w:pStyle w:val="oancuaDanhsach"/>
               <w:ind w:left="0"/>
               <w:cnfStyle w:val="000000100000" w:firstRow="0" w:lastRow="0" w:firstColumn="0" w:lastColumn="0" w:oddVBand="0" w:evenVBand="0" w:oddHBand="1" w:evenHBand="0" w:firstRowFirstColumn="0" w:firstRowLastColumn="0" w:lastRowFirstColumn="0" w:lastRowLastColumn="0"/>
               <w:rPr>
@@ -18609,7 +18613,7 @@
           </w:tcPr>
           <w:p>
             <w:pPr>
-              <w:pStyle w:val="ListParagraph"/>
+              <w:pStyle w:val="oancuaDanhsach"/>
               <w:ind w:left="0"/>
               <w:rPr>
                 <w:rFonts w:ascii="Times New Roman" w:hAnsi="Times New Roman" w:cs="Times New Roman"/>
@@ -18627,7 +18631,7 @@
           </w:tcPr>
           <w:p>
             <w:pPr>
-              <w:pStyle w:val="ListParagraph"/>
+              <w:pStyle w:val="oancuaDanhsach"/>
               <w:ind w:left="0"/>
               <w:cnfStyle w:val="000000000000" w:firstRow="0" w:lastRow="0" w:firstColumn="0" w:lastColumn="0" w:oddVBand="0" w:evenVBand="0" w:oddHBand="0" w:evenHBand="0" w:firstRowFirstColumn="0" w:firstRowLastColumn="0" w:lastRowFirstColumn="0" w:lastRowLastColumn="0"/>
               <w:rPr>
@@ -18655,7 +18659,7 @@
           </w:tcPr>
           <w:p>
             <w:pPr>
-              <w:pStyle w:val="ListParagraph"/>
+              <w:pStyle w:val="oancuaDanhsach"/>
               <w:ind w:left="0"/>
               <w:cnfStyle w:val="000000000000" w:firstRow="0" w:lastRow="0" w:firstColumn="0" w:lastColumn="0" w:oddVBand="0" w:evenVBand="0" w:oddHBand="0" w:evenHBand="0" w:firstRowFirstColumn="0" w:firstRowLastColumn="0" w:lastRowFirstColumn="0" w:lastRowLastColumn="0"/>
               <w:rPr>
@@ -18691,7 +18695,7 @@
           </w:tcPr>
           <w:p>
             <w:pPr>
-              <w:pStyle w:val="ListParagraph"/>
+              <w:pStyle w:val="oancuaDanhsach"/>
               <w:ind w:left="0"/>
               <w:rPr>
                 <w:rFonts w:ascii="Times New Roman" w:hAnsi="Times New Roman" w:cs="Times New Roman"/>
@@ -18709,7 +18713,7 @@
           </w:tcPr>
           <w:p>
             <w:pPr>
-              <w:pStyle w:val="ListParagraph"/>
+              <w:pStyle w:val="oancuaDanhsach"/>
               <w:ind w:left="0"/>
               <w:cnfStyle w:val="000000100000" w:firstRow="0" w:lastRow="0" w:firstColumn="0" w:lastColumn="0" w:oddVBand="0" w:evenVBand="0" w:oddHBand="1" w:evenHBand="0" w:firstRowFirstColumn="0" w:firstRowLastColumn="0" w:lastRowFirstColumn="0" w:lastRowLastColumn="0"/>
               <w:rPr>
@@ -18737,7 +18741,7 @@
           </w:tcPr>
           <w:p>
             <w:pPr>
-              <w:pStyle w:val="ListParagraph"/>
+              <w:pStyle w:val="oancuaDanhsach"/>
               <w:ind w:left="0"/>
               <w:cnfStyle w:val="000000100000" w:firstRow="0" w:lastRow="0" w:firstColumn="0" w:lastColumn="0" w:oddVBand="0" w:evenVBand="0" w:oddHBand="1" w:evenHBand="0" w:firstRowFirstColumn="0" w:firstRowLastColumn="0" w:lastRowFirstColumn="0" w:lastRowLastColumn="0"/>
               <w:rPr>
@@ -18772,7 +18776,7 @@
           </w:tcPr>
           <w:p>
             <w:pPr>
-              <w:pStyle w:val="ListParagraph"/>
+              <w:pStyle w:val="oancuaDanhsach"/>
               <w:ind w:left="0"/>
               <w:rPr>
                 <w:rFonts w:ascii="Times New Roman" w:hAnsi="Times New Roman" w:cs="Times New Roman"/>
@@ -18790,7 +18794,7 @@
           </w:tcPr>
           <w:p>
             <w:pPr>
-              <w:pStyle w:val="ListParagraph"/>
+              <w:pStyle w:val="oancuaDanhsach"/>
               <w:ind w:left="0"/>
               <w:cnfStyle w:val="000000000000" w:firstRow="0" w:lastRow="0" w:firstColumn="0" w:lastColumn="0" w:oddVBand="0" w:evenVBand="0" w:oddHBand="0" w:evenHBand="0" w:firstRowFirstColumn="0" w:firstRowLastColumn="0" w:lastRowFirstColumn="0" w:lastRowLastColumn="0"/>
               <w:rPr>
@@ -18818,7 +18822,7 @@
           </w:tcPr>
           <w:p>
             <w:pPr>
-              <w:pStyle w:val="ListParagraph"/>
+              <w:pStyle w:val="oancuaDanhsach"/>
               <w:ind w:left="0"/>
               <w:cnfStyle w:val="000000000000" w:firstRow="0" w:lastRow="0" w:firstColumn="0" w:lastColumn="0" w:oddVBand="0" w:evenVBand="0" w:oddHBand="0" w:evenHBand="0" w:firstRowFirstColumn="0" w:firstRowLastColumn="0" w:lastRowFirstColumn="0" w:lastRowLastColumn="0"/>
               <w:rPr>
@@ -18854,7 +18858,7 @@
           </w:tcPr>
           <w:p>
             <w:pPr>
-              <w:pStyle w:val="ListParagraph"/>
+              <w:pStyle w:val="oancuaDanhsach"/>
               <w:ind w:left="0"/>
               <w:rPr>
                 <w:rFonts w:ascii="Times New Roman" w:hAnsi="Times New Roman" w:cs="Times New Roman"/>
@@ -18872,7 +18876,7 @@
           </w:tcPr>
           <w:p>
             <w:pPr>
-              <w:pStyle w:val="ListParagraph"/>
+              <w:pStyle w:val="oancuaDanhsach"/>
               <w:ind w:left="0"/>
               <w:cnfStyle w:val="000000100000" w:firstRow="0" w:lastRow="0" w:firstColumn="0" w:lastColumn="0" w:oddVBand="0" w:evenVBand="0" w:oddHBand="1" w:evenHBand="0" w:firstRowFirstColumn="0" w:firstRowLastColumn="0" w:lastRowFirstColumn="0" w:lastRowLastColumn="0"/>
               <w:rPr>
@@ -18900,7 +18904,7 @@
           </w:tcPr>
           <w:p>
             <w:pPr>
-              <w:pStyle w:val="ListParagraph"/>
+              <w:pStyle w:val="oancuaDanhsach"/>
               <w:ind w:left="0"/>
               <w:cnfStyle w:val="000000100000" w:firstRow="0" w:lastRow="0" w:firstColumn="0" w:lastColumn="0" w:oddVBand="0" w:evenVBand="0" w:oddHBand="1" w:evenHBand="0" w:firstRowFirstColumn="0" w:firstRowLastColumn="0" w:lastRowFirstColumn="0" w:lastRowLastColumn="0"/>
               <w:rPr>
@@ -18935,7 +18939,7 @@
           </w:tcPr>
           <w:p>
             <w:pPr>
-              <w:pStyle w:val="ListParagraph"/>
+              <w:pStyle w:val="oancuaDanhsach"/>
               <w:ind w:left="0"/>
               <w:rPr>
                 <w:rFonts w:ascii="Times New Roman" w:hAnsi="Times New Roman" w:cs="Times New Roman"/>
@@ -18953,7 +18957,7 @@
           </w:tcPr>
           <w:p>
             <w:pPr>
-              <w:pStyle w:val="ListParagraph"/>
+              <w:pStyle w:val="oancuaDanhsach"/>
               <w:ind w:left="0"/>
               <w:cnfStyle w:val="000000000000" w:firstRow="0" w:lastRow="0" w:firstColumn="0" w:lastColumn="0" w:oddVBand="0" w:evenVBand="0" w:oddHBand="0" w:evenHBand="0" w:firstRowFirstColumn="0" w:firstRowLastColumn="0" w:lastRowFirstColumn="0" w:lastRowLastColumn="0"/>
               <w:rPr>
@@ -18981,7 +18985,7 @@
           </w:tcPr>
           <w:p>
             <w:pPr>
-              <w:pStyle w:val="ListParagraph"/>
+              <w:pStyle w:val="oancuaDanhsach"/>
               <w:ind w:left="0"/>
               <w:cnfStyle w:val="000000000000" w:firstRow="0" w:lastRow="0" w:firstColumn="0" w:lastColumn="0" w:oddVBand="0" w:evenVBand="0" w:oddHBand="0" w:evenHBand="0" w:firstRowFirstColumn="0" w:firstRowLastColumn="0" w:lastRowFirstColumn="0" w:lastRowLastColumn="0"/>
               <w:rPr>
@@ -19016,7 +19020,7 @@
           </w:tcPr>
           <w:p>
             <w:pPr>
-              <w:pStyle w:val="ListParagraph"/>
+              <w:pStyle w:val="oancuaDanhsach"/>
               <w:ind w:left="0"/>
               <w:rPr>
                 <w:rFonts w:ascii="Times New Roman" w:hAnsi="Times New Roman" w:cs="Times New Roman"/>
@@ -19043,7 +19047,7 @@
           </w:tcPr>
           <w:p>
             <w:pPr>
-              <w:pStyle w:val="ListParagraph"/>
+              <w:pStyle w:val="oancuaDanhsach"/>
               <w:ind w:left="0"/>
               <w:cnfStyle w:val="000000100000" w:firstRow="0" w:lastRow="0" w:firstColumn="0" w:lastColumn="0" w:oddVBand="0" w:evenVBand="0" w:oddHBand="1" w:evenHBand="0" w:firstRowFirstColumn="0" w:firstRowLastColumn="0" w:lastRowFirstColumn="0" w:lastRowLastColumn="0"/>
               <w:rPr>
@@ -19071,7 +19075,7 @@
           </w:tcPr>
           <w:p>
             <w:pPr>
-              <w:pStyle w:val="ListParagraph"/>
+              <w:pStyle w:val="oancuaDanhsach"/>
               <w:ind w:left="0"/>
               <w:cnfStyle w:val="000000100000" w:firstRow="0" w:lastRow="0" w:firstColumn="0" w:lastColumn="0" w:oddVBand="0" w:evenVBand="0" w:oddHBand="1" w:evenHBand="0" w:firstRowFirstColumn="0" w:firstRowLastColumn="0" w:lastRowFirstColumn="0" w:lastRowLastColumn="0"/>
               <w:rPr>
@@ -19096,7 +19100,7 @@
           </w:tcPr>
           <w:p>
             <w:pPr>
-              <w:pStyle w:val="ListParagraph"/>
+              <w:pStyle w:val="oancuaDanhsach"/>
               <w:ind w:left="0"/>
               <w:rPr>
                 <w:rFonts w:ascii="Times New Roman" w:hAnsi="Times New Roman" w:cs="Times New Roman"/>
@@ -19123,7 +19127,7 @@
           </w:tcPr>
           <w:p>
             <w:pPr>
-              <w:pStyle w:val="ListParagraph"/>
+              <w:pStyle w:val="oancuaDanhsach"/>
               <w:ind w:left="0"/>
               <w:cnfStyle w:val="000000000000" w:firstRow="0" w:lastRow="0" w:firstColumn="0" w:lastColumn="0" w:oddVBand="0" w:evenVBand="0" w:oddHBand="0" w:evenHBand="0" w:firstRowFirstColumn="0" w:firstRowLastColumn="0" w:lastRowFirstColumn="0" w:lastRowLastColumn="0"/>
               <w:rPr>
@@ -19151,7 +19155,7 @@
           </w:tcPr>
           <w:p>
             <w:pPr>
-              <w:pStyle w:val="ListParagraph"/>
+              <w:pStyle w:val="oancuaDanhsach"/>
               <w:ind w:left="0"/>
               <w:cnfStyle w:val="000000000000" w:firstRow="0" w:lastRow="0" w:firstColumn="0" w:lastColumn="0" w:oddVBand="0" w:evenVBand="0" w:oddHBand="0" w:evenHBand="0" w:firstRowFirstColumn="0" w:firstRowLastColumn="0" w:lastRowFirstColumn="0" w:lastRowLastColumn="0"/>
               <w:rPr>
@@ -19167,7 +19171,7 @@
     </w:tbl>
     <w:p>
       <w:pPr>
-        <w:pStyle w:val="ListParagraph"/>
+        <w:pStyle w:val="oancuaDanhsach"/>
         <w:rPr>
           <w:rFonts w:ascii="Times New Roman" w:hAnsi="Times New Roman" w:cs="Times New Roman"/>
           <w:b/>
@@ -19261,7 +19265,7 @@
     </w:p>
     <w:p>
       <w:pPr>
-        <w:pStyle w:val="ListParagraph"/>
+        <w:pStyle w:val="oancuaDanhsach"/>
         <w:numPr>
           <w:ilvl w:val="0"/>
           <w:numId w:val="9"/>
@@ -19287,7 +19291,7 @@
     </w:p>
     <w:p>
       <w:pPr>
-        <w:pStyle w:val="ListParagraph"/>
+        <w:pStyle w:val="oancuaDanhsach"/>
         <w:rPr>
           <w:rFonts w:ascii="Times New Roman" w:hAnsi="Times New Roman" w:cs="Times New Roman"/>
           <w:b/>
@@ -19371,6 +19375,7 @@
           <w:rFonts w:ascii="Times New Roman" w:hAnsi="Times New Roman" w:cs="Times New Roman"/>
           <w:b/>
           <w:bCs/>
+          <w:noProof/>
           <w:sz w:val="26"/>
           <w:szCs w:val="26"/>
           <w:lang w:val="vi-VN"/>
@@ -19414,7 +19419,7 @@
     </w:p>
     <w:p>
       <w:pPr>
-        <w:pStyle w:val="ListParagraph"/>
+        <w:pStyle w:val="oancuaDanhsach"/>
         <w:numPr>
           <w:ilvl w:val="0"/>
           <w:numId w:val="9"/>
@@ -19439,7 +19444,7 @@
     </w:p>
     <w:p>
       <w:pPr>
-        <w:pStyle w:val="ListParagraph"/>
+        <w:pStyle w:val="oancuaDanhsach"/>
         <w:jc w:val="both"/>
         <w:rPr>
           <w:rFonts w:ascii="Times New Roman" w:hAnsi="Times New Roman" w:cs="Times New Roman"/>
@@ -19460,7 +19465,7 @@
     </w:p>
     <w:p>
       <w:pPr>
-        <w:pStyle w:val="ListParagraph"/>
+        <w:pStyle w:val="oancuaDanhsach"/>
         <w:numPr>
           <w:ilvl w:val="0"/>
           <w:numId w:val="9"/>
@@ -19485,7 +19490,7 @@
     </w:p>
     <w:tbl>
       <w:tblPr>
-        <w:tblStyle w:val="PlainTable1"/>
+        <w:tblStyle w:val="BangThun1"/>
         <w:tblW w:w="0" w:type="auto"/>
         <w:tblLook w:val="04A0" w:firstRow="1" w:lastRow="0" w:firstColumn="1" w:lastColumn="0" w:noHBand="0" w:noVBand="1"/>
       </w:tblPr>
@@ -21401,6 +21406,7 @@
           <w:rFonts w:ascii="Times New Roman" w:hAnsi="Times New Roman" w:cs="Times New Roman"/>
           <w:b/>
           <w:bCs/>
+          <w:noProof/>
           <w:sz w:val="26"/>
           <w:szCs w:val="26"/>
           <w:lang w:val="vi-VN"/>
@@ -21444,7 +21450,7 @@
     </w:p>
     <w:p>
       <w:pPr>
-        <w:pStyle w:val="ListParagraph"/>
+        <w:pStyle w:val="oancuaDanhsach"/>
         <w:numPr>
           <w:ilvl w:val="0"/>
           <w:numId w:val="9"/>
@@ -21468,7 +21474,7 @@
     </w:p>
     <w:p>
       <w:pPr>
-        <w:pStyle w:val="ListParagraph"/>
+        <w:pStyle w:val="oancuaDanhsach"/>
         <w:rPr>
           <w:rFonts w:ascii="Times New Roman" w:hAnsi="Times New Roman" w:cs="Times New Roman"/>
           <w:sz w:val="26"/>
@@ -21488,7 +21494,7 @@
     </w:p>
     <w:p>
       <w:pPr>
-        <w:pStyle w:val="ListParagraph"/>
+        <w:pStyle w:val="oancuaDanhsach"/>
         <w:numPr>
           <w:ilvl w:val="0"/>
           <w:numId w:val="9"/>
@@ -21512,7 +21518,7 @@
     </w:p>
     <w:tbl>
       <w:tblPr>
-        <w:tblStyle w:val="PlainTable1"/>
+        <w:tblStyle w:val="BangThun1"/>
         <w:tblW w:w="0" w:type="auto"/>
         <w:tblLook w:val="04A0" w:firstRow="1" w:lastRow="0" w:firstColumn="1" w:lastColumn="0" w:noHBand="0" w:noVBand="1"/>
       </w:tblPr>
@@ -21534,7 +21540,7 @@
           </w:tcPr>
           <w:p>
             <w:pPr>
-              <w:pStyle w:val="ListParagraph"/>
+              <w:pStyle w:val="oancuaDanhsach"/>
               <w:ind w:left="0"/>
               <w:rPr>
                 <w:rFonts w:ascii="Times New Roman" w:hAnsi="Times New Roman" w:cs="Times New Roman"/>
@@ -21561,7 +21567,7 @@
           </w:tcPr>
           <w:p>
             <w:pPr>
-              <w:pStyle w:val="ListParagraph"/>
+              <w:pStyle w:val="oancuaDanhsach"/>
               <w:ind w:left="0"/>
               <w:cnfStyle w:val="100000000000" w:firstRow="1" w:lastRow="0" w:firstColumn="0" w:lastColumn="0" w:oddVBand="0" w:evenVBand="0" w:oddHBand="0" w:evenHBand="0" w:firstRowFirstColumn="0" w:firstRowLastColumn="0" w:lastRowFirstColumn="0" w:lastRowLastColumn="0"/>
               <w:rPr>
@@ -21589,7 +21595,7 @@
           </w:tcPr>
           <w:p>
             <w:pPr>
-              <w:pStyle w:val="ListParagraph"/>
+              <w:pStyle w:val="oancuaDanhsach"/>
               <w:ind w:left="0"/>
               <w:cnfStyle w:val="100000000000" w:firstRow="1" w:lastRow="0" w:firstColumn="0" w:lastColumn="0" w:oddVBand="0" w:evenVBand="0" w:oddHBand="0" w:evenHBand="0" w:firstRowFirstColumn="0" w:firstRowLastColumn="0" w:lastRowFirstColumn="0" w:lastRowLastColumn="0"/>
               <w:rPr>
@@ -21624,7 +21630,7 @@
           </w:tcPr>
           <w:p>
             <w:pPr>
-              <w:pStyle w:val="ListParagraph"/>
+              <w:pStyle w:val="oancuaDanhsach"/>
               <w:ind w:left="0"/>
               <w:rPr>
                 <w:rFonts w:ascii="Times New Roman" w:hAnsi="Times New Roman" w:cs="Times New Roman"/>
@@ -21652,7 +21658,7 @@
           </w:tcPr>
           <w:p>
             <w:pPr>
-              <w:pStyle w:val="ListParagraph"/>
+              <w:pStyle w:val="oancuaDanhsach"/>
               <w:ind w:left="0"/>
               <w:cnfStyle w:val="000000100000" w:firstRow="0" w:lastRow="0" w:firstColumn="0" w:lastColumn="0" w:oddVBand="0" w:evenVBand="0" w:oddHBand="1" w:evenHBand="0" w:firstRowFirstColumn="0" w:firstRowLastColumn="0" w:lastRowFirstColumn="0" w:lastRowLastColumn="0"/>
               <w:rPr>
@@ -21705,7 +21711,7 @@
           </w:tcPr>
           <w:p>
             <w:pPr>
-              <w:pStyle w:val="ListParagraph"/>
+              <w:pStyle w:val="oancuaDanhsach"/>
               <w:ind w:left="0"/>
               <w:rPr>
                 <w:rFonts w:ascii="Times New Roman" w:hAnsi="Times New Roman" w:cs="Times New Roman"/>
@@ -21732,7 +21738,7 @@
           </w:tcPr>
           <w:p>
             <w:pPr>
-              <w:pStyle w:val="ListParagraph"/>
+              <w:pStyle w:val="oancuaDanhsach"/>
               <w:ind w:left="0"/>
               <w:cnfStyle w:val="000000000000" w:firstRow="0" w:lastRow="0" w:firstColumn="0" w:lastColumn="0" w:oddVBand="0" w:evenVBand="0" w:oddHBand="0" w:evenHBand="0" w:firstRowFirstColumn="0" w:firstRowLastColumn="0" w:lastRowFirstColumn="0" w:lastRowLastColumn="0"/>
               <w:rPr>
@@ -21760,7 +21766,7 @@
           </w:tcPr>
           <w:p>
             <w:pPr>
-              <w:pStyle w:val="ListParagraph"/>
+              <w:pStyle w:val="oancuaDanhsach"/>
               <w:ind w:left="0"/>
               <w:cnfStyle w:val="000000000000" w:firstRow="0" w:lastRow="0" w:firstColumn="0" w:lastColumn="0" w:oddVBand="0" w:evenVBand="0" w:oddHBand="0" w:evenHBand="0" w:firstRowFirstColumn="0" w:firstRowLastColumn="0" w:lastRowFirstColumn="0" w:lastRowLastColumn="0"/>
               <w:rPr>
@@ -21796,7 +21802,7 @@
           </w:tcPr>
           <w:p>
             <w:pPr>
-              <w:pStyle w:val="ListParagraph"/>
+              <w:pStyle w:val="oancuaDanhsach"/>
               <w:ind w:left="0"/>
               <w:rPr>
                 <w:rFonts w:ascii="Times New Roman" w:hAnsi="Times New Roman" w:cs="Times New Roman"/>
@@ -21814,7 +21820,7 @@
           </w:tcPr>
           <w:p>
             <w:pPr>
-              <w:pStyle w:val="ListParagraph"/>
+              <w:pStyle w:val="oancuaDanhsach"/>
               <w:ind w:left="0"/>
               <w:cnfStyle w:val="000000100000" w:firstRow="0" w:lastRow="0" w:firstColumn="0" w:lastColumn="0" w:oddVBand="0" w:evenVBand="0" w:oddHBand="1" w:evenHBand="0" w:firstRowFirstColumn="0" w:firstRowLastColumn="0" w:lastRowFirstColumn="0" w:lastRowLastColumn="0"/>
               <w:rPr>
@@ -21842,7 +21848,7 @@
           </w:tcPr>
           <w:p>
             <w:pPr>
-              <w:pStyle w:val="ListParagraph"/>
+              <w:pStyle w:val="oancuaDanhsach"/>
               <w:ind w:left="0"/>
               <w:cnfStyle w:val="000000100000" w:firstRow="0" w:lastRow="0" w:firstColumn="0" w:lastColumn="0" w:oddVBand="0" w:evenVBand="0" w:oddHBand="1" w:evenHBand="0" w:firstRowFirstColumn="0" w:firstRowLastColumn="0" w:lastRowFirstColumn="0" w:lastRowLastColumn="0"/>
               <w:rPr>
@@ -21877,7 +21883,7 @@
           </w:tcPr>
           <w:p>
             <w:pPr>
-              <w:pStyle w:val="ListParagraph"/>
+              <w:pStyle w:val="oancuaDanhsach"/>
               <w:ind w:left="0"/>
               <w:rPr>
                 <w:rFonts w:ascii="Times New Roman" w:hAnsi="Times New Roman" w:cs="Times New Roman"/>
@@ -21895,7 +21901,7 @@
           </w:tcPr>
           <w:p>
             <w:pPr>
-              <w:pStyle w:val="ListParagraph"/>
+              <w:pStyle w:val="oancuaDanhsach"/>
               <w:ind w:left="0"/>
               <w:cnfStyle w:val="000000000000" w:firstRow="0" w:lastRow="0" w:firstColumn="0" w:lastColumn="0" w:oddVBand="0" w:evenVBand="0" w:oddHBand="0" w:evenHBand="0" w:firstRowFirstColumn="0" w:firstRowLastColumn="0" w:lastRowFirstColumn="0" w:lastRowLastColumn="0"/>
               <w:rPr>
@@ -21923,7 +21929,7 @@
           </w:tcPr>
           <w:p>
             <w:pPr>
-              <w:pStyle w:val="ListParagraph"/>
+              <w:pStyle w:val="oancuaDanhsach"/>
               <w:ind w:left="0"/>
               <w:cnfStyle w:val="000000000000" w:firstRow="0" w:lastRow="0" w:firstColumn="0" w:lastColumn="0" w:oddVBand="0" w:evenVBand="0" w:oddHBand="0" w:evenHBand="0" w:firstRowFirstColumn="0" w:firstRowLastColumn="0" w:lastRowFirstColumn="0" w:lastRowLastColumn="0"/>
               <w:rPr>
@@ -21959,7 +21965,7 @@
           </w:tcPr>
           <w:p>
             <w:pPr>
-              <w:pStyle w:val="ListParagraph"/>
+              <w:pStyle w:val="oancuaDanhsach"/>
               <w:ind w:left="0"/>
               <w:rPr>
                 <w:rFonts w:ascii="Times New Roman" w:hAnsi="Times New Roman" w:cs="Times New Roman"/>
@@ -21977,7 +21983,7 @@
           </w:tcPr>
           <w:p>
             <w:pPr>
-              <w:pStyle w:val="ListParagraph"/>
+              <w:pStyle w:val="oancuaDanhsach"/>
               <w:ind w:left="0"/>
               <w:cnfStyle w:val="000000100000" w:firstRow="0" w:lastRow="0" w:firstColumn="0" w:lastColumn="0" w:oddVBand="0" w:evenVBand="0" w:oddHBand="1" w:evenHBand="0" w:firstRowFirstColumn="0" w:firstRowLastColumn="0" w:lastRowFirstColumn="0" w:lastRowLastColumn="0"/>
               <w:rPr>
@@ -22005,7 +22011,7 @@
           </w:tcPr>
           <w:p>
             <w:pPr>
-              <w:pStyle w:val="ListParagraph"/>
+              <w:pStyle w:val="oancuaDanhsach"/>
               <w:ind w:left="0"/>
               <w:cnfStyle w:val="000000100000" w:firstRow="0" w:lastRow="0" w:firstColumn="0" w:lastColumn="0" w:oddVBand="0" w:evenVBand="0" w:oddHBand="1" w:evenHBand="0" w:firstRowFirstColumn="0" w:firstRowLastColumn="0" w:lastRowFirstColumn="0" w:lastRowLastColumn="0"/>
               <w:rPr>
@@ -22040,7 +22046,7 @@
           </w:tcPr>
           <w:p>
             <w:pPr>
-              <w:pStyle w:val="ListParagraph"/>
+              <w:pStyle w:val="oancuaDanhsach"/>
               <w:ind w:left="0"/>
               <w:rPr>
                 <w:rFonts w:ascii="Times New Roman" w:hAnsi="Times New Roman" w:cs="Times New Roman"/>
@@ -22058,7 +22064,7 @@
           </w:tcPr>
           <w:p>
             <w:pPr>
-              <w:pStyle w:val="ListParagraph"/>
+              <w:pStyle w:val="oancuaDanhsach"/>
               <w:ind w:left="0"/>
               <w:cnfStyle w:val="000000000000" w:firstRow="0" w:lastRow="0" w:firstColumn="0" w:lastColumn="0" w:oddVBand="0" w:evenVBand="0" w:oddHBand="0" w:evenHBand="0" w:firstRowFirstColumn="0" w:firstRowLastColumn="0" w:lastRowFirstColumn="0" w:lastRowLastColumn="0"/>
               <w:rPr>
@@ -22086,7 +22092,7 @@
           </w:tcPr>
           <w:p>
             <w:pPr>
-              <w:pStyle w:val="ListParagraph"/>
+              <w:pStyle w:val="oancuaDanhsach"/>
               <w:ind w:left="0"/>
               <w:cnfStyle w:val="000000000000" w:firstRow="0" w:lastRow="0" w:firstColumn="0" w:lastColumn="0" w:oddVBand="0" w:evenVBand="0" w:oddHBand="0" w:evenHBand="0" w:firstRowFirstColumn="0" w:firstRowLastColumn="0" w:lastRowFirstColumn="0" w:lastRowLastColumn="0"/>
               <w:rPr>
@@ -22122,7 +22128,7 @@
           </w:tcPr>
           <w:p>
             <w:pPr>
-              <w:pStyle w:val="ListParagraph"/>
+              <w:pStyle w:val="oancuaDanhsach"/>
               <w:ind w:left="0"/>
               <w:rPr>
                 <w:rFonts w:ascii="Times New Roman" w:hAnsi="Times New Roman" w:cs="Times New Roman"/>
@@ -22140,7 +22146,7 @@
           </w:tcPr>
           <w:p>
             <w:pPr>
-              <w:pStyle w:val="ListParagraph"/>
+              <w:pStyle w:val="oancuaDanhsach"/>
               <w:ind w:left="0"/>
               <w:cnfStyle w:val="000000100000" w:firstRow="0" w:lastRow="0" w:firstColumn="0" w:lastColumn="0" w:oddVBand="0" w:evenVBand="0" w:oddHBand="1" w:evenHBand="0" w:firstRowFirstColumn="0" w:firstRowLastColumn="0" w:lastRowFirstColumn="0" w:lastRowLastColumn="0"/>
               <w:rPr>
@@ -22168,7 +22174,7 @@
           </w:tcPr>
           <w:p>
             <w:pPr>
-              <w:pStyle w:val="ListParagraph"/>
+              <w:pStyle w:val="oancuaDanhsach"/>
               <w:ind w:left="0"/>
               <w:cnfStyle w:val="000000100000" w:firstRow="0" w:lastRow="0" w:firstColumn="0" w:lastColumn="0" w:oddVBand="0" w:evenVBand="0" w:oddHBand="1" w:evenHBand="0" w:firstRowFirstColumn="0" w:firstRowLastColumn="0" w:lastRowFirstColumn="0" w:lastRowLastColumn="0"/>
               <w:rPr>
@@ -22203,7 +22209,7 @@
           </w:tcPr>
           <w:p>
             <w:pPr>
-              <w:pStyle w:val="ListParagraph"/>
+              <w:pStyle w:val="oancuaDanhsach"/>
               <w:ind w:left="0"/>
               <w:rPr>
                 <w:rFonts w:ascii="Times New Roman" w:hAnsi="Times New Roman" w:cs="Times New Roman"/>
@@ -22221,7 +22227,7 @@
           </w:tcPr>
           <w:p>
             <w:pPr>
-              <w:pStyle w:val="ListParagraph"/>
+              <w:pStyle w:val="oancuaDanhsach"/>
               <w:ind w:left="0"/>
               <w:cnfStyle w:val="000000000000" w:firstRow="0" w:lastRow="0" w:firstColumn="0" w:lastColumn="0" w:oddVBand="0" w:evenVBand="0" w:oddHBand="0" w:evenHBand="0" w:firstRowFirstColumn="0" w:firstRowLastColumn="0" w:lastRowFirstColumn="0" w:lastRowLastColumn="0"/>
               <w:rPr>
@@ -22249,7 +22255,7 @@
           </w:tcPr>
           <w:p>
             <w:pPr>
-              <w:pStyle w:val="ListParagraph"/>
+              <w:pStyle w:val="oancuaDanhsach"/>
               <w:ind w:left="0"/>
               <w:cnfStyle w:val="000000000000" w:firstRow="0" w:lastRow="0" w:firstColumn="0" w:lastColumn="0" w:oddVBand="0" w:evenVBand="0" w:oddHBand="0" w:evenHBand="0" w:firstRowFirstColumn="0" w:firstRowLastColumn="0" w:lastRowFirstColumn="0" w:lastRowLastColumn="0"/>
               <w:rPr>
@@ -22285,7 +22291,7 @@
           </w:tcPr>
           <w:p>
             <w:pPr>
-              <w:pStyle w:val="ListParagraph"/>
+              <w:pStyle w:val="oancuaDanhsach"/>
               <w:ind w:left="0"/>
               <w:rPr>
                 <w:rFonts w:ascii="Times New Roman" w:hAnsi="Times New Roman" w:cs="Times New Roman"/>
@@ -22303,7 +22309,7 @@
           </w:tcPr>
           <w:p>
             <w:pPr>
-              <w:pStyle w:val="ListParagraph"/>
+              <w:pStyle w:val="oancuaDanhsach"/>
               <w:ind w:left="0"/>
               <w:cnfStyle w:val="000000100000" w:firstRow="0" w:lastRow="0" w:firstColumn="0" w:lastColumn="0" w:oddVBand="0" w:evenVBand="0" w:oddHBand="1" w:evenHBand="0" w:firstRowFirstColumn="0" w:firstRowLastColumn="0" w:lastRowFirstColumn="0" w:lastRowLastColumn="0"/>
               <w:rPr>
@@ -22331,7 +22337,7 @@
           </w:tcPr>
           <w:p>
             <w:pPr>
-              <w:pStyle w:val="ListParagraph"/>
+              <w:pStyle w:val="oancuaDanhsach"/>
               <w:ind w:left="0"/>
               <w:cnfStyle w:val="000000100000" w:firstRow="0" w:lastRow="0" w:firstColumn="0" w:lastColumn="0" w:oddVBand="0" w:evenVBand="0" w:oddHBand="1" w:evenHBand="0" w:firstRowFirstColumn="0" w:firstRowLastColumn="0" w:lastRowFirstColumn="0" w:lastRowLastColumn="0"/>
               <w:rPr>
@@ -22366,7 +22372,7 @@
           </w:tcPr>
           <w:p>
             <w:pPr>
-              <w:pStyle w:val="ListParagraph"/>
+              <w:pStyle w:val="oancuaDanhsach"/>
               <w:ind w:left="0"/>
               <w:rPr>
                 <w:rFonts w:ascii="Times New Roman" w:hAnsi="Times New Roman" w:cs="Times New Roman"/>
@@ -22384,7 +22390,7 @@
           </w:tcPr>
           <w:p>
             <w:pPr>
-              <w:pStyle w:val="ListParagraph"/>
+              <w:pStyle w:val="oancuaDanhsach"/>
               <w:ind w:left="0"/>
               <w:cnfStyle w:val="000000000000" w:firstRow="0" w:lastRow="0" w:firstColumn="0" w:lastColumn="0" w:oddVBand="0" w:evenVBand="0" w:oddHBand="0" w:evenHBand="0" w:firstRowFirstColumn="0" w:firstRowLastColumn="0" w:lastRowFirstColumn="0" w:lastRowLastColumn="0"/>
               <w:rPr>
@@ -22412,7 +22418,7 @@
           </w:tcPr>
           <w:p>
             <w:pPr>
-              <w:pStyle w:val="ListParagraph"/>
+              <w:pStyle w:val="oancuaDanhsach"/>
               <w:ind w:left="0"/>
               <w:cnfStyle w:val="000000000000" w:firstRow="0" w:lastRow="0" w:firstColumn="0" w:lastColumn="0" w:oddVBand="0" w:evenVBand="0" w:oddHBand="0" w:evenHBand="0" w:firstRowFirstColumn="0" w:firstRowLastColumn="0" w:lastRowFirstColumn="0" w:lastRowLastColumn="0"/>
               <w:rPr>
@@ -22448,7 +22454,7 @@
           </w:tcPr>
           <w:p>
             <w:pPr>
-              <w:pStyle w:val="ListParagraph"/>
+              <w:pStyle w:val="oancuaDanhsach"/>
               <w:ind w:left="0"/>
               <w:rPr>
                 <w:rFonts w:ascii="Times New Roman" w:hAnsi="Times New Roman" w:cs="Times New Roman"/>
@@ -22466,7 +22472,7 @@
           </w:tcPr>
           <w:p>
             <w:pPr>
-              <w:pStyle w:val="ListParagraph"/>
+              <w:pStyle w:val="oancuaDanhsach"/>
               <w:ind w:left="0"/>
               <w:cnfStyle w:val="000000100000" w:firstRow="0" w:lastRow="0" w:firstColumn="0" w:lastColumn="0" w:oddVBand="0" w:evenVBand="0" w:oddHBand="1" w:evenHBand="0" w:firstRowFirstColumn="0" w:firstRowLastColumn="0" w:lastRowFirstColumn="0" w:lastRowLastColumn="0"/>
               <w:rPr>
@@ -22494,7 +22500,7 @@
           </w:tcPr>
           <w:p>
             <w:pPr>
-              <w:pStyle w:val="ListParagraph"/>
+              <w:pStyle w:val="oancuaDanhsach"/>
               <w:ind w:left="0"/>
               <w:cnfStyle w:val="000000100000" w:firstRow="0" w:lastRow="0" w:firstColumn="0" w:lastColumn="0" w:oddVBand="0" w:evenVBand="0" w:oddHBand="1" w:evenHBand="0" w:firstRowFirstColumn="0" w:firstRowLastColumn="0" w:lastRowFirstColumn="0" w:lastRowLastColumn="0"/>
               <w:rPr>
@@ -22529,7 +22535,7 @@
           </w:tcPr>
           <w:p>
             <w:pPr>
-              <w:pStyle w:val="ListParagraph"/>
+              <w:pStyle w:val="oancuaDanhsach"/>
               <w:ind w:left="0"/>
               <w:rPr>
                 <w:rFonts w:ascii="Times New Roman" w:hAnsi="Times New Roman" w:cs="Times New Roman"/>
@@ -22547,7 +22553,7 @@
           </w:tcPr>
           <w:p>
             <w:pPr>
-              <w:pStyle w:val="ListParagraph"/>
+              <w:pStyle w:val="oancuaDanhsach"/>
               <w:ind w:left="0"/>
               <w:cnfStyle w:val="000000000000" w:firstRow="0" w:lastRow="0" w:firstColumn="0" w:lastColumn="0" w:oddVBand="0" w:evenVBand="0" w:oddHBand="0" w:evenHBand="0" w:firstRowFirstColumn="0" w:firstRowLastColumn="0" w:lastRowFirstColumn="0" w:lastRowLastColumn="0"/>
               <w:rPr>
@@ -22582,7 +22588,7 @@
           </w:tcPr>
           <w:p>
             <w:pPr>
-              <w:pStyle w:val="ListParagraph"/>
+              <w:pStyle w:val="oancuaDanhsach"/>
               <w:ind w:left="0"/>
               <w:cnfStyle w:val="000000000000" w:firstRow="0" w:lastRow="0" w:firstColumn="0" w:lastColumn="0" w:oddVBand="0" w:evenVBand="0" w:oddHBand="0" w:evenHBand="0" w:firstRowFirstColumn="0" w:firstRowLastColumn="0" w:lastRowFirstColumn="0" w:lastRowLastColumn="0"/>
               <w:rPr>
@@ -22615,7 +22621,7 @@
           </w:tcPr>
           <w:p>
             <w:pPr>
-              <w:pStyle w:val="ListParagraph"/>
+              <w:pStyle w:val="oancuaDanhsach"/>
               <w:ind w:left="0"/>
               <w:rPr>
                 <w:rFonts w:ascii="Times New Roman" w:hAnsi="Times New Roman" w:cs="Times New Roman"/>
@@ -22643,7 +22649,7 @@
           </w:tcPr>
           <w:p>
             <w:pPr>
-              <w:pStyle w:val="ListParagraph"/>
+              <w:pStyle w:val="oancuaDanhsach"/>
               <w:ind w:left="0"/>
               <w:cnfStyle w:val="000000100000" w:firstRow="0" w:lastRow="0" w:firstColumn="0" w:lastColumn="0" w:oddVBand="0" w:evenVBand="0" w:oddHBand="1" w:evenHBand="0" w:firstRowFirstColumn="0" w:firstRowLastColumn="0" w:lastRowFirstColumn="0" w:lastRowLastColumn="0"/>
               <w:rPr>
@@ -22678,7 +22684,7 @@
           </w:tcPr>
           <w:p>
             <w:pPr>
-              <w:pStyle w:val="ListParagraph"/>
+              <w:pStyle w:val="oancuaDanhsach"/>
               <w:ind w:left="0"/>
               <w:rPr>
                 <w:rFonts w:ascii="Times New Roman" w:hAnsi="Times New Roman" w:cs="Times New Roman"/>
@@ -22705,7 +22711,7 @@
           </w:tcPr>
           <w:p>
             <w:pPr>
-              <w:pStyle w:val="ListParagraph"/>
+              <w:pStyle w:val="oancuaDanhsach"/>
               <w:ind w:left="0"/>
               <w:cnfStyle w:val="000000000000" w:firstRow="0" w:lastRow="0" w:firstColumn="0" w:lastColumn="0" w:oddVBand="0" w:evenVBand="0" w:oddHBand="0" w:evenHBand="0" w:firstRowFirstColumn="0" w:firstRowLastColumn="0" w:lastRowFirstColumn="0" w:lastRowLastColumn="0"/>
               <w:rPr>
@@ -22733,7 +22739,7 @@
           </w:tcPr>
           <w:p>
             <w:pPr>
-              <w:pStyle w:val="ListParagraph"/>
+              <w:pStyle w:val="oancuaDanhsach"/>
               <w:ind w:left="0"/>
               <w:cnfStyle w:val="000000000000" w:firstRow="0" w:lastRow="0" w:firstColumn="0" w:lastColumn="0" w:oddVBand="0" w:evenVBand="0" w:oddHBand="0" w:evenHBand="0" w:firstRowFirstColumn="0" w:firstRowLastColumn="0" w:lastRowFirstColumn="0" w:lastRowLastColumn="0"/>
               <w:rPr>
@@ -22769,7 +22775,7 @@
           </w:tcPr>
           <w:p>
             <w:pPr>
-              <w:pStyle w:val="ListParagraph"/>
+              <w:pStyle w:val="oancuaDanhsach"/>
               <w:ind w:left="0"/>
               <w:rPr>
                 <w:rFonts w:ascii="Times New Roman" w:hAnsi="Times New Roman" w:cs="Times New Roman"/>
@@ -22787,7 +22793,7 @@
           </w:tcPr>
           <w:p>
             <w:pPr>
-              <w:pStyle w:val="ListParagraph"/>
+              <w:pStyle w:val="oancuaDanhsach"/>
               <w:ind w:left="0"/>
               <w:cnfStyle w:val="000000100000" w:firstRow="0" w:lastRow="0" w:firstColumn="0" w:lastColumn="0" w:oddVBand="0" w:evenVBand="0" w:oddHBand="1" w:evenHBand="0" w:firstRowFirstColumn="0" w:firstRowLastColumn="0" w:lastRowFirstColumn="0" w:lastRowLastColumn="0"/>
               <w:rPr>
@@ -22815,7 +22821,7 @@
           </w:tcPr>
           <w:p>
             <w:pPr>
-              <w:pStyle w:val="ListParagraph"/>
+              <w:pStyle w:val="oancuaDanhsach"/>
               <w:ind w:left="0"/>
               <w:cnfStyle w:val="000000100000" w:firstRow="0" w:lastRow="0" w:firstColumn="0" w:lastColumn="0" w:oddVBand="0" w:evenVBand="0" w:oddHBand="1" w:evenHBand="0" w:firstRowFirstColumn="0" w:firstRowLastColumn="0" w:lastRowFirstColumn="0" w:lastRowLastColumn="0"/>
               <w:rPr>
@@ -22850,7 +22856,7 @@
           </w:tcPr>
           <w:p>
             <w:pPr>
-              <w:pStyle w:val="ListParagraph"/>
+              <w:pStyle w:val="oancuaDanhsach"/>
               <w:ind w:left="0"/>
               <w:rPr>
                 <w:rFonts w:ascii="Times New Roman" w:hAnsi="Times New Roman" w:cs="Times New Roman"/>
@@ -22868,7 +22874,7 @@
           </w:tcPr>
           <w:p>
             <w:pPr>
-              <w:pStyle w:val="ListParagraph"/>
+              <w:pStyle w:val="oancuaDanhsach"/>
               <w:ind w:left="0"/>
               <w:cnfStyle w:val="000000000000" w:firstRow="0" w:lastRow="0" w:firstColumn="0" w:lastColumn="0" w:oddVBand="0" w:evenVBand="0" w:oddHBand="0" w:evenHBand="0" w:firstRowFirstColumn="0" w:firstRowLastColumn="0" w:lastRowFirstColumn="0" w:lastRowLastColumn="0"/>
               <w:rPr>
@@ -22896,7 +22902,7 @@
           </w:tcPr>
           <w:p>
             <w:pPr>
-              <w:pStyle w:val="ListParagraph"/>
+              <w:pStyle w:val="oancuaDanhsach"/>
               <w:ind w:left="0"/>
               <w:cnfStyle w:val="000000000000" w:firstRow="0" w:lastRow="0" w:firstColumn="0" w:lastColumn="0" w:oddVBand="0" w:evenVBand="0" w:oddHBand="0" w:evenHBand="0" w:firstRowFirstColumn="0" w:firstRowLastColumn="0" w:lastRowFirstColumn="0" w:lastRowLastColumn="0"/>
               <w:rPr>
@@ -22932,7 +22938,7 @@
           </w:tcPr>
           <w:p>
             <w:pPr>
-              <w:pStyle w:val="ListParagraph"/>
+              <w:pStyle w:val="oancuaDanhsach"/>
               <w:ind w:left="0"/>
               <w:rPr>
                 <w:rFonts w:ascii="Times New Roman" w:hAnsi="Times New Roman" w:cs="Times New Roman"/>
@@ -22950,7 +22956,7 @@
           </w:tcPr>
           <w:p>
             <w:pPr>
-              <w:pStyle w:val="ListParagraph"/>
+              <w:pStyle w:val="oancuaDanhsach"/>
               <w:ind w:left="0"/>
               <w:cnfStyle w:val="000000100000" w:firstRow="0" w:lastRow="0" w:firstColumn="0" w:lastColumn="0" w:oddVBand="0" w:evenVBand="0" w:oddHBand="1" w:evenHBand="0" w:firstRowFirstColumn="0" w:firstRowLastColumn="0" w:lastRowFirstColumn="0" w:lastRowLastColumn="0"/>
               <w:rPr>
@@ -22978,7 +22984,7 @@
           </w:tcPr>
           <w:p>
             <w:pPr>
-              <w:pStyle w:val="ListParagraph"/>
+              <w:pStyle w:val="oancuaDanhsach"/>
               <w:ind w:left="0"/>
               <w:cnfStyle w:val="000000100000" w:firstRow="0" w:lastRow="0" w:firstColumn="0" w:lastColumn="0" w:oddVBand="0" w:evenVBand="0" w:oddHBand="1" w:evenHBand="0" w:firstRowFirstColumn="0" w:firstRowLastColumn="0" w:lastRowFirstColumn="0" w:lastRowLastColumn="0"/>
               <w:rPr>
@@ -23013,7 +23019,7 @@
           </w:tcPr>
           <w:p>
             <w:pPr>
-              <w:pStyle w:val="ListParagraph"/>
+              <w:pStyle w:val="oancuaDanhsach"/>
               <w:ind w:left="0"/>
               <w:rPr>
                 <w:rFonts w:ascii="Times New Roman" w:hAnsi="Times New Roman" w:cs="Times New Roman"/>
@@ -23031,7 +23037,7 @@
           </w:tcPr>
           <w:p>
             <w:pPr>
-              <w:pStyle w:val="ListParagraph"/>
+              <w:pStyle w:val="oancuaDanhsach"/>
               <w:ind w:left="0"/>
               <w:cnfStyle w:val="000000000000" w:firstRow="0" w:lastRow="0" w:firstColumn="0" w:lastColumn="0" w:oddVBand="0" w:evenVBand="0" w:oddHBand="0" w:evenHBand="0" w:firstRowFirstColumn="0" w:firstRowLastColumn="0" w:lastRowFirstColumn="0" w:lastRowLastColumn="0"/>
               <w:rPr>
@@ -23059,7 +23065,7 @@
           </w:tcPr>
           <w:p>
             <w:pPr>
-              <w:pStyle w:val="ListParagraph"/>
+              <w:pStyle w:val="oancuaDanhsach"/>
               <w:ind w:left="0"/>
               <w:cnfStyle w:val="000000000000" w:firstRow="0" w:lastRow="0" w:firstColumn="0" w:lastColumn="0" w:oddVBand="0" w:evenVBand="0" w:oddHBand="0" w:evenHBand="0" w:firstRowFirstColumn="0" w:firstRowLastColumn="0" w:lastRowFirstColumn="0" w:lastRowLastColumn="0"/>
               <w:rPr>
@@ -23095,7 +23101,7 @@
           </w:tcPr>
           <w:p>
             <w:pPr>
-              <w:pStyle w:val="ListParagraph"/>
+              <w:pStyle w:val="oancuaDanhsach"/>
               <w:ind w:left="0"/>
               <w:rPr>
                 <w:rFonts w:ascii="Times New Roman" w:hAnsi="Times New Roman" w:cs="Times New Roman"/>
@@ -23113,7 +23119,7 @@
           </w:tcPr>
           <w:p>
             <w:pPr>
-              <w:pStyle w:val="ListParagraph"/>
+              <w:pStyle w:val="oancuaDanhsach"/>
               <w:ind w:left="0"/>
               <w:cnfStyle w:val="000000100000" w:firstRow="0" w:lastRow="0" w:firstColumn="0" w:lastColumn="0" w:oddVBand="0" w:evenVBand="0" w:oddHBand="1" w:evenHBand="0" w:firstRowFirstColumn="0" w:firstRowLastColumn="0" w:lastRowFirstColumn="0" w:lastRowLastColumn="0"/>
               <w:rPr>
@@ -23141,7 +23147,7 @@
           </w:tcPr>
           <w:p>
             <w:pPr>
-              <w:pStyle w:val="ListParagraph"/>
+              <w:pStyle w:val="oancuaDanhsach"/>
               <w:ind w:left="0"/>
               <w:cnfStyle w:val="000000100000" w:firstRow="0" w:lastRow="0" w:firstColumn="0" w:lastColumn="0" w:oddVBand="0" w:evenVBand="0" w:oddHBand="1" w:evenHBand="0" w:firstRowFirstColumn="0" w:firstRowLastColumn="0" w:lastRowFirstColumn="0" w:lastRowLastColumn="0"/>
               <w:rPr>
@@ -23175,7 +23181,7 @@
           </w:tcPr>
           <w:p>
             <w:pPr>
-              <w:pStyle w:val="ListParagraph"/>
+              <w:pStyle w:val="oancuaDanhsach"/>
               <w:ind w:left="0"/>
               <w:rPr>
                 <w:rFonts w:ascii="Times New Roman" w:hAnsi="Times New Roman" w:cs="Times New Roman"/>
@@ -23202,7 +23208,7 @@
           </w:tcPr>
           <w:p>
             <w:pPr>
-              <w:pStyle w:val="ListParagraph"/>
+              <w:pStyle w:val="oancuaDanhsach"/>
               <w:ind w:left="0"/>
               <w:cnfStyle w:val="000000000000" w:firstRow="0" w:lastRow="0" w:firstColumn="0" w:lastColumn="0" w:oddVBand="0" w:evenVBand="0" w:oddHBand="0" w:evenHBand="0" w:firstRowFirstColumn="0" w:firstRowLastColumn="0" w:lastRowFirstColumn="0" w:lastRowLastColumn="0"/>
               <w:rPr>
@@ -23230,7 +23236,7 @@
           </w:tcPr>
           <w:p>
             <w:pPr>
-              <w:pStyle w:val="ListParagraph"/>
+              <w:pStyle w:val="oancuaDanhsach"/>
               <w:ind w:left="0"/>
               <w:cnfStyle w:val="000000000000" w:firstRow="0" w:lastRow="0" w:firstColumn="0" w:lastColumn="0" w:oddVBand="0" w:evenVBand="0" w:oddHBand="0" w:evenHBand="0" w:firstRowFirstColumn="0" w:firstRowLastColumn="0" w:lastRowFirstColumn="0" w:lastRowLastColumn="0"/>
               <w:rPr>
@@ -23246,7 +23252,7 @@
     </w:tbl>
     <w:p>
       <w:pPr>
-        <w:pStyle w:val="ListParagraph"/>
+        <w:pStyle w:val="oancuaDanhsach"/>
         <w:jc w:val="both"/>
         <w:rPr>
           <w:rFonts w:ascii="Times New Roman" w:hAnsi="Times New Roman" w:cs="Times New Roman"/>
@@ -23260,7 +23266,7 @@
     </w:p>
     <w:p>
       <w:pPr>
-        <w:pStyle w:val="ListParagraph"/>
+        <w:pStyle w:val="oancuaDanhsach"/>
         <w:jc w:val="both"/>
         <w:rPr>
           <w:rFonts w:ascii="Times New Roman" w:hAnsi="Times New Roman" w:cs="Times New Roman"/>
@@ -23296,7 +23302,7 @@
     </w:p>
     <w:p>
       <w:pPr>
-        <w:pStyle w:val="ListParagraph"/>
+        <w:pStyle w:val="oancuaDanhsach"/>
         <w:jc w:val="both"/>
         <w:rPr>
           <w:rFonts w:ascii="Times New Roman" w:hAnsi="Times New Roman" w:cs="Times New Roman"/>
@@ -23356,7 +23362,7 @@
     </w:p>
     <w:p>
       <w:pPr>
-        <w:pStyle w:val="ListParagraph"/>
+        <w:pStyle w:val="oancuaDanhsach"/>
         <w:numPr>
           <w:ilvl w:val="0"/>
           <w:numId w:val="9"/>
@@ -23383,7 +23389,7 @@
     </w:p>
     <w:p>
       <w:pPr>
-        <w:pStyle w:val="ListParagraph"/>
+        <w:pStyle w:val="oancuaDanhsach"/>
         <w:jc w:val="both"/>
         <w:rPr>
           <w:rFonts w:ascii="Times New Roman" w:hAnsi="Times New Roman" w:cs="Times New Roman"/>
@@ -23405,7 +23411,7 @@
     </w:p>
     <w:p>
       <w:pPr>
-        <w:pStyle w:val="ListParagraph"/>
+        <w:pStyle w:val="oancuaDanhsach"/>
         <w:numPr>
           <w:ilvl w:val="0"/>
           <w:numId w:val="9"/>
@@ -23432,7 +23438,7 @@
     </w:p>
     <w:p>
       <w:pPr>
-        <w:pStyle w:val="ListParagraph"/>
+        <w:pStyle w:val="oancuaDanhsach"/>
         <w:jc w:val="both"/>
         <w:rPr>
           <w:rFonts w:ascii="Times New Roman" w:hAnsi="Times New Roman" w:cs="Times New Roman"/>
@@ -23446,7 +23452,7 @@
     </w:p>
     <w:tbl>
       <w:tblPr>
-        <w:tblStyle w:val="PlainTable1"/>
+        <w:tblStyle w:val="BangThun1"/>
         <w:tblW w:w="0" w:type="auto"/>
         <w:tblLook w:val="04A0" w:firstRow="1" w:lastRow="0" w:firstColumn="1" w:lastColumn="0" w:noHBand="0" w:noVBand="1"/>
       </w:tblPr>
@@ -23467,7 +23473,7 @@
           </w:tcPr>
           <w:p>
             <w:pPr>
-              <w:pStyle w:val="ListParagraph"/>
+              <w:pStyle w:val="oancuaDanhsach"/>
               <w:ind w:left="0"/>
               <w:jc w:val="both"/>
               <w:rPr>
@@ -23494,7 +23500,7 @@
           </w:tcPr>
           <w:p>
             <w:pPr>
-              <w:pStyle w:val="ListParagraph"/>
+              <w:pStyle w:val="oancuaDanhsach"/>
               <w:ind w:left="0"/>
               <w:jc w:val="both"/>
               <w:cnfStyle w:val="100000000000" w:firstRow="1" w:lastRow="0" w:firstColumn="0" w:lastColumn="0" w:oddVBand="0" w:evenVBand="0" w:oddHBand="0" w:evenHBand="0" w:firstRowFirstColumn="0" w:firstRowLastColumn="0" w:lastRowFirstColumn="0" w:lastRowLastColumn="0"/>
@@ -23522,7 +23528,7 @@
           </w:tcPr>
           <w:p>
             <w:pPr>
-              <w:pStyle w:val="ListParagraph"/>
+              <w:pStyle w:val="oancuaDanhsach"/>
               <w:ind w:left="0"/>
               <w:jc w:val="both"/>
               <w:cnfStyle w:val="100000000000" w:firstRow="1" w:lastRow="0" w:firstColumn="0" w:lastColumn="0" w:oddVBand="0" w:evenVBand="0" w:oddHBand="0" w:evenHBand="0" w:firstRowFirstColumn="0" w:firstRowLastColumn="0" w:lastRowFirstColumn="0" w:lastRowLastColumn="0"/>
@@ -23557,7 +23563,7 @@
           </w:tcPr>
           <w:p>
             <w:pPr>
-              <w:pStyle w:val="ListParagraph"/>
+              <w:pStyle w:val="oancuaDanhsach"/>
               <w:ind w:left="0"/>
               <w:jc w:val="both"/>
               <w:rPr>
@@ -23584,7 +23590,7 @@
           </w:tcPr>
           <w:p>
             <w:pPr>
-              <w:pStyle w:val="ListParagraph"/>
+              <w:pStyle w:val="oancuaDanhsach"/>
               <w:ind w:left="0"/>
               <w:jc w:val="both"/>
               <w:cnfStyle w:val="000000100000" w:firstRow="0" w:lastRow="0" w:firstColumn="0" w:lastColumn="0" w:oddVBand="0" w:evenVBand="0" w:oddHBand="1" w:evenHBand="0" w:firstRowFirstColumn="0" w:firstRowLastColumn="0" w:lastRowFirstColumn="0" w:lastRowLastColumn="0"/>
@@ -23612,7 +23618,7 @@
           </w:tcPr>
           <w:p>
             <w:pPr>
-              <w:pStyle w:val="ListParagraph"/>
+              <w:pStyle w:val="oancuaDanhsach"/>
               <w:ind w:left="0"/>
               <w:jc w:val="both"/>
               <w:cnfStyle w:val="000000100000" w:firstRow="0" w:lastRow="0" w:firstColumn="0" w:lastColumn="0" w:oddVBand="0" w:evenVBand="0" w:oddHBand="1" w:evenHBand="0" w:firstRowFirstColumn="0" w:firstRowLastColumn="0" w:lastRowFirstColumn="0" w:lastRowLastColumn="0"/>
@@ -23637,7 +23643,7 @@
           </w:tcPr>
           <w:p>
             <w:pPr>
-              <w:pStyle w:val="ListParagraph"/>
+              <w:pStyle w:val="oancuaDanhsach"/>
               <w:ind w:left="0"/>
               <w:jc w:val="both"/>
               <w:rPr>
@@ -23664,7 +23670,7 @@
           </w:tcPr>
           <w:p>
             <w:pPr>
-              <w:pStyle w:val="ListParagraph"/>
+              <w:pStyle w:val="oancuaDanhsach"/>
               <w:ind w:left="0"/>
               <w:jc w:val="both"/>
               <w:cnfStyle w:val="000000000000" w:firstRow="0" w:lastRow="0" w:firstColumn="0" w:lastColumn="0" w:oddVBand="0" w:evenVBand="0" w:oddHBand="0" w:evenHBand="0" w:firstRowFirstColumn="0" w:firstRowLastColumn="0" w:lastRowFirstColumn="0" w:lastRowLastColumn="0"/>
@@ -23692,7 +23698,7 @@
           </w:tcPr>
           <w:p>
             <w:pPr>
-              <w:pStyle w:val="ListParagraph"/>
+              <w:pStyle w:val="oancuaDanhsach"/>
               <w:ind w:left="0"/>
               <w:jc w:val="both"/>
               <w:cnfStyle w:val="000000000000" w:firstRow="0" w:lastRow="0" w:firstColumn="0" w:lastColumn="0" w:oddVBand="0" w:evenVBand="0" w:oddHBand="0" w:evenHBand="0" w:firstRowFirstColumn="0" w:firstRowLastColumn="0" w:lastRowFirstColumn="0" w:lastRowLastColumn="0"/>
@@ -23718,7 +23724,7 @@
           </w:tcPr>
           <w:p>
             <w:pPr>
-              <w:pStyle w:val="ListParagraph"/>
+              <w:pStyle w:val="oancuaDanhsach"/>
               <w:ind w:left="0"/>
               <w:jc w:val="both"/>
               <w:rPr>
@@ -23746,7 +23752,7 @@
           </w:tcPr>
           <w:p>
             <w:pPr>
-              <w:pStyle w:val="ListParagraph"/>
+              <w:pStyle w:val="oancuaDanhsach"/>
               <w:ind w:left="0"/>
               <w:jc w:val="both"/>
               <w:cnfStyle w:val="000000100000" w:firstRow="0" w:lastRow="0" w:firstColumn="0" w:lastColumn="0" w:oddVBand="0" w:evenVBand="0" w:oddHBand="1" w:evenHBand="0" w:firstRowFirstColumn="0" w:firstRowLastColumn="0" w:lastRowFirstColumn="0" w:lastRowLastColumn="0"/>
@@ -23780,7 +23786,7 @@
           </w:tcPr>
           <w:p>
             <w:pPr>
-              <w:pStyle w:val="ListParagraph"/>
+              <w:pStyle w:val="oancuaDanhsach"/>
               <w:ind w:left="0"/>
               <w:jc w:val="both"/>
               <w:rPr>
@@ -23807,7 +23813,7 @@
           </w:tcPr>
           <w:p>
             <w:pPr>
-              <w:pStyle w:val="ListParagraph"/>
+              <w:pStyle w:val="oancuaDanhsach"/>
               <w:ind w:left="0"/>
               <w:jc w:val="both"/>
               <w:cnfStyle w:val="000000000000" w:firstRow="0" w:lastRow="0" w:firstColumn="0" w:lastColumn="0" w:oddVBand="0" w:evenVBand="0" w:oddHBand="0" w:evenHBand="0" w:firstRowFirstColumn="0" w:firstRowLastColumn="0" w:lastRowFirstColumn="0" w:lastRowLastColumn="0"/>
@@ -23835,7 +23841,7 @@
           </w:tcPr>
           <w:p>
             <w:pPr>
-              <w:pStyle w:val="ListParagraph"/>
+              <w:pStyle w:val="oancuaDanhsach"/>
               <w:ind w:left="0"/>
               <w:jc w:val="both"/>
               <w:cnfStyle w:val="000000000000" w:firstRow="0" w:lastRow="0" w:firstColumn="0" w:lastColumn="0" w:oddVBand="0" w:evenVBand="0" w:oddHBand="0" w:evenHBand="0" w:firstRowFirstColumn="0" w:firstRowLastColumn="0" w:lastRowFirstColumn="0" w:lastRowLastColumn="0"/>
@@ -23870,7 +23876,7 @@
           </w:tcPr>
           <w:p>
             <w:pPr>
-              <w:pStyle w:val="ListParagraph"/>
+              <w:pStyle w:val="oancuaDanhsach"/>
               <w:ind w:left="0"/>
               <w:jc w:val="both"/>
               <w:rPr>
@@ -23897,7 +23903,7 @@
           </w:tcPr>
           <w:p>
             <w:pPr>
-              <w:pStyle w:val="ListParagraph"/>
+              <w:pStyle w:val="oancuaDanhsach"/>
               <w:ind w:left="0"/>
               <w:jc w:val="both"/>
               <w:cnfStyle w:val="000000100000" w:firstRow="0" w:lastRow="0" w:firstColumn="0" w:lastColumn="0" w:oddVBand="0" w:evenVBand="0" w:oddHBand="1" w:evenHBand="0" w:firstRowFirstColumn="0" w:firstRowLastColumn="0" w:lastRowFirstColumn="0" w:lastRowLastColumn="0"/>
@@ -23925,7 +23931,7 @@
           </w:tcPr>
           <w:p>
             <w:pPr>
-              <w:pStyle w:val="ListParagraph"/>
+              <w:pStyle w:val="oancuaDanhsach"/>
               <w:ind w:left="0"/>
               <w:jc w:val="both"/>
               <w:cnfStyle w:val="000000100000" w:firstRow="0" w:lastRow="0" w:firstColumn="0" w:lastColumn="0" w:oddVBand="0" w:evenVBand="0" w:oddHBand="1" w:evenHBand="0" w:firstRowFirstColumn="0" w:firstRowLastColumn="0" w:lastRowFirstColumn="0" w:lastRowLastColumn="0"/>
@@ -23950,7 +23956,7 @@
           </w:tcPr>
           <w:p>
             <w:pPr>
-              <w:pStyle w:val="ListParagraph"/>
+              <w:pStyle w:val="oancuaDanhsach"/>
               <w:ind w:left="0"/>
               <w:jc w:val="both"/>
               <w:rPr>
@@ -23977,7 +23983,7 @@
           </w:tcPr>
           <w:p>
             <w:pPr>
-              <w:pStyle w:val="ListParagraph"/>
+              <w:pStyle w:val="oancuaDanhsach"/>
               <w:ind w:left="0"/>
               <w:jc w:val="both"/>
               <w:cnfStyle w:val="000000000000" w:firstRow="0" w:lastRow="0" w:firstColumn="0" w:lastColumn="0" w:oddVBand="0" w:evenVBand="0" w:oddHBand="0" w:evenHBand="0" w:firstRowFirstColumn="0" w:firstRowLastColumn="0" w:lastRowFirstColumn="0" w:lastRowLastColumn="0"/>
@@ -24005,7 +24011,7 @@
           </w:tcPr>
           <w:p>
             <w:pPr>
-              <w:pStyle w:val="ListParagraph"/>
+              <w:pStyle w:val="oancuaDanhsach"/>
               <w:ind w:left="0"/>
               <w:jc w:val="both"/>
               <w:cnfStyle w:val="000000000000" w:firstRow="0" w:lastRow="0" w:firstColumn="0" w:lastColumn="0" w:oddVBand="0" w:evenVBand="0" w:oddHBand="0" w:evenHBand="0" w:firstRowFirstColumn="0" w:firstRowLastColumn="0" w:lastRowFirstColumn="0" w:lastRowLastColumn="0"/>
@@ -24040,7 +24046,7 @@
           </w:tcPr>
           <w:p>
             <w:pPr>
-              <w:pStyle w:val="ListParagraph"/>
+              <w:pStyle w:val="oancuaDanhsach"/>
               <w:ind w:left="0"/>
               <w:jc w:val="both"/>
               <w:rPr>
@@ -24068,7 +24074,7 @@
           </w:tcPr>
           <w:p>
             <w:pPr>
-              <w:pStyle w:val="ListParagraph"/>
+              <w:pStyle w:val="oancuaDanhsach"/>
               <w:ind w:left="0"/>
               <w:jc w:val="both"/>
               <w:cnfStyle w:val="000000100000" w:firstRow="0" w:lastRow="0" w:firstColumn="0" w:lastColumn="0" w:oddVBand="0" w:evenVBand="0" w:oddHBand="1" w:evenHBand="0" w:firstRowFirstColumn="0" w:firstRowLastColumn="0" w:lastRowFirstColumn="0" w:lastRowLastColumn="0"/>
@@ -24094,7 +24100,7 @@
     </w:tbl>
     <w:p>
       <w:pPr>
-        <w:pStyle w:val="ListParagraph"/>
+        <w:pStyle w:val="oancuaDanhsach"/>
         <w:jc w:val="both"/>
         <w:rPr>
           <w:rFonts w:ascii="Times New Roman" w:hAnsi="Times New Roman" w:cs="Times New Roman"/>
@@ -24155,7 +24161,7 @@
     </w:p>
     <w:p>
       <w:pPr>
-        <w:pStyle w:val="ListParagraph"/>
+        <w:pStyle w:val="oancuaDanhsach"/>
         <w:numPr>
           <w:ilvl w:val="0"/>
           <w:numId w:val="11"/>
@@ -24183,7 +24189,7 @@
     </w:p>
     <w:p>
       <w:pPr>
-        <w:pStyle w:val="ListParagraph"/>
+        <w:pStyle w:val="oancuaDanhsach"/>
         <w:numPr>
           <w:ilvl w:val="0"/>
           <w:numId w:val="9"/>
@@ -24207,7 +24213,7 @@
     </w:p>
     <w:p>
       <w:pPr>
-        <w:pStyle w:val="ListParagraph"/>
+        <w:pStyle w:val="oancuaDanhsach"/>
         <w:numPr>
           <w:ilvl w:val="0"/>
           <w:numId w:val="9"/>
@@ -24231,7 +24237,7 @@
     </w:p>
     <w:p>
       <w:pPr>
-        <w:pStyle w:val="ListParagraph"/>
+        <w:pStyle w:val="oancuaDanhsach"/>
         <w:rPr>
           <w:rFonts w:ascii="Times New Roman" w:hAnsi="Times New Roman" w:cs="Times New Roman"/>
           <w:sz w:val="26"/>
@@ -24251,7 +24257,7 @@
     </w:p>
     <w:p>
       <w:pPr>
-        <w:pStyle w:val="ListParagraph"/>
+        <w:pStyle w:val="oancuaDanhsach"/>
         <w:numPr>
           <w:ilvl w:val="0"/>
           <w:numId w:val="9"/>
@@ -24284,7 +24290,7 @@
     </w:p>
     <w:p>
       <w:pPr>
-        <w:pStyle w:val="ListParagraph"/>
+        <w:pStyle w:val="oancuaDanhsach"/>
         <w:numPr>
           <w:ilvl w:val="0"/>
           <w:numId w:val="9"/>
@@ -24308,7 +24314,7 @@
     </w:p>
     <w:p>
       <w:pPr>
-        <w:pStyle w:val="ListParagraph"/>
+        <w:pStyle w:val="oancuaDanhsach"/>
         <w:rPr>
           <w:rFonts w:ascii="Times New Roman" w:hAnsi="Times New Roman" w:cs="Times New Roman"/>
           <w:sz w:val="26"/>
@@ -24319,102 +24325,15 @@
       <w:r>
         <w:rPr>
           <w:rFonts w:ascii="Times New Roman" w:hAnsi="Times New Roman" w:cs="Times New Roman"/>
-          <w:b/>
-          <w:bCs/>
-          <w:noProof/>
           <w:sz w:val="26"/>
           <w:szCs w:val="26"/>
           <w:lang w:val="vi-VN"/>
         </w:rPr>
         <w:drawing>
-          <wp:inline distT="0" distB="0" distL="0" distR="0" wp14:anchorId="6F8FE0F9" wp14:editId="7DB6905D">
-            <wp:extent cx="3580468" cy="1790700"/>
-            <wp:effectExtent l="0" t="0" r="1270" b="0"/>
-            <wp:docPr id="17" name="Hình ảnh 17"/>
-            <wp:cNvGraphicFramePr>
-              <a:graphicFrameLocks xmlns:a="http://schemas.openxmlformats.org/drawingml/2006/main" noChangeAspect="1"/>
-            </wp:cNvGraphicFramePr>
-            <a:graphic xmlns:a="http://schemas.openxmlformats.org/drawingml/2006/main">
-              <a:graphicData uri="http://schemas.openxmlformats.org/drawingml/2006/picture">
-                <pic:pic xmlns:pic="http://schemas.openxmlformats.org/drawingml/2006/picture">
-                  <pic:nvPicPr>
-                    <pic:cNvPr id="1" name=""/>
-                    <pic:cNvPicPr/>
-                  </pic:nvPicPr>
-                  <pic:blipFill>
-                    <a:blip r:embed="rId19"/>
-                    <a:stretch>
-                      <a:fillRect/>
-                    </a:stretch>
-                  </pic:blipFill>
-                  <pic:spPr>
-                    <a:xfrm>
-                      <a:off x="0" y="0"/>
-                      <a:ext cx="3633823" cy="1817384"/>
-                    </a:xfrm>
-                    <a:prstGeom prst="rect">
-                      <a:avLst/>
-                    </a:prstGeom>
-                  </pic:spPr>
-                </pic:pic>
-              </a:graphicData>
-            </a:graphic>
-          </wp:inline>
-        </w:drawing>
-      </w:r>
-    </w:p>
-    <w:p>
-      <w:pPr>
-        <w:pStyle w:val="ListParagraph"/>
-        <w:rPr>
-          <w:rFonts w:ascii="Times New Roman" w:hAnsi="Times New Roman" w:cs="Times New Roman"/>
-          <w:sz w:val="26"/>
-          <w:szCs w:val="26"/>
-          <w:lang w:val="vi-VN"/>
-        </w:rPr>
-      </w:pPr>
-      <w:r>
-        <w:rPr>
-          <w:rFonts w:ascii="Times New Roman" w:hAnsi="Times New Roman" w:cs="Times New Roman"/>
-          <w:sz w:val="26"/>
-          <w:szCs w:val="26"/>
-          <w:lang w:val="vi-VN"/>
-        </w:rPr>
-        <w:t xml:space="preserve">+ Nhập </w:t>
-      </w:r>
-      <w:r>
-        <w:rPr>
-          <w:rFonts w:ascii="Times New Roman" w:hAnsi="Times New Roman" w:cs="Times New Roman"/>
-          <w:sz w:val="26"/>
-          <w:szCs w:val="26"/>
-          <w:lang w:val="vi-VN"/>
-        </w:rPr>
-        <w:t>đúng màn hình sẽ hiển thị như sau:</w:t>
-      </w:r>
-    </w:p>
-    <w:p>
-      <w:pPr>
-        <w:pStyle w:val="ListParagraph"/>
-        <w:rPr>
-          <w:rFonts w:ascii="Times New Roman" w:hAnsi="Times New Roman" w:cs="Times New Roman"/>
-          <w:sz w:val="26"/>
-          <w:szCs w:val="26"/>
-          <w:lang w:val="vi-VN"/>
-        </w:rPr>
-      </w:pPr>
-      <w:r>
-        <w:rPr>
-          <w:rFonts w:ascii="Times New Roman" w:hAnsi="Times New Roman" w:cs="Times New Roman"/>
-          <w:noProof/>
-          <w:sz w:val="26"/>
-          <w:szCs w:val="26"/>
-          <w:lang w:val="vi-VN"/>
-        </w:rPr>
-        <w:drawing>
-          <wp:inline distT="0" distB="0" distL="0" distR="0" wp14:anchorId="1E407E8D" wp14:editId="6B117285">
-            <wp:extent cx="5335259" cy="3120984"/>
-            <wp:effectExtent l="0" t="0" r="0" b="3810"/>
-            <wp:docPr id="18" name="Hình ảnh 18"/>
+          <wp:inline distT="0" distB="0" distL="0" distR="0" wp14:anchorId="136E06CF" wp14:editId="13F3B1A4">
+            <wp:extent cx="4412343" cy="2476286"/>
+            <wp:effectExtent l="0" t="0" r="7620" b="635"/>
+            <wp:docPr id="2" name="Hình ảnh 2"/>
             <wp:cNvGraphicFramePr>
               <a:graphicFrameLocks xmlns:a="http://schemas.openxmlformats.org/drawingml/2006/main" noChangeAspect="1"/>
             </wp:cNvGraphicFramePr>
@@ -24434,7 +24353,7 @@
                   <pic:spPr>
                     <a:xfrm>
                       <a:off x="0" y="0"/>
-                      <a:ext cx="5355370" cy="3132748"/>
+                      <a:ext cx="4428719" cy="2485477"/>
                     </a:xfrm>
                     <a:prstGeom prst="rect">
                       <a:avLst/>
@@ -24449,7 +24368,7 @@
     </w:p>
     <w:p>
       <w:pPr>
-        <w:pStyle w:val="ListParagraph"/>
+        <w:pStyle w:val="oancuaDanhsach"/>
         <w:rPr>
           <w:rFonts w:ascii="Times New Roman" w:hAnsi="Times New Roman" w:cs="Times New Roman"/>
           <w:sz w:val="26"/>
@@ -24464,7 +24383,52 @@
           <w:szCs w:val="26"/>
           <w:lang w:val="vi-VN"/>
         </w:rPr>
-        <w:t xml:space="preserve">Trên thanh taskbar sẽ hiển thị </w:t>
+        <w:t>+ Phân quyền cho Admin và Khách hàng</w:t>
+      </w:r>
+    </w:p>
+    <w:p>
+      <w:pPr>
+        <w:pStyle w:val="oancuaDanhsach"/>
+        <w:numPr>
+          <w:ilvl w:val="0"/>
+          <w:numId w:val="23"/>
+        </w:numPr>
+        <w:rPr>
+          <w:rFonts w:ascii="Times New Roman" w:hAnsi="Times New Roman" w:cs="Times New Roman"/>
+          <w:sz w:val="26"/>
+          <w:szCs w:val="26"/>
+          <w:lang w:val="vi-VN"/>
+        </w:rPr>
+      </w:pPr>
+      <w:r>
+        <w:rPr>
+          <w:rFonts w:ascii="Times New Roman" w:hAnsi="Times New Roman" w:cs="Times New Roman"/>
+          <w:sz w:val="26"/>
+          <w:szCs w:val="26"/>
+          <w:lang w:val="vi-VN"/>
+        </w:rPr>
+        <w:t>Admin</w:t>
+      </w:r>
+    </w:p>
+    <w:p>
+      <w:pPr>
+        <w:pStyle w:val="oancuaDanhsach"/>
+        <w:ind w:left="1440"/>
+        <w:rPr>
+          <w:rFonts w:ascii="Times New Roman" w:hAnsi="Times New Roman" w:cs="Times New Roman"/>
+          <w:sz w:val="26"/>
+          <w:szCs w:val="26"/>
+          <w:lang w:val="vi-VN"/>
+        </w:rPr>
+      </w:pPr>
+      <w:r>
+        <w:rPr>
+          <w:rFonts w:ascii="Times New Roman" w:hAnsi="Times New Roman" w:cs="Times New Roman"/>
+          <w:sz w:val="26"/>
+          <w:szCs w:val="26"/>
+          <w:lang w:val="vi-VN"/>
+        </w:rPr>
+        <w:t xml:space="preserve">Tên đăng nhập: </w:t>
       </w:r>
       <w:r>
         <w:rPr>
@@ -24473,23 +24437,13 @@
           <w:szCs w:val="26"/>
           <w:lang w:val="vi-VN"/>
         </w:rPr>
-        <w:t>Tên đăng nhập và mật khẩu mình nhập đúng.</w:t>
+        <w:t>admin</w:t>
       </w:r>
     </w:p>
     <w:p>
       <w:pPr>
-        <w:pStyle w:val="ListParagraph"/>
-        <w:rPr>
-          <w:rFonts w:ascii="Times New Roman" w:hAnsi="Times New Roman" w:cs="Times New Roman"/>
-          <w:sz w:val="26"/>
-          <w:szCs w:val="26"/>
-          <w:lang w:val="vi-VN"/>
-        </w:rPr>
-      </w:pPr>
-    </w:p>
-    <w:p>
-      <w:pPr>
-        <w:pStyle w:val="ListParagraph"/>
+        <w:pStyle w:val="oancuaDanhsach"/>
+        <w:ind w:left="1440"/>
         <w:rPr>
           <w:rFonts w:ascii="Times New Roman" w:hAnsi="Times New Roman" w:cs="Times New Roman"/>
           <w:sz w:val="26"/>
@@ -24504,12 +24458,125 @@
           <w:szCs w:val="26"/>
           <w:lang w:val="vi-VN"/>
         </w:rPr>
-        <w:t>+ Nhập sai màn hình sẽ hiển thị như sau:</w:t>
+        <w:t>Mật khẩu: admin</w:t>
       </w:r>
     </w:p>
     <w:p>
       <w:pPr>
-        <w:pStyle w:val="ListParagraph"/>
+        <w:pStyle w:val="oancuaDanhsach"/>
+        <w:numPr>
+          <w:ilvl w:val="0"/>
+          <w:numId w:val="23"/>
+        </w:numPr>
+        <w:rPr>
+          <w:rFonts w:ascii="Times New Roman" w:hAnsi="Times New Roman" w:cs="Times New Roman"/>
+          <w:sz w:val="26"/>
+          <w:szCs w:val="26"/>
+          <w:lang w:val="vi-VN"/>
+        </w:rPr>
+      </w:pPr>
+      <w:r>
+        <w:rPr>
+          <w:rFonts w:ascii="Times New Roman" w:hAnsi="Times New Roman" w:cs="Times New Roman"/>
+          <w:sz w:val="26"/>
+          <w:szCs w:val="26"/>
+          <w:lang w:val="vi-VN"/>
+        </w:rPr>
+        <w:t>K</w:t>
+      </w:r>
+      <w:r>
+        <w:rPr>
+          <w:rFonts w:ascii="Times New Roman" w:hAnsi="Times New Roman" w:cs="Times New Roman"/>
+          <w:sz w:val="26"/>
+          <w:szCs w:val="26"/>
+          <w:lang w:val="vi-VN"/>
+        </w:rPr>
+        <w:t>hách</w:t>
+      </w:r>
+      <w:r>
+        <w:rPr>
+          <w:rFonts w:ascii="Times New Roman" w:hAnsi="Times New Roman" w:cs="Times New Roman"/>
+          <w:sz w:val="26"/>
+          <w:szCs w:val="26"/>
+          <w:lang w:val="vi-VN"/>
+        </w:rPr>
+        <w:t xml:space="preserve"> hàng</w:t>
+      </w:r>
+    </w:p>
+    <w:p>
+      <w:pPr>
+        <w:pStyle w:val="oancuaDanhsach"/>
+        <w:ind w:left="1440"/>
+        <w:rPr>
+          <w:rFonts w:ascii="Times New Roman" w:hAnsi="Times New Roman" w:cs="Times New Roman"/>
+          <w:sz w:val="26"/>
+          <w:szCs w:val="26"/>
+          <w:lang w:val="vi-VN"/>
+        </w:rPr>
+      </w:pPr>
+      <w:r>
+        <w:rPr>
+          <w:rFonts w:ascii="Times New Roman" w:hAnsi="Times New Roman" w:cs="Times New Roman"/>
+          <w:sz w:val="26"/>
+          <w:szCs w:val="26"/>
+          <w:lang w:val="vi-VN"/>
+        </w:rPr>
+        <w:t>Tên khách hàng: khachhang</w:t>
+      </w:r>
+    </w:p>
+    <w:p>
+      <w:pPr>
+        <w:pStyle w:val="oancuaDanhsach"/>
+        <w:ind w:left="1440"/>
+        <w:rPr>
+          <w:rFonts w:ascii="Times New Roman" w:hAnsi="Times New Roman" w:cs="Times New Roman"/>
+          <w:sz w:val="26"/>
+          <w:szCs w:val="26"/>
+          <w:lang w:val="vi-VN"/>
+        </w:rPr>
+      </w:pPr>
+      <w:r>
+        <w:rPr>
+          <w:rFonts w:ascii="Times New Roman" w:hAnsi="Times New Roman" w:cs="Times New Roman"/>
+          <w:sz w:val="26"/>
+          <w:szCs w:val="26"/>
+          <w:lang w:val="vi-VN"/>
+        </w:rPr>
+        <w:t>Mật khẩu: matkhau</w:t>
+      </w:r>
+    </w:p>
+    <w:p>
+      <w:pPr>
+        <w:pStyle w:val="oancuaDanhsach"/>
+        <w:rPr>
+          <w:rFonts w:ascii="Times New Roman" w:hAnsi="Times New Roman" w:cs="Times New Roman"/>
+          <w:sz w:val="26"/>
+          <w:szCs w:val="26"/>
+          <w:lang w:val="vi-VN"/>
+        </w:rPr>
+      </w:pPr>
+      <w:r>
+        <w:rPr>
+          <w:rFonts w:ascii="Times New Roman" w:hAnsi="Times New Roman" w:cs="Times New Roman"/>
+          <w:sz w:val="26"/>
+          <w:szCs w:val="26"/>
+          <w:lang w:val="vi-VN"/>
+        </w:rPr>
+        <w:t xml:space="preserve">+ Nhập </w:t>
+      </w:r>
+      <w:r>
+        <w:rPr>
+          <w:rFonts w:ascii="Times New Roman" w:hAnsi="Times New Roman" w:cs="Times New Roman"/>
+          <w:sz w:val="26"/>
+          <w:szCs w:val="26"/>
+          <w:lang w:val="vi-VN"/>
+        </w:rPr>
+        <w:t>đúng màn hình sẽ hiển thị như sau:</w:t>
+      </w:r>
+    </w:p>
+    <w:p>
+      <w:pPr>
+        <w:pStyle w:val="oancuaDanhsach"/>
         <w:rPr>
           <w:rFonts w:ascii="Times New Roman" w:hAnsi="Times New Roman" w:cs="Times New Roman"/>
           <w:sz w:val="26"/>
@@ -24527,10 +24594,10 @@
         </w:rPr>
         <w:lastRenderedPageBreak/>
         <w:drawing>
-          <wp:inline distT="0" distB="0" distL="0" distR="0" wp14:anchorId="4D06CF82" wp14:editId="27996E55">
-            <wp:extent cx="5943600" cy="2992755"/>
-            <wp:effectExtent l="0" t="0" r="0" b="0"/>
-            <wp:docPr id="19" name="Hình ảnh 19"/>
+          <wp:inline distT="0" distB="0" distL="0" distR="0" wp14:anchorId="1E407E8D" wp14:editId="6B117285">
+            <wp:extent cx="5335259" cy="3120984"/>
+            <wp:effectExtent l="0" t="0" r="0" b="3810"/>
+            <wp:docPr id="18" name="Hình ảnh 18"/>
             <wp:cNvGraphicFramePr>
               <a:graphicFrameLocks xmlns:a="http://schemas.openxmlformats.org/drawingml/2006/main" noChangeAspect="1"/>
             </wp:cNvGraphicFramePr>
@@ -24550,6 +24617,121 @@
                   <pic:spPr>
                     <a:xfrm>
                       <a:off x="0" y="0"/>
+                      <a:ext cx="5355370" cy="3132748"/>
+                    </a:xfrm>
+                    <a:prstGeom prst="rect">
+                      <a:avLst/>
+                    </a:prstGeom>
+                  </pic:spPr>
+                </pic:pic>
+              </a:graphicData>
+            </a:graphic>
+          </wp:inline>
+        </w:drawing>
+      </w:r>
+    </w:p>
+    <w:p>
+      <w:pPr>
+        <w:pStyle w:val="oancuaDanhsach"/>
+        <w:rPr>
+          <w:rFonts w:ascii="Times New Roman" w:hAnsi="Times New Roman" w:cs="Times New Roman"/>
+          <w:sz w:val="26"/>
+          <w:szCs w:val="26"/>
+          <w:lang w:val="vi-VN"/>
+        </w:rPr>
+      </w:pPr>
+      <w:r>
+        <w:rPr>
+          <w:rFonts w:ascii="Times New Roman" w:hAnsi="Times New Roman" w:cs="Times New Roman"/>
+          <w:sz w:val="26"/>
+          <w:szCs w:val="26"/>
+          <w:lang w:val="vi-VN"/>
+        </w:rPr>
+        <w:t xml:space="preserve">Trên thanh taskbar sẽ hiển thị </w:t>
+      </w:r>
+      <w:r>
+        <w:rPr>
+          <w:rFonts w:ascii="Times New Roman" w:hAnsi="Times New Roman" w:cs="Times New Roman"/>
+          <w:sz w:val="26"/>
+          <w:szCs w:val="26"/>
+          <w:lang w:val="vi-VN"/>
+        </w:rPr>
+        <w:t>Tên đăng nhập và mật khẩu mình nhập đúng.</w:t>
+      </w:r>
+    </w:p>
+    <w:p>
+      <w:pPr>
+        <w:pStyle w:val="oancuaDanhsach"/>
+        <w:rPr>
+          <w:rFonts w:ascii="Times New Roman" w:hAnsi="Times New Roman" w:cs="Times New Roman"/>
+          <w:sz w:val="26"/>
+          <w:szCs w:val="26"/>
+          <w:lang w:val="vi-VN"/>
+        </w:rPr>
+      </w:pPr>
+    </w:p>
+    <w:p>
+      <w:pPr>
+        <w:pStyle w:val="oancuaDanhsach"/>
+        <w:rPr>
+          <w:rFonts w:ascii="Times New Roman" w:hAnsi="Times New Roman" w:cs="Times New Roman"/>
+          <w:sz w:val="26"/>
+          <w:szCs w:val="26"/>
+          <w:lang w:val="vi-VN"/>
+        </w:rPr>
+      </w:pPr>
+      <w:r>
+        <w:rPr>
+          <w:rFonts w:ascii="Times New Roman" w:hAnsi="Times New Roman" w:cs="Times New Roman"/>
+          <w:sz w:val="26"/>
+          <w:szCs w:val="26"/>
+          <w:lang w:val="vi-VN"/>
+        </w:rPr>
+        <w:t>+ Nhập sai màn hình sẽ hiển thị như sau:</w:t>
+      </w:r>
+    </w:p>
+    <w:p>
+      <w:pPr>
+        <w:pStyle w:val="oancuaDanhsach"/>
+        <w:rPr>
+          <w:rFonts w:ascii="Times New Roman" w:hAnsi="Times New Roman" w:cs="Times New Roman"/>
+          <w:sz w:val="26"/>
+          <w:szCs w:val="26"/>
+          <w:lang w:val="vi-VN"/>
+        </w:rPr>
+      </w:pPr>
+      <w:r>
+        <w:rPr>
+          <w:rFonts w:ascii="Times New Roman" w:hAnsi="Times New Roman" w:cs="Times New Roman"/>
+          <w:noProof/>
+          <w:sz w:val="26"/>
+          <w:szCs w:val="26"/>
+          <w:lang w:val="vi-VN"/>
+        </w:rPr>
+        <w:drawing>
+          <wp:inline distT="0" distB="0" distL="0" distR="0" wp14:anchorId="4D06CF82" wp14:editId="27996E55">
+            <wp:extent cx="5943600" cy="2992755"/>
+            <wp:effectExtent l="0" t="0" r="0" b="0"/>
+            <wp:docPr id="19" name="Hình ảnh 19"/>
+            <wp:cNvGraphicFramePr>
+              <a:graphicFrameLocks xmlns:a="http://schemas.openxmlformats.org/drawingml/2006/main" noChangeAspect="1"/>
+            </wp:cNvGraphicFramePr>
+            <a:graphic xmlns:a="http://schemas.openxmlformats.org/drawingml/2006/main">
+              <a:graphicData uri="http://schemas.openxmlformats.org/drawingml/2006/picture">
+                <pic:pic xmlns:pic="http://schemas.openxmlformats.org/drawingml/2006/picture">
+                  <pic:nvPicPr>
+                    <pic:cNvPr id="1" name=""/>
+                    <pic:cNvPicPr/>
+                  </pic:nvPicPr>
+                  <pic:blipFill>
+                    <a:blip r:embed="rId28"/>
+                    <a:stretch>
+                      <a:fillRect/>
+                    </a:stretch>
+                  </pic:blipFill>
+                  <pic:spPr>
+                    <a:xfrm>
+                      <a:off x="0" y="0"/>
                       <a:ext cx="5943600" cy="2992755"/>
                     </a:xfrm>
                     <a:prstGeom prst="rect">
@@ -24565,7 +24747,7 @@
     </w:p>
     <w:p>
       <w:pPr>
-        <w:pStyle w:val="ListParagraph"/>
+        <w:pStyle w:val="oancuaDanhsach"/>
         <w:rPr>
           <w:rFonts w:ascii="Times New Roman" w:hAnsi="Times New Roman" w:cs="Times New Roman"/>
           <w:sz w:val="26"/>
@@ -24585,7 +24767,7 @@
     </w:p>
     <w:p>
       <w:pPr>
-        <w:pStyle w:val="ListParagraph"/>
+        <w:pStyle w:val="oancuaDanhsach"/>
         <w:rPr>
           <w:rFonts w:ascii="Times New Roman" w:hAnsi="Times New Roman" w:cs="Times New Roman"/>
           <w:sz w:val="26"/>
@@ -24605,7 +24787,7 @@
     </w:p>
     <w:p>
       <w:pPr>
-        <w:pStyle w:val="ListParagraph"/>
+        <w:pStyle w:val="oancuaDanhsach"/>
         <w:numPr>
           <w:ilvl w:val="0"/>
           <w:numId w:val="11"/>
@@ -24633,7 +24815,7 @@
     </w:p>
     <w:p>
       <w:pPr>
-        <w:pStyle w:val="ListParagraph"/>
+        <w:pStyle w:val="oancuaDanhsach"/>
         <w:numPr>
           <w:ilvl w:val="0"/>
           <w:numId w:val="9"/>
@@ -24657,7 +24839,7 @@
     </w:p>
     <w:p>
       <w:pPr>
-        <w:pStyle w:val="ListParagraph"/>
+        <w:pStyle w:val="oancuaDanhsach"/>
         <w:numPr>
           <w:ilvl w:val="0"/>
           <w:numId w:val="9"/>
@@ -24681,7 +24863,7 @@
     </w:p>
     <w:p>
       <w:pPr>
-        <w:pStyle w:val="ListParagraph"/>
+        <w:pStyle w:val="oancuaDanhsach"/>
         <w:rPr>
           <w:rFonts w:ascii="Times New Roman" w:hAnsi="Times New Roman" w:cs="Times New Roman"/>
           <w:sz w:val="26"/>
@@ -24694,10 +24876,12 @@
           <w:rFonts w:ascii="Times New Roman" w:hAnsi="Times New Roman" w:cs="Times New Roman"/>
           <w:b/>
           <w:bCs/>
-          <w:sz w:val="26"/>
-          <w:szCs w:val="26"/>
-          <w:lang w:val="vi-VN"/>
-        </w:rPr>
+          <w:noProof/>
+          <w:sz w:val="26"/>
+          <w:szCs w:val="26"/>
+          <w:lang w:val="vi-VN"/>
+        </w:rPr>
+        <w:lastRenderedPageBreak/>
         <w:drawing>
           <wp:inline distT="0" distB="0" distL="0" distR="0" wp14:anchorId="2D94A77C" wp14:editId="508CEC84">
             <wp:extent cx="5943600" cy="3253105"/>
@@ -24737,40 +24921,40 @@
     </w:p>
     <w:p>
       <w:pPr>
-        <w:pStyle w:val="ListParagraph"/>
-        <w:rPr>
-          <w:rFonts w:ascii="Times New Roman" w:hAnsi="Times New Roman" w:cs="Times New Roman"/>
-          <w:sz w:val="26"/>
-          <w:szCs w:val="26"/>
-          <w:lang w:val="vi-VN"/>
-        </w:rPr>
-      </w:pPr>
-    </w:p>
-    <w:p>
-      <w:pPr>
-        <w:pStyle w:val="ListParagraph"/>
-        <w:rPr>
-          <w:rFonts w:ascii="Times New Roman" w:hAnsi="Times New Roman" w:cs="Times New Roman"/>
-          <w:sz w:val="26"/>
-          <w:szCs w:val="26"/>
-          <w:lang w:val="vi-VN"/>
-        </w:rPr>
-      </w:pPr>
-    </w:p>
-    <w:p>
-      <w:pPr>
-        <w:pStyle w:val="ListParagraph"/>
-        <w:rPr>
-          <w:rFonts w:ascii="Times New Roman" w:hAnsi="Times New Roman" w:cs="Times New Roman"/>
-          <w:sz w:val="26"/>
-          <w:szCs w:val="26"/>
-          <w:lang w:val="vi-VN"/>
-        </w:rPr>
-      </w:pPr>
-    </w:p>
-    <w:p>
-      <w:pPr>
-        <w:pStyle w:val="ListParagraph"/>
+        <w:pStyle w:val="oancuaDanhsach"/>
+        <w:rPr>
+          <w:rFonts w:ascii="Times New Roman" w:hAnsi="Times New Roman" w:cs="Times New Roman"/>
+          <w:sz w:val="26"/>
+          <w:szCs w:val="26"/>
+          <w:lang w:val="vi-VN"/>
+        </w:rPr>
+      </w:pPr>
+    </w:p>
+    <w:p>
+      <w:pPr>
+        <w:pStyle w:val="oancuaDanhsach"/>
+        <w:rPr>
+          <w:rFonts w:ascii="Times New Roman" w:hAnsi="Times New Roman" w:cs="Times New Roman"/>
+          <w:sz w:val="26"/>
+          <w:szCs w:val="26"/>
+          <w:lang w:val="vi-VN"/>
+        </w:rPr>
+      </w:pPr>
+    </w:p>
+    <w:p>
+      <w:pPr>
+        <w:pStyle w:val="oancuaDanhsach"/>
+        <w:rPr>
+          <w:rFonts w:ascii="Times New Roman" w:hAnsi="Times New Roman" w:cs="Times New Roman"/>
+          <w:sz w:val="26"/>
+          <w:szCs w:val="26"/>
+          <w:lang w:val="vi-VN"/>
+        </w:rPr>
+      </w:pPr>
+    </w:p>
+    <w:p>
+      <w:pPr>
+        <w:pStyle w:val="oancuaDanhsach"/>
         <w:numPr>
           <w:ilvl w:val="0"/>
           <w:numId w:val="11"/>
@@ -24793,13 +24977,12 @@
           <w:szCs w:val="26"/>
           <w:lang w:val="vi-VN"/>
         </w:rPr>
-        <w:lastRenderedPageBreak/>
         <w:t>Trang Quản lý băng đĩa</w:t>
       </w:r>
     </w:p>
     <w:p>
       <w:pPr>
-        <w:pStyle w:val="ListParagraph"/>
+        <w:pStyle w:val="oancuaDanhsach"/>
         <w:numPr>
           <w:ilvl w:val="0"/>
           <w:numId w:val="9"/>
@@ -24825,7 +25008,7 @@
     </w:p>
     <w:p>
       <w:pPr>
-        <w:pStyle w:val="ListParagraph"/>
+        <w:pStyle w:val="oancuaDanhsach"/>
         <w:rPr>
           <w:rFonts w:ascii="Times New Roman" w:hAnsi="Times New Roman" w:cs="Times New Roman"/>
           <w:b/>
@@ -24840,6 +25023,7 @@
           <w:rFonts w:ascii="Times New Roman" w:hAnsi="Times New Roman" w:cs="Times New Roman"/>
           <w:b/>
           <w:bCs/>
+          <w:noProof/>
           <w:sz w:val="26"/>
           <w:szCs w:val="26"/>
           <w:lang w:val="vi-VN"/>
@@ -24883,7 +25067,7 @@
     </w:p>
     <w:p>
       <w:pPr>
-        <w:pStyle w:val="ListParagraph"/>
+        <w:pStyle w:val="oancuaDanhsach"/>
         <w:numPr>
           <w:ilvl w:val="0"/>
           <w:numId w:val="9"/>
@@ -24904,12 +25088,13 @@
           <w:szCs w:val="26"/>
           <w:lang w:val="vi-VN"/>
         </w:rPr>
+        <w:lastRenderedPageBreak/>
         <w:t>Các chức năng:</w:t>
       </w:r>
     </w:p>
     <w:p>
       <w:pPr>
-        <w:pStyle w:val="ListParagraph"/>
+        <w:pStyle w:val="oancuaDanhsach"/>
         <w:rPr>
           <w:rFonts w:ascii="Times New Roman" w:hAnsi="Times New Roman" w:cs="Times New Roman"/>
           <w:sz w:val="26"/>
@@ -24929,7 +25114,7 @@
     </w:p>
     <w:p>
       <w:pPr>
-        <w:pStyle w:val="ListParagraph"/>
+        <w:pStyle w:val="oancuaDanhsach"/>
         <w:rPr>
           <w:rFonts w:ascii="Times New Roman" w:hAnsi="Times New Roman" w:cs="Times New Roman"/>
           <w:sz w:val="26"/>
@@ -24958,7 +25143,7 @@
     </w:p>
     <w:p>
       <w:pPr>
-        <w:pStyle w:val="ListParagraph"/>
+        <w:pStyle w:val="oancuaDanhsach"/>
         <w:rPr>
           <w:rFonts w:ascii="Times New Roman" w:hAnsi="Times New Roman" w:cs="Times New Roman"/>
           <w:sz w:val="26"/>
@@ -24978,7 +25163,7 @@
     </w:p>
     <w:p>
       <w:pPr>
-        <w:pStyle w:val="ListParagraph"/>
+        <w:pStyle w:val="oancuaDanhsach"/>
         <w:rPr>
           <w:rFonts w:ascii="Times New Roman" w:hAnsi="Times New Roman" w:cs="Times New Roman"/>
           <w:sz w:val="26"/>
@@ -24998,7 +25183,7 @@
     </w:p>
     <w:p>
       <w:pPr>
-        <w:pStyle w:val="ListParagraph"/>
+        <w:pStyle w:val="oancuaDanhsach"/>
         <w:rPr>
           <w:rFonts w:ascii="Times New Roman" w:hAnsi="Times New Roman" w:cs="Times New Roman"/>
           <w:sz w:val="26"/>
@@ -25018,7 +25203,7 @@
     </w:p>
     <w:p>
       <w:pPr>
-        <w:pStyle w:val="ListParagraph"/>
+        <w:pStyle w:val="oancuaDanhsach"/>
         <w:rPr>
           <w:rFonts w:ascii="Times New Roman" w:hAnsi="Times New Roman" w:cs="Times New Roman"/>
           <w:sz w:val="26"/>
@@ -25038,7 +25223,7 @@
     </w:p>
     <w:p>
       <w:pPr>
-        <w:pStyle w:val="ListParagraph"/>
+        <w:pStyle w:val="oancuaDanhsach"/>
         <w:numPr>
           <w:ilvl w:val="0"/>
           <w:numId w:val="11"/>
@@ -25066,7 +25251,7 @@
     </w:p>
     <w:p>
       <w:pPr>
-        <w:pStyle w:val="ListParagraph"/>
+        <w:pStyle w:val="oancuaDanhsach"/>
         <w:numPr>
           <w:ilvl w:val="0"/>
           <w:numId w:val="9"/>
@@ -25092,7 +25277,7 @@
     </w:p>
     <w:p>
       <w:pPr>
-        <w:pStyle w:val="ListParagraph"/>
+        <w:pStyle w:val="oancuaDanhsach"/>
         <w:rPr>
           <w:rFonts w:ascii="Times New Roman" w:hAnsi="Times New Roman" w:cs="Times New Roman"/>
           <w:b/>
@@ -25107,11 +25292,11 @@
           <w:rFonts w:ascii="Times New Roman" w:hAnsi="Times New Roman" w:cs="Times New Roman"/>
           <w:b/>
           <w:bCs/>
-          <w:sz w:val="26"/>
-          <w:szCs w:val="26"/>
-          <w:lang w:val="vi-VN"/>
-        </w:rPr>
-        <w:lastRenderedPageBreak/>
+          <w:noProof/>
+          <w:sz w:val="26"/>
+          <w:szCs w:val="26"/>
+          <w:lang w:val="vi-VN"/>
+        </w:rPr>
         <w:drawing>
           <wp:inline distT="0" distB="0" distL="0" distR="0" wp14:anchorId="2032C836" wp14:editId="5025819D">
             <wp:extent cx="5943600" cy="3711575"/>
@@ -25151,7 +25336,7 @@
     </w:p>
     <w:p>
       <w:pPr>
-        <w:pStyle w:val="ListParagraph"/>
+        <w:pStyle w:val="oancuaDanhsach"/>
         <w:numPr>
           <w:ilvl w:val="0"/>
           <w:numId w:val="9"/>
@@ -25177,7 +25362,7 @@
     </w:p>
     <w:p>
       <w:pPr>
-        <w:pStyle w:val="ListParagraph"/>
+        <w:pStyle w:val="oancuaDanhsach"/>
         <w:rPr>
           <w:rFonts w:ascii="Times New Roman" w:hAnsi="Times New Roman" w:cs="Times New Roman"/>
           <w:sz w:val="26"/>
@@ -25197,7 +25382,7 @@
     </w:p>
     <w:p>
       <w:pPr>
-        <w:pStyle w:val="ListParagraph"/>
+        <w:pStyle w:val="oancuaDanhsach"/>
         <w:rPr>
           <w:rFonts w:ascii="Times New Roman" w:hAnsi="Times New Roman" w:cs="Times New Roman"/>
           <w:sz w:val="26"/>
@@ -25226,7 +25411,7 @@
     </w:p>
     <w:p>
       <w:pPr>
-        <w:pStyle w:val="ListParagraph"/>
+        <w:pStyle w:val="oancuaDanhsach"/>
         <w:rPr>
           <w:rFonts w:ascii="Times New Roman" w:hAnsi="Times New Roman" w:cs="Times New Roman"/>
           <w:sz w:val="26"/>
@@ -25246,7 +25431,7 @@
     </w:p>
     <w:p>
       <w:pPr>
-        <w:pStyle w:val="ListParagraph"/>
+        <w:pStyle w:val="oancuaDanhsach"/>
         <w:rPr>
           <w:rFonts w:ascii="Times New Roman" w:hAnsi="Times New Roman" w:cs="Times New Roman"/>
           <w:sz w:val="26"/>
@@ -25266,7 +25451,7 @@
     </w:p>
     <w:p>
       <w:pPr>
-        <w:pStyle w:val="ListParagraph"/>
+        <w:pStyle w:val="oancuaDanhsach"/>
         <w:rPr>
           <w:rFonts w:ascii="Times New Roman" w:hAnsi="Times New Roman" w:cs="Times New Roman"/>
           <w:sz w:val="26"/>
@@ -25286,7 +25471,7 @@
     </w:p>
     <w:p>
       <w:pPr>
-        <w:pStyle w:val="ListParagraph"/>
+        <w:pStyle w:val="oancuaDanhsach"/>
         <w:numPr>
           <w:ilvl w:val="0"/>
           <w:numId w:val="11"/>
@@ -26167,6 +26352,119 @@
     </w:lvl>
   </w:abstractNum>
   <w:abstractNum w:abstractNumId="7" w15:restartNumberingAfterBreak="0">
+    <w:nsid w:val="4B4905E7"/>
+    <w:multiLevelType w:val="hybridMultilevel"/>
+    <w:tmpl w:val="B3D6BC82"/>
+    <w:lvl w:ilvl="0" w:tplc="042A0001">
+      <w:start w:val="1"/>
+      <w:numFmt w:val="bullet"/>
+      <w:lvlText w:val=""/>
+      <w:lvlJc w:val="left"/>
+      <w:pPr>
+        <w:ind w:left="1440" w:hanging="360"/>
+      </w:pPr>
+      <w:rPr>
+        <w:rFonts w:ascii="Symbol" w:hAnsi="Symbol" w:hint="default"/>
+      </w:rPr>
+    </w:lvl>
+    <w:lvl w:ilvl="1" w:tplc="042A0003" w:tentative="1">
+      <w:start w:val="1"/>
+      <w:numFmt w:val="bullet"/>
+      <w:lvlText w:val="o"/>
+      <w:lvlJc w:val="left"/>
+      <w:pPr>
+        <w:ind w:left="2160" w:hanging="360"/>
+      </w:pPr>
+      <w:rPr>
+        <w:rFonts w:ascii="Courier New" w:hAnsi="Courier New" w:cs="Courier New" w:hint="default"/>
+      </w:rPr>
+    </w:lvl>
+    <w:lvl w:ilvl="2" w:tplc="042A0005" w:tentative="1">
+      <w:start w:val="1"/>
+      <w:numFmt w:val="bullet"/>
+      <w:lvlText w:val=""/>
+      <w:lvlJc w:val="left"/>
+      <w:pPr>
+        <w:ind w:left="2880" w:hanging="360"/>
+      </w:pPr>
+      <w:rPr>
+        <w:rFonts w:ascii="Wingdings" w:hAnsi="Wingdings" w:hint="default"/>
+      </w:rPr>
+    </w:lvl>
+    <w:lvl w:ilvl="3" w:tplc="042A0001" w:tentative="1">
+      <w:start w:val="1"/>
+      <w:numFmt w:val="bullet"/>
+      <w:lvlText w:val=""/>
+      <w:lvlJc w:val="left"/>
+      <w:pPr>
+        <w:ind w:left="3600" w:hanging="360"/>
+      </w:pPr>
+      <w:rPr>
+        <w:rFonts w:ascii="Symbol" w:hAnsi="Symbol" w:hint="default"/>
+      </w:rPr>
+    </w:lvl>
+    <w:lvl w:ilvl="4" w:tplc="042A0003" w:tentative="1">
+      <w:start w:val="1"/>
+      <w:numFmt w:val="bullet"/>
+      <w:lvlText w:val="o"/>
+      <w:lvlJc w:val="left"/>
+      <w:pPr>
+        <w:ind w:left="4320" w:hanging="360"/>
+      </w:pPr>
+      <w:rPr>
+        <w:rFonts w:ascii="Courier New" w:hAnsi="Courier New" w:cs="Courier New" w:hint="default"/>
+      </w:rPr>
+    </w:lvl>
+    <w:lvl w:ilvl="5" w:tplc="042A0005" w:tentative="1">
+      <w:start w:val="1"/>
+      <w:numFmt w:val="bullet"/>
+      <w:lvlText w:val=""/>
+      <w:lvlJc w:val="left"/>
+      <w:pPr>
+        <w:ind w:left="5040" w:hanging="360"/>
+      </w:pPr>
+      <w:rPr>
+        <w:rFonts w:ascii="Wingdings" w:hAnsi="Wingdings" w:hint="default"/>
+      </w:rPr>
+    </w:lvl>
+    <w:lvl w:ilvl="6" w:tplc="042A0001" w:tentative="1">
+      <w:start w:val="1"/>
+      <w:numFmt w:val="bullet"/>
+      <w:lvlText w:val=""/>
+      <w:lvlJc w:val="left"/>
+      <w:pPr>
+        <w:ind w:left="5760" w:hanging="360"/>
+      </w:pPr>
+      <w:rPr>
+        <w:rFonts w:ascii="Symbol" w:hAnsi="Symbol" w:hint="default"/>
+      </w:rPr>
+    </w:lvl>
+    <w:lvl w:ilvl="7" w:tplc="042A0003" w:tentative="1">
+      <w:start w:val="1"/>
+      <w:numFmt w:val="bullet"/>
+      <w:lvlText w:val="o"/>
+      <w:lvlJc w:val="left"/>
+      <w:pPr>
+        <w:ind w:left="6480" w:hanging="360"/>
+      </w:pPr>
+      <w:rPr>
+        <w:rFonts w:ascii="Courier New" w:hAnsi="Courier New" w:cs="Courier New" w:hint="default"/>
+      </w:rPr>
+    </w:lvl>
+    <w:lvl w:ilvl="8" w:tplc="042A0005" w:tentative="1">
+      <w:start w:val="1"/>
+      <w:numFmt w:val="bullet"/>
+      <w:lvlText w:val=""/>
+      <w:lvlJc w:val="left"/>
+      <w:pPr>
+        <w:ind w:left="7200" w:hanging="360"/>
+      </w:pPr>
+      <w:rPr>
+        <w:rFonts w:ascii="Wingdings" w:hAnsi="Wingdings" w:hint="default"/>
+      </w:rPr>
+    </w:lvl>
+  </w:abstractNum>
+  <w:abstractNum w:abstractNumId="8" w15:restartNumberingAfterBreak="0">
     <w:nsid w:val="4BB22AC8"/>
     <w:multiLevelType w:val="hybridMultilevel"/>
     <w:tmpl w:val="378C59A4"/>
@@ -26279,7 +26577,7 @@
       </w:rPr>
     </w:lvl>
   </w:abstractNum>
-  <w:abstractNum w:abstractNumId="8" w15:restartNumberingAfterBreak="0">
+  <w:abstractNum w:abstractNumId="9" w15:restartNumberingAfterBreak="0">
     <w:nsid w:val="512A7C7C"/>
     <w:multiLevelType w:val="hybridMultilevel"/>
     <w:tmpl w:val="F18C50F8"/>
@@ -26392,7 +26690,7 @@
       </w:rPr>
     </w:lvl>
   </w:abstractNum>
-  <w:abstractNum w:abstractNumId="9" w15:restartNumberingAfterBreak="0">
+  <w:abstractNum w:abstractNumId="10" w15:restartNumberingAfterBreak="0">
     <w:nsid w:val="54D248CA"/>
     <w:multiLevelType w:val="hybridMultilevel"/>
     <w:tmpl w:val="7F52129A"/>
@@ -26505,7 +26803,7 @@
       </w:rPr>
     </w:lvl>
   </w:abstractNum>
-  <w:abstractNum w:abstractNumId="10" w15:restartNumberingAfterBreak="0">
+  <w:abstractNum w:abstractNumId="11" w15:restartNumberingAfterBreak="0">
     <w:nsid w:val="55432CDF"/>
     <w:multiLevelType w:val="hybridMultilevel"/>
     <w:tmpl w:val="B874B2AE"/>
@@ -26617,7 +26915,7 @@
       </w:rPr>
     </w:lvl>
   </w:abstractNum>
-  <w:abstractNum w:abstractNumId="11" w15:restartNumberingAfterBreak="0">
+  <w:abstractNum w:abstractNumId="12" w15:restartNumberingAfterBreak="0">
     <w:nsid w:val="61694BB9"/>
     <w:multiLevelType w:val="hybridMultilevel"/>
     <w:tmpl w:val="D534DC5C"/>
@@ -26706,7 +27004,7 @@
       </w:pPr>
     </w:lvl>
   </w:abstractNum>
-  <w:abstractNum w:abstractNumId="12" w15:restartNumberingAfterBreak="0">
+  <w:abstractNum w:abstractNumId="13" w15:restartNumberingAfterBreak="0">
     <w:nsid w:val="61BA73A2"/>
     <w:multiLevelType w:val="hybridMultilevel"/>
     <w:tmpl w:val="17FEBD8A"/>
@@ -26818,7 +27116,7 @@
       </w:rPr>
     </w:lvl>
   </w:abstractNum>
-  <w:abstractNum w:abstractNumId="13" w15:restartNumberingAfterBreak="0">
+  <w:abstractNum w:abstractNumId="14" w15:restartNumberingAfterBreak="0">
     <w:nsid w:val="74790E68"/>
     <w:multiLevelType w:val="hybridMultilevel"/>
     <w:tmpl w:val="5FD63430"/>
@@ -26931,7 +27229,7 @@
       </w:rPr>
     </w:lvl>
   </w:abstractNum>
-  <w:abstractNum w:abstractNumId="14" w15:restartNumberingAfterBreak="0">
+  <w:abstractNum w:abstractNumId="15" w15:restartNumberingAfterBreak="0">
     <w:nsid w:val="75D65CDB"/>
     <w:multiLevelType w:val="hybridMultilevel"/>
     <w:tmpl w:val="4A727F16"/>
@@ -27043,7 +27341,7 @@
       </w:rPr>
     </w:lvl>
   </w:abstractNum>
-  <w:abstractNum w:abstractNumId="15" w15:restartNumberingAfterBreak="0">
+  <w:abstractNum w:abstractNumId="16" w15:restartNumberingAfterBreak="0">
     <w:nsid w:val="7EF97ADD"/>
     <w:multiLevelType w:val="hybridMultilevel"/>
     <w:tmpl w:val="6AAE26F6"/>
@@ -27156,7 +27454,7 @@
       </w:rPr>
     </w:lvl>
   </w:abstractNum>
-  <w:abstractNum w:abstractNumId="16" w15:restartNumberingAfterBreak="0">
+  <w:abstractNum w:abstractNumId="17" w15:restartNumberingAfterBreak="0">
     <w:nsid w:val="7F332CBC"/>
     <w:multiLevelType w:val="hybridMultilevel"/>
     <w:tmpl w:val="5B16C0CA"/>
@@ -27246,19 +27544,19 @@
     </w:lvl>
   </w:abstractNum>
   <w:num w:numId="1">
-    <w:abstractNumId w:val="14"/>
+    <w:abstractNumId w:val="15"/>
   </w:num>
   <w:num w:numId="2">
-    <w:abstractNumId w:val="15"/>
+    <w:abstractNumId w:val="16"/>
   </w:num>
   <w:num w:numId="3">
-    <w:abstractNumId w:val="10"/>
+    <w:abstractNumId w:val="11"/>
   </w:num>
   <w:num w:numId="4">
     <w:abstractNumId w:val="0"/>
   </w:num>
   <w:num w:numId="5">
-    <w:abstractNumId w:val="8"/>
+    <w:abstractNumId w:val="9"/>
   </w:num>
   <w:num w:numId="6">
     <w:abstractNumId w:val="5"/>
@@ -27267,25 +27565,25 @@
     <w:abstractNumId w:val="4"/>
   </w:num>
   <w:num w:numId="8">
+    <w:abstractNumId w:val="14"/>
+  </w:num>
+  <w:num w:numId="9">
     <w:abstractNumId w:val="13"/>
   </w:num>
-  <w:num w:numId="9">
+  <w:num w:numId="10">
     <w:abstractNumId w:val="12"/>
   </w:num>
-  <w:num w:numId="10">
-    <w:abstractNumId w:val="11"/>
-  </w:num>
   <w:num w:numId="11">
-    <w:abstractNumId w:val="16"/>
+    <w:abstractNumId w:val="17"/>
   </w:num>
   <w:num w:numId="12">
     <w:abstractNumId w:val="6"/>
   </w:num>
   <w:num w:numId="13">
-    <w:abstractNumId w:val="9"/>
+    <w:abstractNumId w:val="10"/>
   </w:num>
   <w:num w:numId="14">
-    <w:abstractNumId w:val="7"/>
+    <w:abstractNumId w:val="8"/>
   </w:num>
   <w:num w:numId="15">
     <w:abstractNumId w:val="1"/>
@@ -27294,13 +27592,13 @@
     <w:abstractNumId w:val="0"/>
   </w:num>
   <w:num w:numId="17">
-    <w:abstractNumId w:val="8"/>
+    <w:abstractNumId w:val="9"/>
   </w:num>
   <w:num w:numId="18">
     <w:abstractNumId w:val="5"/>
   </w:num>
   <w:num w:numId="19">
-    <w:abstractNumId w:val="13"/>
+    <w:abstractNumId w:val="14"/>
   </w:num>
   <w:num w:numId="20">
     <w:abstractNumId w:val="4"/>
@@ -27310,6 +27608,9 @@
   </w:num>
   <w:num w:numId="22">
     <w:abstractNumId w:val="3"/>
+  </w:num>
+  <w:num w:numId="23">
+    <w:abstractNumId w:val="7"/>
   </w:num>
 </w:numbering>
 </file>
@@ -27709,16 +28010,16 @@
     <w:lsdException w:name="Unresolved Mention" w:semiHidden="1" w:unhideWhenUsed="1"/>
     <w:lsdException w:name="Smart Link" w:semiHidden="1" w:unhideWhenUsed="1"/>
   </w:latentStyles>
-  <w:style w:type="paragraph" w:default="1" w:styleId="Normal">
+  <w:style w:type="paragraph" w:default="1" w:styleId="Binhthng">
     <w:name w:val="Normal"/>
     <w:qFormat/>
     <w:rsid w:val="004425C7"/>
   </w:style>
-  <w:style w:type="paragraph" w:styleId="Heading1">
+  <w:style w:type="paragraph" w:styleId="u1">
     <w:name w:val="heading 1"/>
-    <w:basedOn w:val="Normal"/>
-    <w:next w:val="Normal"/>
-    <w:link w:val="Heading1Char"/>
+    <w:basedOn w:val="Binhthng"/>
+    <w:next w:val="Binhthng"/>
+    <w:link w:val="u1Char"/>
     <w:uiPriority w:val="9"/>
     <w:qFormat/>
     <w:rsid w:val="000A777A"/>
@@ -27736,11 +28037,11 @@
       <w:lang w:val="vi-VN" w:eastAsia="ko-KR"/>
     </w:rPr>
   </w:style>
-  <w:style w:type="paragraph" w:styleId="Heading2">
+  <w:style w:type="paragraph" w:styleId="u2">
     <w:name w:val="heading 2"/>
-    <w:basedOn w:val="Normal"/>
-    <w:next w:val="Normal"/>
-    <w:link w:val="Heading2Char"/>
+    <w:basedOn w:val="Binhthng"/>
+    <w:next w:val="Binhthng"/>
+    <w:link w:val="u2Char"/>
     <w:uiPriority w:val="9"/>
     <w:unhideWhenUsed/>
     <w:qFormat/>
@@ -27758,13 +28059,13 @@
       <w:szCs w:val="26"/>
     </w:rPr>
   </w:style>
-  <w:style w:type="character" w:default="1" w:styleId="DefaultParagraphFont">
+  <w:style w:type="character" w:default="1" w:styleId="Phngmcinhcuaoanvn">
     <w:name w:val="Default Paragraph Font"/>
     <w:uiPriority w:val="1"/>
     <w:semiHidden/>
     <w:unhideWhenUsed/>
   </w:style>
-  <w:style w:type="table" w:default="1" w:styleId="TableNormal">
+  <w:style w:type="table" w:default="1" w:styleId="BangThngthng">
     <w:name w:val="Normal Table"/>
     <w:uiPriority w:val="99"/>
     <w:semiHidden/>
@@ -27779,15 +28080,15 @@
       </w:tblCellMar>
     </w:tblPr>
   </w:style>
-  <w:style w:type="numbering" w:default="1" w:styleId="NoList">
+  <w:style w:type="numbering" w:default="1" w:styleId="Khngco">
     <w:name w:val="No List"/>
     <w:uiPriority w:val="99"/>
     <w:semiHidden/>
     <w:unhideWhenUsed/>
   </w:style>
-  <w:style w:type="paragraph" w:styleId="ListParagraph">
+  <w:style w:type="paragraph" w:styleId="oancuaDanhsach">
     <w:name w:val="List Paragraph"/>
-    <w:basedOn w:val="Normal"/>
+    <w:basedOn w:val="Binhthng"/>
     <w:uiPriority w:val="99"/>
     <w:qFormat/>
     <w:rsid w:val="008C605A"/>
@@ -27796,9 +28097,9 @@
       <w:contextualSpacing/>
     </w:pPr>
   </w:style>
-  <w:style w:type="table" w:styleId="TableGrid">
+  <w:style w:type="table" w:styleId="LiBang">
     <w:name w:val="Table Grid"/>
-    <w:basedOn w:val="TableNormal"/>
+    <w:basedOn w:val="BangThngthng"/>
     <w:uiPriority w:val="39"/>
     <w:rsid w:val="002B43AE"/>
     <w:pPr>
@@ -27815,9 +28116,9 @@
       </w:tblBorders>
     </w:tblPr>
   </w:style>
-  <w:style w:type="table" w:styleId="PlainTable4">
+  <w:style w:type="table" w:styleId="BangThun4">
     <w:name w:val="Plain Table 4"/>
-    <w:basedOn w:val="TableNormal"/>
+    <w:basedOn w:val="BangThngthng"/>
     <w:uiPriority w:val="44"/>
     <w:rsid w:val="008D2302"/>
     <w:pPr>
@@ -27866,7 +28167,7 @@
   </w:style>
   <w:style w:type="character" w:customStyle="1" w:styleId="fontstyle01">
     <w:name w:val="fontstyle01"/>
-    <w:basedOn w:val="DefaultParagraphFont"/>
+    <w:basedOn w:val="Phngmcinhcuaoanvn"/>
     <w:rsid w:val="002E1562"/>
     <w:rPr>
       <w:rFonts w:ascii="Times New Roman" w:hAnsi="Times New Roman" w:cs="Times New Roman" w:hint="default"/>
@@ -27879,9 +28180,9 @@
       <w:szCs w:val="26"/>
     </w:rPr>
   </w:style>
-  <w:style w:type="table" w:styleId="PlainTable1">
+  <w:style w:type="table" w:styleId="BangThun1">
     <w:name w:val="Plain Table 1"/>
-    <w:basedOn w:val="TableNormal"/>
+    <w:basedOn w:val="BangThngthng"/>
     <w:uiPriority w:val="41"/>
     <w:rsid w:val="0037033D"/>
     <w:pPr>
@@ -27942,10 +28243,10 @@
       </w:tcPr>
     </w:tblStylePr>
   </w:style>
-  <w:style w:type="character" w:customStyle="1" w:styleId="Heading1Char">
-    <w:name w:val="Heading 1 Char"/>
-    <w:basedOn w:val="DefaultParagraphFont"/>
-    <w:link w:val="Heading1"/>
+  <w:style w:type="character" w:customStyle="1" w:styleId="u1Char">
+    <w:name w:val="Đầu đề 1 Char"/>
+    <w:basedOn w:val="Phngmcinhcuaoanvn"/>
+    <w:link w:val="u1"/>
     <w:uiPriority w:val="9"/>
     <w:rsid w:val="000A777A"/>
     <w:rPr>
@@ -27956,10 +28257,10 @@
       <w:lang w:val="vi-VN" w:eastAsia="ko-KR"/>
     </w:rPr>
   </w:style>
-  <w:style w:type="paragraph" w:styleId="TOCHeading">
+  <w:style w:type="paragraph" w:styleId="uMucluc">
     <w:name w:val="TOC Heading"/>
-    <w:basedOn w:val="Heading1"/>
-    <w:next w:val="Normal"/>
+    <w:basedOn w:val="u1"/>
+    <w:next w:val="Binhthng"/>
     <w:uiPriority w:val="39"/>
     <w:unhideWhenUsed/>
     <w:qFormat/>
@@ -27971,10 +28272,10 @@
       <w:lang w:val="en-US" w:eastAsia="en-US"/>
     </w:rPr>
   </w:style>
-  <w:style w:type="paragraph" w:styleId="TOC1">
+  <w:style w:type="paragraph" w:styleId="Mucluc1">
     <w:name w:val="toc 1"/>
-    <w:basedOn w:val="Normal"/>
-    <w:next w:val="Normal"/>
+    <w:basedOn w:val="Binhthng"/>
+    <w:next w:val="Binhthng"/>
     <w:autoRedefine/>
     <w:uiPriority w:val="39"/>
     <w:unhideWhenUsed/>
@@ -27987,10 +28288,10 @@
       <w:lang w:val="vi-VN" w:eastAsia="ko-KR"/>
     </w:rPr>
   </w:style>
-  <w:style w:type="paragraph" w:styleId="TOC2">
+  <w:style w:type="paragraph" w:styleId="Mucluc2">
     <w:name w:val="toc 2"/>
-    <w:basedOn w:val="Normal"/>
-    <w:next w:val="Normal"/>
+    <w:basedOn w:val="Binhthng"/>
+    <w:next w:val="Binhthng"/>
     <w:autoRedefine/>
     <w:uiPriority w:val="39"/>
     <w:unhideWhenUsed/>
@@ -28008,9 +28309,9 @@
       <w:lang w:val="vi-VN" w:eastAsia="ko-KR"/>
     </w:rPr>
   </w:style>
-  <w:style w:type="character" w:styleId="Hyperlink">
+  <w:style w:type="character" w:styleId="Siuktni">
     <w:name w:val="Hyperlink"/>
-    <w:basedOn w:val="DefaultParagraphFont"/>
+    <w:basedOn w:val="Phngmcinhcuaoanvn"/>
     <w:uiPriority w:val="99"/>
     <w:unhideWhenUsed/>
     <w:rsid w:val="00542CF5"/>
@@ -28019,10 +28320,10 @@
       <w:u w:val="single"/>
     </w:rPr>
   </w:style>
-  <w:style w:type="character" w:customStyle="1" w:styleId="Heading2Char">
-    <w:name w:val="Heading 2 Char"/>
-    <w:basedOn w:val="DefaultParagraphFont"/>
-    <w:link w:val="Heading2"/>
+  <w:style w:type="character" w:customStyle="1" w:styleId="u2Char">
+    <w:name w:val="Đầu đề 2 Char"/>
+    <w:basedOn w:val="Phngmcinhcuaoanvn"/>
+    <w:link w:val="u2"/>
     <w:uiPriority w:val="9"/>
     <w:rsid w:val="00656419"/>
     <w:rPr>

</xml_diff>